<commit_message>
add more to discussion and future work
</commit_message>
<xml_diff>
--- a/proposal/Report_Combine.docx
+++ b/proposal/Report_Combine.docx
@@ -1,6 +1,6 @@
 
 <file path=word/document.xml><?xml version="1.0" encoding="utf-8"?>
-<w:document xmlns:wpc="http://schemas.microsoft.com/office/word/2010/wordprocessingCanvas" xmlns:mc="http://schemas.openxmlformats.org/markup-compatibility/2006" xmlns:o="urn:schemas-microsoft-com:office:office" xmlns:r="http://schemas.openxmlformats.org/officeDocument/2006/relationships" xmlns:m="http://schemas.openxmlformats.org/officeDocument/2006/math" xmlns:v="urn:schemas-microsoft-com:vml" xmlns:wp14="http://schemas.microsoft.com/office/word/2010/wordprocessingDrawing" xmlns:wp="http://schemas.openxmlformats.org/drawingml/2006/wordprocessingDrawing" xmlns:w10="urn:schemas-microsoft-com:office:word" xmlns:w="http://schemas.openxmlformats.org/wordprocessingml/2006/main" xmlns:w14="http://schemas.microsoft.com/office/word/2010/wordml" xmlns:w15="http://schemas.microsoft.com/office/word/2012/wordml" xmlns:wpg="http://schemas.microsoft.com/office/word/2010/wordprocessingGroup" xmlns:wpi="http://schemas.microsoft.com/office/word/2010/wordprocessingInk" xmlns:wne="http://schemas.microsoft.com/office/word/2006/wordml" xmlns:wps="http://schemas.microsoft.com/office/word/2010/wordprocessingShape" mc:Ignorable="w14 w15 wp14">
+<w:document xmlns:wpc="http://schemas.microsoft.com/office/word/2010/wordprocessingCanvas" xmlns:cx="http://schemas.microsoft.com/office/drawing/2014/chartex" xmlns:cx1="http://schemas.microsoft.com/office/drawing/2015/9/8/chartex" xmlns:cx2="http://schemas.microsoft.com/office/drawing/2015/10/21/chartex" xmlns:cx3="http://schemas.microsoft.com/office/drawing/2016/5/9/chartex" xmlns:cx4="http://schemas.microsoft.com/office/drawing/2016/5/10/chartex" xmlns:cx5="http://schemas.microsoft.com/office/drawing/2016/5/11/chartex" xmlns:cx6="http://schemas.microsoft.com/office/drawing/2016/5/12/chartex" xmlns:cx7="http://schemas.microsoft.com/office/drawing/2016/5/13/chartex" xmlns:cx8="http://schemas.microsoft.com/office/drawing/2016/5/14/chartex" xmlns:mc="http://schemas.openxmlformats.org/markup-compatibility/2006" xmlns:aink="http://schemas.microsoft.com/office/drawing/2016/ink" xmlns:am3d="http://schemas.microsoft.com/office/drawing/2017/model3d" xmlns:o="urn:schemas-microsoft-com:office:office" xmlns:r="http://schemas.openxmlformats.org/officeDocument/2006/relationships" xmlns:m="http://schemas.openxmlformats.org/officeDocument/2006/math" xmlns:v="urn:schemas-microsoft-com:vml" xmlns:wp14="http://schemas.microsoft.com/office/word/2010/wordprocessingDrawing" xmlns:wp="http://schemas.openxmlformats.org/drawingml/2006/wordprocessingDrawing" xmlns:w10="urn:schemas-microsoft-com:office:word" xmlns:w="http://schemas.openxmlformats.org/wordprocessingml/2006/main" xmlns:w14="http://schemas.microsoft.com/office/word/2010/wordml" xmlns:w15="http://schemas.microsoft.com/office/word/2012/wordml" xmlns:w16cid="http://schemas.microsoft.com/office/word/2016/wordml/cid" xmlns:w16se="http://schemas.microsoft.com/office/word/2015/wordml/symex" xmlns:wpg="http://schemas.microsoft.com/office/word/2010/wordprocessingGroup" xmlns:wpi="http://schemas.microsoft.com/office/word/2010/wordprocessingInk" xmlns:wne="http://schemas.microsoft.com/office/word/2006/wordml" xmlns:wps="http://schemas.microsoft.com/office/word/2010/wordprocessingShape" mc:Ignorable="w14 w15 w16se w16cid wp14">
   <w:body>
     <w:p>
       <w:pPr>
@@ -94,25 +94,7 @@
                                 <w:szCs w:val="28"/>
                                 <w:lang w:val="en-GB"/>
                               </w:rPr>
-                              <w:t xml:space="preserve">Double A3C: </w:t>
-                            </w:r>
-                            <w:r>
-                              <w:rPr>
-                                <w:b/>
-                                <w:sz w:val="28"/>
-                                <w:szCs w:val="28"/>
-                                <w:lang w:val="en-GB"/>
-                              </w:rPr>
-                              <w:t xml:space="preserve">Deep Reinforcement Learning on </w:t>
-                            </w:r>
-                            <w:r>
-                              <w:rPr>
-                                <w:b/>
-                                <w:sz w:val="28"/>
-                                <w:szCs w:val="28"/>
-                                <w:lang w:val="en-GB"/>
-                              </w:rPr>
-                              <w:t>OpenAI Gym Games</w:t>
+                              <w:t>Double A3C: Deep Reinforcement Learning on OpenAI Gym Games</w:t>
                             </w:r>
                           </w:p>
                           <w:p/>
@@ -208,16 +190,7 @@
                                       <w:szCs w:val="18"/>
                                       <w:lang w:val="en-GB" w:eastAsia="en-GB"/>
                                     </w:rPr>
-                                    <w:t>yangxin</w:t>
-                                  </w:r>
-                                  <w:r>
-                                    <w:rPr>
-                                      <w:rFonts w:ascii="Courier" w:hAnsi="Courier" w:cs="Courier"/>
-                                      <w:sz w:val="18"/>
-                                      <w:szCs w:val="18"/>
-                                      <w:lang w:val="en-GB" w:eastAsia="en-GB"/>
-                                    </w:rPr>
-                                    <w:t>@stanford.edu</w:t>
+                                    <w:t>yangxin@stanford.edu</w:t>
                                   </w:r>
                                 </w:p>
                                 <w:p>
@@ -332,34 +305,7 @@
                                       <w:szCs w:val="18"/>
                                       <w:lang w:val="en-GB" w:eastAsia="en-GB"/>
                                     </w:rPr>
-                                    <w:t>j</w:t>
-                                  </w:r>
-                                  <w:r>
-                                    <w:rPr>
-                                      <w:rFonts w:ascii="Courier" w:hAnsi="Courier" w:cs="Courier"/>
-                                      <w:sz w:val="18"/>
-                                      <w:szCs w:val="18"/>
-                                      <w:lang w:val="en-GB" w:eastAsia="en-GB"/>
-                                    </w:rPr>
-                                    <w:t>iajie</w:t>
-                                  </w:r>
-                                  <w:r>
-                                    <w:rPr>
-                                      <w:rFonts w:ascii="Courier" w:hAnsi="Courier" w:cs="Courier"/>
-                                      <w:sz w:val="18"/>
-                                      <w:szCs w:val="18"/>
-                                      <w:lang w:val="en-GB" w:eastAsia="en-GB"/>
-                                    </w:rPr>
-                                    <w:t>@stanford</w:t>
-                                  </w:r>
-                                  <w:r>
-                                    <w:rPr>
-                                      <w:rFonts w:ascii="Courier" w:hAnsi="Courier" w:cs="Courier"/>
-                                      <w:sz w:val="18"/>
-                                      <w:szCs w:val="18"/>
-                                      <w:lang w:val="en-GB" w:eastAsia="en-GB"/>
-                                    </w:rPr>
-                                    <w:t>.edu</w:t>
+                                    <w:t>jiajie@stanford.edu</w:t>
                                   </w:r>
                                 </w:p>
                                 <w:p>
@@ -439,25 +385,7 @@
                                 <w:szCs w:val="24"/>
                                 <w:lang w:val="en-GB" w:eastAsia="en-GB"/>
                               </w:rPr>
-                              <w:t xml:space="preserve">Stanford </w:t>
-                            </w:r>
-                            <w:r>
-                              <w:rPr>
-                                <w:color w:val="000000"/>
-                                <w:sz w:val="24"/>
-                                <w:szCs w:val="24"/>
-                                <w:lang w:val="en-GB" w:eastAsia="en-GB"/>
-                              </w:rPr>
-                              <w:t>Center</w:t>
-                            </w:r>
-                            <w:r>
-                              <w:rPr>
-                                <w:color w:val="000000"/>
-                                <w:sz w:val="24"/>
-                                <w:szCs w:val="24"/>
-                                <w:lang w:val="en-GB" w:eastAsia="en-GB"/>
-                              </w:rPr>
-                              <w:t xml:space="preserve"> for Professional Development</w:t>
+                              <w:t>Stanford Center for Professional Development</w:t>
                             </w:r>
                           </w:p>
                           <w:p>
@@ -526,25 +454,7 @@
                           <w:szCs w:val="28"/>
                           <w:lang w:val="en-GB"/>
                         </w:rPr>
-                        <w:t xml:space="preserve">Double A3C: </w:t>
-                      </w:r>
-                      <w:r>
-                        <w:rPr>
-                          <w:b/>
-                          <w:sz w:val="28"/>
-                          <w:szCs w:val="28"/>
-                          <w:lang w:val="en-GB"/>
-                        </w:rPr>
-                        <w:t xml:space="preserve">Deep Reinforcement Learning on </w:t>
-                      </w:r>
-                      <w:r>
-                        <w:rPr>
-                          <w:b/>
-                          <w:sz w:val="28"/>
-                          <w:szCs w:val="28"/>
-                          <w:lang w:val="en-GB"/>
-                        </w:rPr>
-                        <w:t>OpenAI Gym Games</w:t>
+                        <w:t>Double A3C: Deep Reinforcement Learning on OpenAI Gym Games</w:t>
                       </w:r>
                     </w:p>
                     <w:p/>
@@ -640,16 +550,7 @@
                                 <w:szCs w:val="18"/>
                                 <w:lang w:val="en-GB" w:eastAsia="en-GB"/>
                               </w:rPr>
-                              <w:t>yangxin</w:t>
-                            </w:r>
-                            <w:r>
-                              <w:rPr>
-                                <w:rFonts w:ascii="Courier" w:hAnsi="Courier" w:cs="Courier"/>
-                                <w:sz w:val="18"/>
-                                <w:szCs w:val="18"/>
-                                <w:lang w:val="en-GB" w:eastAsia="en-GB"/>
-                              </w:rPr>
-                              <w:t>@stanford.edu</w:t>
+                              <w:t>yangxin@stanford.edu</w:t>
                             </w:r>
                           </w:p>
                           <w:p>
@@ -764,34 +665,7 @@
                                 <w:szCs w:val="18"/>
                                 <w:lang w:val="en-GB" w:eastAsia="en-GB"/>
                               </w:rPr>
-                              <w:t>j</w:t>
-                            </w:r>
-                            <w:r>
-                              <w:rPr>
-                                <w:rFonts w:ascii="Courier" w:hAnsi="Courier" w:cs="Courier"/>
-                                <w:sz w:val="18"/>
-                                <w:szCs w:val="18"/>
-                                <w:lang w:val="en-GB" w:eastAsia="en-GB"/>
-                              </w:rPr>
-                              <w:t>iajie</w:t>
-                            </w:r>
-                            <w:r>
-                              <w:rPr>
-                                <w:rFonts w:ascii="Courier" w:hAnsi="Courier" w:cs="Courier"/>
-                                <w:sz w:val="18"/>
-                                <w:szCs w:val="18"/>
-                                <w:lang w:val="en-GB" w:eastAsia="en-GB"/>
-                              </w:rPr>
-                              <w:t>@stanford</w:t>
-                            </w:r>
-                            <w:r>
-                              <w:rPr>
-                                <w:rFonts w:ascii="Courier" w:hAnsi="Courier" w:cs="Courier"/>
-                                <w:sz w:val="18"/>
-                                <w:szCs w:val="18"/>
-                                <w:lang w:val="en-GB" w:eastAsia="en-GB"/>
-                              </w:rPr>
-                              <w:t>.edu</w:t>
+                              <w:t>jiajie@stanford.edu</w:t>
                             </w:r>
                           </w:p>
                           <w:p>
@@ -871,25 +745,7 @@
                           <w:szCs w:val="24"/>
                           <w:lang w:val="en-GB" w:eastAsia="en-GB"/>
                         </w:rPr>
-                        <w:t xml:space="preserve">Stanford </w:t>
-                      </w:r>
-                      <w:r>
-                        <w:rPr>
-                          <w:color w:val="000000"/>
-                          <w:sz w:val="24"/>
-                          <w:szCs w:val="24"/>
-                          <w:lang w:val="en-GB" w:eastAsia="en-GB"/>
-                        </w:rPr>
-                        <w:t>Center</w:t>
-                      </w:r>
-                      <w:r>
-                        <w:rPr>
-                          <w:color w:val="000000"/>
-                          <w:sz w:val="24"/>
-                          <w:szCs w:val="24"/>
-                          <w:lang w:val="en-GB" w:eastAsia="en-GB"/>
-                        </w:rPr>
-                        <w:t xml:space="preserve"> for Professional Development</w:t>
+                        <w:t>Stanford Center for Professional Development</w:t>
                       </w:r>
                     </w:p>
                     <w:p>
@@ -1264,12 +1120,24 @@
         <w:rPr>
           <w:i/>
         </w:rPr>
-        <w:t>Asynchronous Advantage Actor-Critic (A3C)</w:t>
+        <w:t>Asynchronous Advantage Actor-Critic (</w:t>
       </w:r>
       <w:r>
         <w:rPr>
           <w:i/>
         </w:rPr>
+        <w:t>A3C</w:t>
+      </w:r>
+      <w:r>
+        <w:rPr>
+          <w:i/>
+        </w:rPr>
+        <w:t>)</w:t>
+      </w:r>
+      <w:r>
+        <w:rPr>
+          <w:i/>
+        </w:rPr>
         <w:t xml:space="preserve"> algorithm, w</w:t>
       </w:r>
       <w:r>
@@ -1306,7 +1174,13 @@
         <w:rPr>
           <w:i/>
         </w:rPr>
-        <w:t>Double A3C</w:t>
+        <w:t xml:space="preserve">Double </w:t>
+      </w:r>
+      <w:r>
+        <w:rPr>
+          <w:i/>
+        </w:rPr>
+        <w:t>A3C</w:t>
       </w:r>
       <w:r>
         <w:rPr>
@@ -1408,7 +1282,7 @@
     <w:p/>
     <w:p>
       <w:pPr>
-        <w:pStyle w:val="1"/>
+        <w:pStyle w:val="Heading1"/>
         <w:numPr>
           <w:ilvl w:val="0"/>
           <w:numId w:val="1"/>
@@ -1643,7 +1517,15 @@
         <w:t xml:space="preserve">state input, what will be the optimal </w:t>
       </w:r>
       <w:r>
-        <w:t xml:space="preserve">action to take in order to maximize </w:t>
+        <w:t xml:space="preserve">action to take </w:t>
+      </w:r>
+      <w:proofErr w:type="gramStart"/>
+      <w:r>
+        <w:t>in order to</w:t>
+      </w:r>
+      <w:proofErr w:type="gramEnd"/>
+      <w:r>
+        <w:t xml:space="preserve"> maximize </w:t>
       </w:r>
       <w:r>
         <w:t xml:space="preserve">its </w:t>
@@ -1693,11 +1575,16 @@
       <w:r>
         <w:t xml:space="preserve">a large amount of data. </w:t>
       </w:r>
+      <w:proofErr w:type="gramStart"/>
       <w:r>
         <w:t xml:space="preserve">In particular, </w:t>
       </w:r>
       <w:r>
-        <w:t xml:space="preserve">RL </w:t>
+        <w:t>RL</w:t>
+      </w:r>
+      <w:proofErr w:type="gramEnd"/>
+      <w:r>
+        <w:t xml:space="preserve"> </w:t>
       </w:r>
       <w:r>
         <w:t>must</w:t>
@@ -1907,7 +1794,10 @@
         <w:t xml:space="preserve">as well as </w:t>
       </w:r>
       <w:r>
-        <w:t>A3C is a better network structure</w:t>
+        <w:t>A3C</w:t>
+      </w:r>
+      <w:r>
+        <w:t xml:space="preserve"> is a better network structure</w:t>
       </w:r>
       <w:r>
         <w:t xml:space="preserve">. </w:t>
@@ -1922,7 +1812,13 @@
         <w:t xml:space="preserve">paper will present </w:t>
       </w:r>
       <w:r>
-        <w:t xml:space="preserve">Double A3C </w:t>
+        <w:t xml:space="preserve">Double </w:t>
+      </w:r>
+      <w:r>
+        <w:t>A3C</w:t>
+      </w:r>
+      <w:r>
+        <w:t xml:space="preserve"> </w:t>
       </w:r>
       <w:r>
         <w:t xml:space="preserve">which utilize the strength from both </w:t>
@@ -1931,7 +1827,10 @@
         <w:t xml:space="preserve">double QND as well as </w:t>
       </w:r>
       <w:r>
-        <w:t>A3C.</w:t>
+        <w:t>A3C</w:t>
+      </w:r>
+      <w:r>
+        <w:t>.</w:t>
       </w:r>
     </w:p>
     <w:p>
@@ -2116,33 +2015,20 @@
     </w:p>
     <w:p>
       <w:pPr>
-        <w:pStyle w:val="a7"/>
+        <w:pStyle w:val="Caption"/>
         <w:jc w:val="center"/>
       </w:pPr>
       <w:r>
         <w:t xml:space="preserve">Figure </w:t>
       </w:r>
-      <w:r>
-        <w:fldChar w:fldCharType="begin"/>
-      </w:r>
-      <w:r>
-        <w:instrText xml:space="preserve"> SEQ Figure \* ARABIC </w:instrText>
-      </w:r>
-      <w:r>
-        <w:fldChar w:fldCharType="separate"/>
-      </w:r>
-      <w:r>
-        <w:rPr>
-          <w:noProof/>
-        </w:rPr>
-        <w:t>1</w:t>
-      </w:r>
-      <w:r>
-        <w:rPr>
-          <w:noProof/>
-        </w:rPr>
-        <w:fldChar w:fldCharType="end"/>
-      </w:r>
+      <w:fldSimple w:instr=" SEQ Figure \* ARABIC ">
+        <w:r>
+          <w:rPr>
+            <w:noProof/>
+          </w:rPr>
+          <w:t>1</w:t>
+        </w:r>
+      </w:fldSimple>
       <w:r>
         <w:t>(left to right) Pong, Breakout, Ice Hockey</w:t>
       </w:r>
@@ -2150,7 +2036,7 @@
     <w:p/>
     <w:p>
       <w:pPr>
-        <w:pStyle w:val="1"/>
+        <w:pStyle w:val="Heading1"/>
         <w:numPr>
           <w:ilvl w:val="0"/>
           <w:numId w:val="1"/>
@@ -2391,6 +2277,7 @@
       <w:r>
         <w:t xml:space="preserve">learning algorithm </w:t>
       </w:r>
+      <w:proofErr w:type="gramStart"/>
       <w:r>
         <w:t>ha</w:t>
       </w:r>
@@ -2398,7 +2285,11 @@
         <w:t>s</w:t>
       </w:r>
       <w:r>
-        <w:t xml:space="preserve"> to learn from </w:t>
+        <w:t xml:space="preserve"> to</w:t>
+      </w:r>
+      <w:proofErr w:type="gramEnd"/>
+      <w:r>
+        <w:t xml:space="preserve"> learn from </w:t>
       </w:r>
       <w:r>
         <w:t xml:space="preserve">scalar rewards </w:t>
@@ -2490,8 +2381,13 @@
         <w:t>estimate</w:t>
       </w:r>
       <w:r>
-        <w:t xml:space="preserve"> Q(</w:t>
-      </w:r>
+        <w:t xml:space="preserve"> </w:t>
+      </w:r>
+      <w:proofErr w:type="gramStart"/>
+      <w:r>
+        <w:t>Q(</w:t>
+      </w:r>
+      <w:proofErr w:type="gramEnd"/>
       <w:r>
         <w:rPr>
           <w:i/>
@@ -2681,8 +2577,17 @@
           <w:rFonts w:eastAsiaTheme="minorEastAsia" w:hint="eastAsia"/>
           <w:lang w:eastAsia="zh-CN"/>
         </w:rPr>
-        <w:t>to approximate Q(</w:t>
-      </w:r>
+        <w:t xml:space="preserve">to approximate </w:t>
+      </w:r>
+      <w:proofErr w:type="gramStart"/>
+      <w:r>
+        <w:rPr>
+          <w:rFonts w:eastAsiaTheme="minorEastAsia" w:hint="eastAsia"/>
+          <w:lang w:eastAsia="zh-CN"/>
+        </w:rPr>
+        <w:t>Q(</w:t>
+      </w:r>
+      <w:proofErr w:type="gramEnd"/>
       <w:r>
         <w:rPr>
           <w:rFonts w:eastAsiaTheme="minorEastAsia"/>
@@ -3088,7 +2993,21 @@
           <w:rFonts w:eastAsiaTheme="minorEastAsia"/>
           <w:lang w:eastAsia="zh-CN"/>
         </w:rPr>
-        <w:t>(A3C)</w:t>
+        <w:t>(</w:t>
+      </w:r>
+      <w:r>
+        <w:rPr>
+          <w:rFonts w:eastAsiaTheme="minorEastAsia"/>
+          <w:lang w:eastAsia="zh-CN"/>
+        </w:rPr>
+        <w:t>A3C</w:t>
+      </w:r>
+      <w:r>
+        <w:rPr>
+          <w:rFonts w:eastAsiaTheme="minorEastAsia"/>
+          <w:lang w:eastAsia="zh-CN"/>
+        </w:rPr>
+        <w:t>)</w:t>
       </w:r>
       <w:r>
         <w:rPr>
@@ -3151,7 +3070,14 @@
           <w:rFonts w:eastAsiaTheme="minorEastAsia"/>
           <w:lang w:eastAsia="zh-CN"/>
         </w:rPr>
-        <w:t xml:space="preserve">A3C can achieve higher performances in most of the Atari </w:t>
+        <w:t>A3C</w:t>
+      </w:r>
+      <w:r>
+        <w:rPr>
+          <w:rFonts w:eastAsiaTheme="minorEastAsia"/>
+          <w:lang w:eastAsia="zh-CN"/>
+        </w:rPr>
+        <w:t xml:space="preserve"> can achieve higher performances in most of the Atari </w:t>
       </w:r>
       <w:r>
         <w:rPr>
@@ -3176,7 +3102,7 @@
     </w:p>
     <w:p>
       <w:pPr>
-        <w:pStyle w:val="1"/>
+        <w:pStyle w:val="Heading1"/>
         <w:numPr>
           <w:ilvl w:val="0"/>
           <w:numId w:val="1"/>
@@ -3346,33 +3272,20 @@
     </w:p>
     <w:p>
       <w:pPr>
-        <w:pStyle w:val="a7"/>
+        <w:pStyle w:val="Caption"/>
         <w:jc w:val="center"/>
       </w:pPr>
       <w:r>
         <w:t xml:space="preserve">Figure </w:t>
       </w:r>
-      <w:r>
-        <w:fldChar w:fldCharType="begin"/>
-      </w:r>
-      <w:r>
-        <w:instrText xml:space="preserve"> SEQ Figure \* ARABIC </w:instrText>
-      </w:r>
-      <w:r>
-        <w:fldChar w:fldCharType="separate"/>
-      </w:r>
-      <w:r>
-        <w:rPr>
-          <w:noProof/>
-        </w:rPr>
-        <w:t>2</w:t>
-      </w:r>
-      <w:r>
-        <w:rPr>
-          <w:noProof/>
-        </w:rPr>
-        <w:fldChar w:fldCharType="end"/>
-      </w:r>
+      <w:fldSimple w:instr=" SEQ Figure \* ARABIC ">
+        <w:r>
+          <w:rPr>
+            <w:noProof/>
+          </w:rPr>
+          <w:t>2</w:t>
+        </w:r>
+      </w:fldSimple>
       <w:r>
         <w:t xml:space="preserve"> Convolutional Neural Networks</w:t>
       </w:r>
@@ -3554,33 +3467,20 @@
     </w:p>
     <w:p>
       <w:pPr>
-        <w:pStyle w:val="a7"/>
+        <w:pStyle w:val="Caption"/>
         <w:jc w:val="center"/>
       </w:pPr>
       <w:r>
         <w:t xml:space="preserve">Figure </w:t>
       </w:r>
-      <w:r>
-        <w:fldChar w:fldCharType="begin"/>
-      </w:r>
-      <w:r>
-        <w:instrText xml:space="preserve"> SEQ Figure \* ARABIC </w:instrText>
-      </w:r>
-      <w:r>
-        <w:fldChar w:fldCharType="separate"/>
-      </w:r>
-      <w:r>
-        <w:rPr>
-          <w:noProof/>
-        </w:rPr>
-        <w:t>3</w:t>
-      </w:r>
-      <w:r>
-        <w:rPr>
-          <w:noProof/>
-        </w:rPr>
-        <w:fldChar w:fldCharType="end"/>
-      </w:r>
+      <w:fldSimple w:instr=" SEQ Figure \* ARABIC ">
+        <w:r>
+          <w:rPr>
+            <w:noProof/>
+          </w:rPr>
+          <w:t>3</w:t>
+        </w:r>
+      </w:fldSimple>
       <w:r>
         <w:t xml:space="preserve"> DQN</w:t>
       </w:r>
@@ -3722,33 +3622,20 @@
     </w:p>
     <w:p>
       <w:pPr>
-        <w:pStyle w:val="a7"/>
+        <w:pStyle w:val="Caption"/>
         <w:jc w:val="center"/>
       </w:pPr>
       <w:r>
         <w:t xml:space="preserve">Figure </w:t>
       </w:r>
-      <w:r>
-        <w:fldChar w:fldCharType="begin"/>
-      </w:r>
-      <w:r>
-        <w:instrText xml:space="preserve"> SEQ Figure \* ARABIC </w:instrText>
-      </w:r>
-      <w:r>
-        <w:fldChar w:fldCharType="separate"/>
-      </w:r>
-      <w:r>
-        <w:rPr>
-          <w:noProof/>
-        </w:rPr>
-        <w:t>4</w:t>
-      </w:r>
-      <w:r>
-        <w:rPr>
-          <w:noProof/>
-        </w:rPr>
-        <w:fldChar w:fldCharType="end"/>
-      </w:r>
+      <w:fldSimple w:instr=" SEQ Figure \* ARABIC ">
+        <w:r>
+          <w:rPr>
+            <w:noProof/>
+          </w:rPr>
+          <w:t>4</w:t>
+        </w:r>
+      </w:fldSimple>
       <w:r>
         <w:t xml:space="preserve"> Double Q Learning</w:t>
       </w:r>
@@ -4390,7 +4277,7 @@
     </w:p>
     <w:p>
       <w:pPr>
-        <w:pStyle w:val="a7"/>
+        <w:pStyle w:val="Caption"/>
         <w:jc w:val="both"/>
         <w:rPr>
           <w:rFonts w:eastAsiaTheme="minorEastAsia"/>
@@ -4400,24 +4287,14 @@
       <w:r>
         <w:t xml:space="preserve">Figure </w:t>
       </w:r>
-      <w:r>
-        <w:fldChar w:fldCharType="begin"/>
-      </w:r>
-      <w:r>
-        <w:instrText xml:space="preserve"> SEQ Figure \* ARABIC </w:instrText>
-      </w:r>
-      <w:r>
-        <w:fldChar w:fldCharType="separate"/>
-      </w:r>
-      <w:r>
-        <w:rPr>
-          <w:noProof/>
-        </w:rPr>
-        <w:t>5</w:t>
-      </w:r>
-      <w:r>
-        <w:fldChar w:fldCharType="end"/>
-      </w:r>
+      <w:fldSimple w:instr=" SEQ Figure \* ARABIC ">
+        <w:r>
+          <w:rPr>
+            <w:noProof/>
+          </w:rPr>
+          <w:t>5</w:t>
+        </w:r>
+      </w:fldSimple>
       <w:r>
         <w:t xml:space="preserve"> </w:t>
       </w:r>
@@ -4527,7 +4404,25 @@
         <w:jc w:val="both"/>
       </w:pPr>
       <w:r>
-        <w:t xml:space="preserve">The algorithm that has demonstrated the best performances in Atari 2600 domains is asynchronous advantage actor-critic (A3C) algorithm. A3c is a multi-threaded asynchronous variant of advantage actor-critic algorithm, where the actor aims at improving the current policy and the critic evaluates the current policy. Like the dueling network architecture, A3C also implements a network which contains two streams to separately update </w:t>
+        <w:t>The algorithm that has demonstrated the best performances in Atari 2600 domains is asynchronous advantage actor-critic (</w:t>
+      </w:r>
+      <w:r>
+        <w:t>A3C</w:t>
+      </w:r>
+      <w:r>
+        <w:t xml:space="preserve">) algorithm. </w:t>
+      </w:r>
+      <w:r>
+        <w:t>A3C</w:t>
+      </w:r>
+      <w:r>
+        <w:t xml:space="preserve"> is a multi-threaded asynchronous variant of advantage actor-critic algorithm, where the actor aims at improving the current policy and the critic evaluates the current policy. Like the dueling network architecture, </w:t>
+      </w:r>
+      <w:r>
+        <w:t>A3C</w:t>
+      </w:r>
+      <w:r>
+        <w:t xml:space="preserve"> also implements a network which contains two streams to separately update </w:t>
       </w:r>
       <w:r>
         <w:t xml:space="preserve">the parameters of the policy and </w:t>
@@ -4536,7 +4431,13 @@
         <w:t xml:space="preserve">parameters </w:t>
       </w:r>
       <w:r>
-        <w:t xml:space="preserve">of the value function. The algorithm of A3C is </w:t>
+        <w:t xml:space="preserve">of the value function. The algorithm of </w:t>
+      </w:r>
+      <w:r>
+        <w:t>A3C</w:t>
+      </w:r>
+      <w:r>
+        <w:t xml:space="preserve"> is </w:t>
       </w:r>
       <w:r>
         <w:t xml:space="preserve">as </w:t>
@@ -4618,32 +4519,25 @@
     </w:p>
     <w:p>
       <w:pPr>
-        <w:pStyle w:val="a7"/>
+        <w:pStyle w:val="Caption"/>
         <w:jc w:val="center"/>
       </w:pPr>
       <w:r>
         <w:t xml:space="preserve">Figure </w:t>
       </w:r>
-      <w:r>
-        <w:fldChar w:fldCharType="begin"/>
-      </w:r>
-      <w:r>
-        <w:instrText xml:space="preserve"> SEQ Figure \* ARABIC </w:instrText>
-      </w:r>
-      <w:r>
-        <w:fldChar w:fldCharType="separate"/>
-      </w:r>
-      <w:r>
-        <w:rPr>
-          <w:noProof/>
-        </w:rPr>
-        <w:t>6</w:t>
-      </w:r>
-      <w:r>
-        <w:fldChar w:fldCharType="end"/>
-      </w:r>
-      <w:r>
-        <w:t xml:space="preserve"> A3C</w:t>
+      <w:fldSimple w:instr=" SEQ Figure \* ARABIC ">
+        <w:r>
+          <w:rPr>
+            <w:noProof/>
+          </w:rPr>
+          <w:t>6</w:t>
+        </w:r>
+      </w:fldSimple>
+      <w:r>
+        <w:t xml:space="preserve"> </w:t>
+      </w:r>
+      <w:r>
+        <w:t>A3C</w:t>
       </w:r>
     </w:p>
     <w:p>
@@ -4712,7 +4606,13 @@
         <w:t xml:space="preserve"> and</w:t>
       </w:r>
       <w:r>
-        <w:t xml:space="preserve"> state-of-the-art A3C algorithm</w:t>
+        <w:t xml:space="preserve"> state-of-the-art </w:t>
+      </w:r>
+      <w:r>
+        <w:t>A3C</w:t>
+      </w:r>
+      <w:r>
+        <w:t xml:space="preserve"> algorithm</w:t>
       </w:r>
       <w:r>
         <w:t xml:space="preserve"> </w:t>
@@ -4742,7 +4642,10 @@
         <w:t>W</w:t>
       </w:r>
       <w:r>
-        <w:t>e call it double A3C</w:t>
+        <w:t xml:space="preserve">e call it double </w:t>
+      </w:r>
+      <w:r>
+        <w:t>A3C</w:t>
       </w:r>
       <w:r>
         <w:t>.</w:t>
@@ -4811,7 +4714,13 @@
         <w:jc w:val="both"/>
       </w:pPr>
       <w:r>
-        <w:t>We believe the same technique can also be applied to A3C algorithm.</w:t>
+        <w:t xml:space="preserve">We believe the same technique can also be applied to </w:t>
+      </w:r>
+      <w:r>
+        <w:t>A3C</w:t>
+      </w:r>
+      <w:r>
+        <w:t xml:space="preserve"> algorithm.</w:t>
       </w:r>
       <w:r>
         <w:t xml:space="preserve"> Under the condition that double D</w:t>
@@ -4936,7 +4845,7 @@
     </w:p>
     <w:p>
       <w:pPr>
-        <w:pStyle w:val="a7"/>
+        <w:pStyle w:val="Caption"/>
         <w:jc w:val="both"/>
       </w:pPr>
       <w:r>
@@ -4946,7 +4855,37 @@
         <w:rPr>
           <w:noProof/>
         </w:rPr>
-        <w:t xml:space="preserve"> of (a) vanilla A3C, (b) double A3C, (c) less shared double A3C</w:t>
+        <w:t xml:space="preserve"> of (a) vanilla </w:t>
+      </w:r>
+      <w:r>
+        <w:rPr>
+          <w:noProof/>
+        </w:rPr>
+        <w:t>A3C</w:t>
+      </w:r>
+      <w:r>
+        <w:rPr>
+          <w:noProof/>
+        </w:rPr>
+        <w:t xml:space="preserve">, (b) double </w:t>
+      </w:r>
+      <w:r>
+        <w:rPr>
+          <w:noProof/>
+        </w:rPr>
+        <w:t>A3C</w:t>
+      </w:r>
+      <w:r>
+        <w:rPr>
+          <w:noProof/>
+        </w:rPr>
+        <w:t xml:space="preserve">, (c) less shared double </w:t>
+      </w:r>
+      <w:r>
+        <w:rPr>
+          <w:noProof/>
+        </w:rPr>
+        <w:t>A3C</w:t>
       </w:r>
     </w:p>
     <w:p>
@@ -4970,7 +4909,14 @@
           <w:rFonts w:eastAsiaTheme="minorEastAsia"/>
           <w:lang w:eastAsia="zh-CN"/>
         </w:rPr>
-        <w:t xml:space="preserve">A3C </w:t>
+        <w:t>A3C</w:t>
+      </w:r>
+      <w:r>
+        <w:rPr>
+          <w:rFonts w:eastAsiaTheme="minorEastAsia"/>
+          <w:lang w:eastAsia="zh-CN"/>
+        </w:rPr>
+        <w:t xml:space="preserve"> </w:t>
       </w:r>
       <w:r>
         <w:rPr>
@@ -5020,7 +4966,21 @@
           <w:rFonts w:eastAsiaTheme="minorEastAsia"/>
           <w:lang w:eastAsia="zh-CN"/>
         </w:rPr>
-        <w:t xml:space="preserve"> frames (input size: 84 x 84 x 12). In the network of vanilla A3C, we first apply four convolutional layers along with three max-pooling layers to the input. Details of kernel size and output channels number of each convolutional layer can be found in the figure. On top of the fourth convolutional layer, we apply a fully connected layer with output dimension 512. Then we use this output as the final hidden feature vector </w:t>
+        <w:t xml:space="preserve"> frames (input size: 84 x 84 x 12). In the network of vanilla </w:t>
+      </w:r>
+      <w:r>
+        <w:rPr>
+          <w:rFonts w:eastAsiaTheme="minorEastAsia"/>
+          <w:lang w:eastAsia="zh-CN"/>
+        </w:rPr>
+        <w:t>A3C</w:t>
+      </w:r>
+      <w:r>
+        <w:rPr>
+          <w:rFonts w:eastAsiaTheme="minorEastAsia"/>
+          <w:lang w:eastAsia="zh-CN"/>
+        </w:rPr>
+        <w:t xml:space="preserve">, we first apply four convolutional layers along with three max-pooling layers to the input. Details of kernel size and output channels number of each convolutional layer can be found in the figure. On top of the fourth convolutional layer, we apply a fully connected layer with output dimension 512. Then we use this output as the final hidden feature vector </w:t>
       </w:r>
       <w:r>
         <w:rPr>
@@ -5122,7 +5082,21 @@
           <w:rFonts w:eastAsiaTheme="minorEastAsia"/>
           <w:lang w:eastAsia="zh-CN"/>
         </w:rPr>
-        <w:t xml:space="preserve">For double A3C network, its outputs are one policy </w:t>
+        <w:t xml:space="preserve">For double </w:t>
+      </w:r>
+      <w:r>
+        <w:rPr>
+          <w:rFonts w:eastAsiaTheme="minorEastAsia"/>
+          <w:lang w:eastAsia="zh-CN"/>
+        </w:rPr>
+        <w:t>A3C</w:t>
+      </w:r>
+      <w:r>
+        <w:rPr>
+          <w:rFonts w:eastAsiaTheme="minorEastAsia"/>
+          <w:lang w:eastAsia="zh-CN"/>
+        </w:rPr>
+        <w:t xml:space="preserve"> network, its outputs are one policy </w:t>
       </w:r>
       <m:oMath>
         <m:r>
@@ -5168,7 +5142,51 @@
           <w:rFonts w:eastAsiaTheme="minorEastAsia"/>
           <w:lang w:eastAsia="zh-CN"/>
         </w:rPr>
-        <w:t>. The update equation of double A3C is similar to vanilla A3C shown in Figure 6. But in each update step, we randomly pick V</w:t>
+        <w:t xml:space="preserve">. The update equation of double </w:t>
+      </w:r>
+      <w:r>
+        <w:rPr>
+          <w:rFonts w:eastAsiaTheme="minorEastAsia"/>
+          <w:lang w:eastAsia="zh-CN"/>
+        </w:rPr>
+        <w:t>A3C</w:t>
+      </w:r>
+      <w:r>
+        <w:rPr>
+          <w:rFonts w:eastAsiaTheme="minorEastAsia"/>
+          <w:lang w:eastAsia="zh-CN"/>
+        </w:rPr>
+        <w:t xml:space="preserve"> is </w:t>
+      </w:r>
+      <w:proofErr w:type="gramStart"/>
+      <w:r>
+        <w:rPr>
+          <w:rFonts w:eastAsiaTheme="minorEastAsia"/>
+          <w:lang w:eastAsia="zh-CN"/>
+        </w:rPr>
+        <w:t>similar to</w:t>
+      </w:r>
+      <w:proofErr w:type="gramEnd"/>
+      <w:r>
+        <w:rPr>
+          <w:rFonts w:eastAsiaTheme="minorEastAsia"/>
+          <w:lang w:eastAsia="zh-CN"/>
+        </w:rPr>
+        <w:t xml:space="preserve"> vanilla </w:t>
+      </w:r>
+      <w:r>
+        <w:rPr>
+          <w:rFonts w:eastAsiaTheme="minorEastAsia"/>
+          <w:lang w:eastAsia="zh-CN"/>
+        </w:rPr>
+        <w:t>A3C</w:t>
+      </w:r>
+      <w:r>
+        <w:rPr>
+          <w:rFonts w:eastAsiaTheme="minorEastAsia"/>
+          <w:lang w:eastAsia="zh-CN"/>
+        </w:rPr>
+        <w:t xml:space="preserve"> shown in Figure 6. But in each update step, we randomly pick V</w:t>
       </w:r>
       <w:r>
         <w:rPr>
@@ -5265,7 +5283,7 @@
       <w:pPr>
         <w:jc w:val="both"/>
         <w:rPr>
-          <w:rFonts w:eastAsiaTheme="minorEastAsia" w:hint="eastAsia"/>
+          <w:rFonts w:eastAsiaTheme="minorEastAsia"/>
           <w:lang w:eastAsia="zh-CN"/>
         </w:rPr>
       </w:pPr>
@@ -5596,7 +5614,7 @@
       <w:pPr>
         <w:jc w:val="both"/>
         <w:rPr>
-          <w:rFonts w:eastAsiaTheme="minorEastAsia" w:hint="eastAsia"/>
+          <w:rFonts w:eastAsiaTheme="minorEastAsia"/>
           <w:lang w:eastAsia="zh-CN"/>
         </w:rPr>
       </w:pPr>
@@ -6133,7 +6151,7 @@
       <w:pPr>
         <w:jc w:val="both"/>
         <w:rPr>
-          <w:rFonts w:eastAsiaTheme="minorEastAsia" w:hint="eastAsia"/>
+          <w:rFonts w:eastAsiaTheme="minorEastAsia"/>
           <w:lang w:eastAsia="zh-CN"/>
         </w:rPr>
       </w:pPr>
@@ -6524,7 +6542,7 @@
         <w:ind w:firstLine="432"/>
         <w:jc w:val="both"/>
         <w:rPr>
-          <w:rFonts w:eastAsiaTheme="minorEastAsia" w:hint="eastAsia"/>
+          <w:rFonts w:eastAsiaTheme="minorEastAsia"/>
           <w:lang w:eastAsia="zh-CN"/>
         </w:rPr>
       </w:pPr>
@@ -7007,7 +7025,21 @@
           <w:rFonts w:eastAsiaTheme="minorEastAsia"/>
           <w:lang w:eastAsia="zh-CN"/>
         </w:rPr>
-        <w:t>In the A3C network shown in Figure 7 (a), we can find that</w:t>
+        <w:t xml:space="preserve">In the </w:t>
+      </w:r>
+      <w:r>
+        <w:rPr>
+          <w:rFonts w:eastAsiaTheme="minorEastAsia"/>
+          <w:lang w:eastAsia="zh-CN"/>
+        </w:rPr>
+        <w:t>A3C</w:t>
+      </w:r>
+      <w:r>
+        <w:rPr>
+          <w:rFonts w:eastAsiaTheme="minorEastAsia"/>
+          <w:lang w:eastAsia="zh-CN"/>
+        </w:rPr>
+        <w:t xml:space="preserve"> network shown in Figure 7 (a), we can find that</w:t>
       </w:r>
       <m:oMath>
         <m:r>
@@ -7098,7 +7130,58 @@
           <w:rFonts w:eastAsiaTheme="minorEastAsia"/>
           <w:lang w:eastAsia="zh-CN"/>
         </w:rPr>
-        <w:t>The parameters from the first convolutional layer up to the last but two fully connected layer are shared. Only the last fully connected layer (i.e. output layer) are different. Actually we can see the shared part as a feature extraction network. Then on top of its extracted feature, we can apply different fully connected layer to get policy and value estimate. In deep learning, it’s common to use the same extracted feature with several additional fully connected layers to get different outputs. The theory is that the extracted high level feature can be used to accomplish many different tasks.</w:t>
+        <w:t xml:space="preserve">The parameters from the first convolutional layer up to the last but two fully connected </w:t>
+      </w:r>
+      <w:r>
+        <w:rPr>
+          <w:rFonts w:eastAsiaTheme="minorEastAsia"/>
+          <w:lang w:eastAsia="zh-CN"/>
+        </w:rPr>
+        <w:t>layers</w:t>
+      </w:r>
+      <w:r>
+        <w:rPr>
+          <w:rFonts w:eastAsiaTheme="minorEastAsia"/>
+          <w:lang w:eastAsia="zh-CN"/>
+        </w:rPr>
+        <w:t xml:space="preserve"> are shared. Only the last fully connected layer (i.e. output layer) are different. </w:t>
+      </w:r>
+      <w:proofErr w:type="gramStart"/>
+      <w:r>
+        <w:rPr>
+          <w:rFonts w:eastAsiaTheme="minorEastAsia"/>
+          <w:lang w:eastAsia="zh-CN"/>
+        </w:rPr>
+        <w:t>Actually,</w:t>
+      </w:r>
+      <w:r>
+        <w:rPr>
+          <w:rFonts w:eastAsiaTheme="minorEastAsia"/>
+          <w:lang w:eastAsia="zh-CN"/>
+        </w:rPr>
+        <w:t xml:space="preserve"> we</w:t>
+      </w:r>
+      <w:proofErr w:type="gramEnd"/>
+      <w:r>
+        <w:rPr>
+          <w:rFonts w:eastAsiaTheme="minorEastAsia"/>
+          <w:lang w:eastAsia="zh-CN"/>
+        </w:rPr>
+        <w:t xml:space="preserve"> can see the shared part as a feature extraction network. Then on top of its extracted feature, we can apply different fully connected layer to get policy and value estimate. In deep learning, it’s common to use the same extracted feature with several additional fully connected layers to get different outputs. The theory is that the extracted </w:t>
+      </w:r>
+      <w:r>
+        <w:rPr>
+          <w:rFonts w:eastAsiaTheme="minorEastAsia"/>
+          <w:lang w:eastAsia="zh-CN"/>
+        </w:rPr>
+        <w:t>high-level</w:t>
+      </w:r>
+      <w:r>
+        <w:rPr>
+          <w:rFonts w:eastAsiaTheme="minorEastAsia"/>
+          <w:lang w:eastAsia="zh-CN"/>
+        </w:rPr>
+        <w:t xml:space="preserve"> feature can be used to accomplish many different tasks.</w:t>
       </w:r>
     </w:p>
     <w:p>
@@ -7122,7 +7205,14 @@
           <w:rFonts w:eastAsiaTheme="minorEastAsia"/>
           <w:lang w:eastAsia="zh-CN"/>
         </w:rPr>
-        <w:t>A3C network in Figure 7 (b), we use the same idea to share parameters in</w:t>
+        <w:t>A3C</w:t>
+      </w:r>
+      <w:r>
+        <w:rPr>
+          <w:rFonts w:eastAsiaTheme="minorEastAsia"/>
+          <w:lang w:eastAsia="zh-CN"/>
+        </w:rPr>
+        <w:t xml:space="preserve"> network in Figure 7 (b), we use the same idea to share parameters in</w:t>
       </w:r>
       <m:oMath>
         <m:r>
@@ -7130,14 +7220,7 @@
             <w:rFonts w:ascii="Cambria Math" w:eastAsiaTheme="minorEastAsia" w:hAnsi="Cambria Math"/>
             <w:lang w:eastAsia="zh-CN"/>
           </w:rPr>
-          <m:t xml:space="preserve"> </m:t>
-        </m:r>
-        <m:r>
-          <w:rPr>
-            <w:rFonts w:ascii="Cambria Math" w:eastAsiaTheme="minorEastAsia" w:hAnsi="Cambria Math"/>
-            <w:lang w:eastAsia="zh-CN"/>
-          </w:rPr>
-          <m:t>θ</m:t>
+          <m:t xml:space="preserve"> θ</m:t>
         </m:r>
       </m:oMath>
       <w:r>
@@ -7272,7 +7355,21 @@
           <w:rFonts w:eastAsiaTheme="minorEastAsia"/>
           <w:lang w:eastAsia="zh-CN"/>
         </w:rPr>
-        <w:t>. That is, we see the network up to the last but two fully connected layer as the feature extraction network and share all their parameters. Then we use different fully connected layers to get the policy</w:t>
+        <w:t xml:space="preserve">. That is, we see the network up to the last but two fully connected </w:t>
+      </w:r>
+      <w:r>
+        <w:rPr>
+          <w:rFonts w:eastAsiaTheme="minorEastAsia"/>
+          <w:lang w:eastAsia="zh-CN"/>
+        </w:rPr>
+        <w:t>layers</w:t>
+      </w:r>
+      <w:r>
+        <w:rPr>
+          <w:rFonts w:eastAsiaTheme="minorEastAsia"/>
+          <w:lang w:eastAsia="zh-CN"/>
+        </w:rPr>
+        <w:t xml:space="preserve"> as the feature extraction network and share all their parameters. Then we use different fully connected layers to get the policy</w:t>
       </w:r>
       <m:oMath>
         <m:r>
@@ -7362,7 +7459,21 @@
           <w:rFonts w:eastAsiaTheme="minorEastAsia"/>
           <w:lang w:eastAsia="zh-CN"/>
         </w:rPr>
-        <w:t>We also try to share less parameters in double A3C network as shown in Figure 7 (c). More concretely, we only share parameters up to the third convolutional layer. Then we use two sets of parameters in all other layers. To get the output policy</w:t>
+        <w:t xml:space="preserve">We also try to share less parameters in double </w:t>
+      </w:r>
+      <w:r>
+        <w:rPr>
+          <w:rFonts w:eastAsiaTheme="minorEastAsia"/>
+          <w:lang w:eastAsia="zh-CN"/>
+        </w:rPr>
+        <w:t>A3C</w:t>
+      </w:r>
+      <w:r>
+        <w:rPr>
+          <w:rFonts w:eastAsiaTheme="minorEastAsia"/>
+          <w:lang w:eastAsia="zh-CN"/>
+        </w:rPr>
+        <w:t xml:space="preserve"> network as shown in Figure 7 (c). More concretely, we only share parameters up to the third convolutional layer. Then we use two sets of parameters in all other layers. To get the output policy</w:t>
       </w:r>
       <m:oMath>
         <m:r>
@@ -7414,7 +7525,7 @@
     </w:p>
     <w:p>
       <w:pPr>
-        <w:pStyle w:val="1"/>
+        <w:pStyle w:val="Heading1"/>
         <w:numPr>
           <w:ilvl w:val="0"/>
           <w:numId w:val="1"/>
@@ -7500,7 +7611,21 @@
           <w:rFonts w:eastAsiaTheme="minorEastAsia"/>
           <w:lang w:eastAsia="zh-CN"/>
         </w:rPr>
-        <w:t xml:space="preserve">anilla A3C, </w:t>
+        <w:t xml:space="preserve">anilla </w:t>
+      </w:r>
+      <w:r>
+        <w:rPr>
+          <w:rFonts w:eastAsiaTheme="minorEastAsia"/>
+          <w:lang w:eastAsia="zh-CN"/>
+        </w:rPr>
+        <w:t>A3C</w:t>
+      </w:r>
+      <w:r>
+        <w:rPr>
+          <w:rFonts w:eastAsiaTheme="minorEastAsia"/>
+          <w:lang w:eastAsia="zh-CN"/>
+        </w:rPr>
+        <w:t xml:space="preserve">, </w:t>
       </w:r>
       <w:r>
         <w:rPr>
@@ -7514,7 +7639,21 @@
           <w:rFonts w:eastAsiaTheme="minorEastAsia"/>
           <w:lang w:eastAsia="zh-CN"/>
         </w:rPr>
-        <w:t xml:space="preserve">ouble A3C, </w:t>
+        <w:t xml:space="preserve">ouble </w:t>
+      </w:r>
+      <w:r>
+        <w:rPr>
+          <w:rFonts w:eastAsiaTheme="minorEastAsia"/>
+          <w:lang w:eastAsia="zh-CN"/>
+        </w:rPr>
+        <w:t>A3C</w:t>
+      </w:r>
+      <w:r>
+        <w:rPr>
+          <w:rFonts w:eastAsiaTheme="minorEastAsia"/>
+          <w:lang w:eastAsia="zh-CN"/>
+        </w:rPr>
+        <w:t xml:space="preserve">, </w:t>
       </w:r>
       <w:r>
         <w:rPr>
@@ -7570,14 +7709,29 @@
           <w:rFonts w:eastAsiaTheme="minorEastAsia"/>
           <w:lang w:eastAsia="zh-CN"/>
         </w:rPr>
-        <w:t>ouble A3C</w:t>
-      </w:r>
-      <w:r>
-        <w:rPr>
-          <w:rFonts w:eastAsiaTheme="minorEastAsia"/>
-          <w:lang w:eastAsia="zh-CN"/>
-        </w:rPr>
-        <w:t>, and</w:t>
+        <w:t xml:space="preserve">ouble </w:t>
+      </w:r>
+      <w:r>
+        <w:rPr>
+          <w:rFonts w:eastAsiaTheme="minorEastAsia"/>
+          <w:lang w:eastAsia="zh-CN"/>
+        </w:rPr>
+        <w:t>A3C</w:t>
+      </w:r>
+      <w:r>
+        <w:rPr>
+          <w:rFonts w:eastAsiaTheme="minorEastAsia"/>
+          <w:lang w:eastAsia="zh-CN"/>
+        </w:rPr>
+        <w:t xml:space="preserve">, </w:t>
+      </w:r>
+      <w:proofErr w:type="gramStart"/>
+      <w:r>
+        <w:rPr>
+          <w:rFonts w:eastAsiaTheme="minorEastAsia"/>
+          <w:lang w:eastAsia="zh-CN"/>
+        </w:rPr>
+        <w:t>and</w:t>
       </w:r>
       <w:r>
         <w:rPr>
@@ -7591,14 +7745,36 @@
           <w:rFonts w:eastAsiaTheme="minorEastAsia"/>
           <w:lang w:eastAsia="zh-CN"/>
         </w:rPr>
-        <w:t xml:space="preserve">also </w:t>
-      </w:r>
-      <w:r>
-        <w:rPr>
-          <w:rFonts w:eastAsiaTheme="minorEastAsia"/>
-          <w:lang w:eastAsia="zh-CN"/>
-        </w:rPr>
-        <w:t>DQN to measure success. Moreover, we analyze whether our proposed method will benefit or harm the convergence speed of A3C algorithm.</w:t>
+        <w:t>also</w:t>
+      </w:r>
+      <w:proofErr w:type="gramEnd"/>
+      <w:r>
+        <w:rPr>
+          <w:rFonts w:eastAsiaTheme="minorEastAsia"/>
+          <w:lang w:eastAsia="zh-CN"/>
+        </w:rPr>
+        <w:t xml:space="preserve"> </w:t>
+      </w:r>
+      <w:r>
+        <w:rPr>
+          <w:rFonts w:eastAsiaTheme="minorEastAsia"/>
+          <w:lang w:eastAsia="zh-CN"/>
+        </w:rPr>
+        <w:t xml:space="preserve">DQN to measure success. Moreover, we analyze whether our proposed method will benefit or harm the convergence speed of </w:t>
+      </w:r>
+      <w:r>
+        <w:rPr>
+          <w:rFonts w:eastAsiaTheme="minorEastAsia"/>
+          <w:lang w:eastAsia="zh-CN"/>
+        </w:rPr>
+        <w:t>A3C</w:t>
+      </w:r>
+      <w:r>
+        <w:rPr>
+          <w:rFonts w:eastAsiaTheme="minorEastAsia"/>
+          <w:lang w:eastAsia="zh-CN"/>
+        </w:rPr>
+        <w:t xml:space="preserve"> algorithm.</w:t>
       </w:r>
     </w:p>
     <w:p>
@@ -7615,119 +7791,7 @@
           <w:rFonts w:eastAsiaTheme="minorEastAsia"/>
           <w:lang w:eastAsia="zh-CN"/>
         </w:rPr>
-        <w:t>F</w:t>
-      </w:r>
-      <w:r>
-        <w:rPr>
-          <w:rFonts w:eastAsiaTheme="minorEastAsia"/>
-          <w:lang w:eastAsia="zh-CN"/>
-        </w:rPr>
-        <w:t xml:space="preserve">igure </w:t>
-      </w:r>
-      <w:r>
-        <w:rPr>
-          <w:rFonts w:eastAsiaTheme="minorEastAsia"/>
-          <w:lang w:eastAsia="zh-CN"/>
-        </w:rPr>
-        <w:t>8</w:t>
-      </w:r>
-      <w:r>
-        <w:rPr>
-          <w:rFonts w:eastAsiaTheme="minorEastAsia"/>
-          <w:lang w:eastAsia="zh-CN"/>
-        </w:rPr>
-        <w:t xml:space="preserve"> show</w:t>
-      </w:r>
-      <w:r>
-        <w:rPr>
-          <w:rFonts w:eastAsiaTheme="minorEastAsia"/>
-          <w:lang w:eastAsia="zh-CN"/>
-        </w:rPr>
-        <w:t>s</w:t>
-      </w:r>
-      <w:r>
-        <w:rPr>
-          <w:rFonts w:eastAsiaTheme="minorEastAsia"/>
-          <w:lang w:eastAsia="zh-CN"/>
-        </w:rPr>
-        <w:t xml:space="preserve"> how the average total reward evolves</w:t>
-      </w:r>
-      <w:r>
-        <w:rPr>
-          <w:rFonts w:eastAsiaTheme="minorEastAsia"/>
-          <w:lang w:eastAsia="zh-CN"/>
-        </w:rPr>
-        <w:t xml:space="preserve"> </w:t>
-      </w:r>
-      <w:r>
-        <w:rPr>
-          <w:rFonts w:eastAsiaTheme="minorEastAsia"/>
-          <w:lang w:eastAsia="zh-CN"/>
-        </w:rPr>
-        <w:t xml:space="preserve">during training on </w:t>
-      </w:r>
-      <w:r>
-        <w:rPr>
-          <w:rFonts w:eastAsiaTheme="minorEastAsia"/>
-          <w:lang w:eastAsia="zh-CN"/>
-        </w:rPr>
-        <w:t xml:space="preserve">three games when using </w:t>
-      </w:r>
-      <w:r>
-        <w:rPr>
-          <w:rFonts w:eastAsiaTheme="minorEastAsia"/>
-          <w:lang w:eastAsia="zh-CN"/>
-        </w:rPr>
-        <w:t>v</w:t>
-      </w:r>
-      <w:r>
-        <w:rPr>
-          <w:rFonts w:eastAsiaTheme="minorEastAsia"/>
-          <w:lang w:eastAsia="zh-CN"/>
-        </w:rPr>
-        <w:t xml:space="preserve">anilla A3C, </w:t>
-      </w:r>
-      <w:r>
-        <w:rPr>
-          <w:rFonts w:eastAsiaTheme="minorEastAsia"/>
-          <w:lang w:eastAsia="zh-CN"/>
-        </w:rPr>
-        <w:t>d</w:t>
-      </w:r>
-      <w:r>
-        <w:rPr>
-          <w:rFonts w:eastAsiaTheme="minorEastAsia"/>
-          <w:lang w:eastAsia="zh-CN"/>
-        </w:rPr>
-        <w:t xml:space="preserve">ouble A3C, </w:t>
-      </w:r>
-      <w:r>
-        <w:rPr>
-          <w:rFonts w:eastAsiaTheme="minorEastAsia"/>
-          <w:lang w:eastAsia="zh-CN"/>
-        </w:rPr>
-        <w:t>LS</w:t>
-      </w:r>
-      <w:r>
-        <w:rPr>
-          <w:rFonts w:eastAsiaTheme="minorEastAsia"/>
-          <w:lang w:eastAsia="zh-CN"/>
-        </w:rPr>
-        <w:t xml:space="preserve"> </w:t>
-      </w:r>
-      <w:r>
-        <w:rPr>
-          <w:rFonts w:eastAsiaTheme="minorEastAsia"/>
-          <w:lang w:eastAsia="zh-CN"/>
-        </w:rPr>
-        <w:t>d</w:t>
-      </w:r>
-      <w:r>
-        <w:rPr>
-          <w:rFonts w:eastAsiaTheme="minorEastAsia"/>
-          <w:lang w:eastAsia="zh-CN"/>
-        </w:rPr>
-        <w:t>ouble A3C and DQN methods. In Breakout game, three different A3C methods yield dramatically higher mean scores than DQN within the same amount of time of training. In Ice Hockey game, all A3C methods still lead to relatively better mean scores than DQN. In Pong game, all four methods lead to similar results.</w:t>
+        <w:t>We set up our reinforcement learning neural network by using third party tensorpack library which is written in python by using tensorflow. The gym environment is from OpenAI gym.</w:t>
       </w:r>
     </w:p>
     <w:p>
@@ -7741,100 +7805,489 @@
       </w:pPr>
       <w:r>
         <w:rPr>
-          <w:rFonts w:eastAsiaTheme="minorEastAsia" w:hint="eastAsia"/>
-          <w:lang w:eastAsia="zh-CN"/>
-        </w:rPr>
-        <w:t>F</w:t>
-      </w:r>
-      <w:r>
-        <w:rPr>
-          <w:rFonts w:eastAsiaTheme="minorEastAsia"/>
-          <w:lang w:eastAsia="zh-CN"/>
-        </w:rPr>
-        <w:t xml:space="preserve">igure </w:t>
-      </w:r>
-      <w:r>
-        <w:rPr>
-          <w:rFonts w:eastAsiaTheme="minorEastAsia"/>
-          <w:lang w:eastAsia="zh-CN"/>
-        </w:rPr>
-        <w:t>9</w:t>
-      </w:r>
-      <w:r>
-        <w:rPr>
-          <w:rFonts w:eastAsiaTheme="minorEastAsia"/>
-          <w:lang w:eastAsia="zh-CN"/>
-        </w:rPr>
-        <w:t xml:space="preserve"> compares data efficiency among three different A3C methods. For all three A3C methods, each epoch consists of 6000 steps. It takes around 18 minutes of training per epoch for </w:t>
-      </w:r>
-      <w:r>
-        <w:rPr>
-          <w:rFonts w:eastAsiaTheme="minorEastAsia"/>
-          <w:lang w:eastAsia="zh-CN"/>
-        </w:rPr>
-        <w:t>v</w:t>
-      </w:r>
-      <w:r>
-        <w:rPr>
-          <w:rFonts w:eastAsiaTheme="minorEastAsia"/>
-          <w:lang w:eastAsia="zh-CN"/>
-        </w:rPr>
-        <w:t xml:space="preserve">anilla A3C and </w:t>
-      </w:r>
-      <w:r>
-        <w:rPr>
-          <w:rFonts w:eastAsiaTheme="minorEastAsia"/>
-          <w:lang w:eastAsia="zh-CN"/>
-        </w:rPr>
-        <w:t>d</w:t>
-      </w:r>
-      <w:r>
-        <w:rPr>
-          <w:rFonts w:eastAsiaTheme="minorEastAsia"/>
-          <w:lang w:eastAsia="zh-CN"/>
-        </w:rPr>
-        <w:t xml:space="preserve">ouble A3C, and around 20 minutes of training per epoch for </w:t>
-      </w:r>
-      <w:r>
-        <w:rPr>
-          <w:rFonts w:eastAsiaTheme="minorEastAsia"/>
-          <w:lang w:eastAsia="zh-CN"/>
-        </w:rPr>
-        <w:t>LS</w:t>
-      </w:r>
-      <w:r>
-        <w:rPr>
-          <w:rFonts w:eastAsiaTheme="minorEastAsia"/>
-          <w:lang w:eastAsia="zh-CN"/>
-        </w:rPr>
-        <w:t xml:space="preserve"> </w:t>
-      </w:r>
-      <w:r>
-        <w:rPr>
-          <w:rFonts w:eastAsiaTheme="minorEastAsia"/>
-          <w:lang w:eastAsia="zh-CN"/>
-        </w:rPr>
-        <w:t>d</w:t>
-      </w:r>
-      <w:r>
-        <w:rPr>
-          <w:rFonts w:eastAsiaTheme="minorEastAsia"/>
-          <w:lang w:eastAsia="zh-CN"/>
-        </w:rPr>
-        <w:t>ouble A3C.</w:t>
-      </w:r>
-      <w:r>
-        <w:rPr>
-          <w:rFonts w:eastAsiaTheme="minorEastAsia"/>
-          <w:lang w:eastAsia="zh-CN"/>
-        </w:rPr>
-        <w:t xml:space="preserve"> </w:t>
-      </w:r>
-      <w:bookmarkStart w:id="1" w:name="_GoBack"/>
-      <w:bookmarkEnd w:id="1"/>
+          <w:rFonts w:eastAsiaTheme="minorEastAsia"/>
+          <w:lang w:eastAsia="zh-CN"/>
+        </w:rPr>
+        <w:t xml:space="preserve">A3C, double A3C, and LS double A3C </w:t>
+      </w:r>
+      <w:r>
+        <w:rPr>
+          <w:rFonts w:eastAsiaTheme="minorEastAsia"/>
+          <w:lang w:eastAsia="zh-CN"/>
+        </w:rPr>
+        <w:t xml:space="preserve">all have </w:t>
+      </w:r>
+      <w:r>
+        <w:rPr>
+          <w:rFonts w:eastAsiaTheme="minorEastAsia"/>
+          <w:lang w:eastAsia="zh-CN"/>
+        </w:rPr>
+        <w:t xml:space="preserve">3 convolutional and maxpooling layers as shown in the previous session and 2 fully connected layers to predict value and action benefit individually. </w:t>
+      </w:r>
+      <w:r>
+        <w:rPr>
+          <w:rFonts w:eastAsiaTheme="minorEastAsia"/>
+          <w:lang w:eastAsia="zh-CN"/>
+        </w:rPr>
+        <w:t xml:space="preserve">Relu is used as the activation function and </w:t>
+      </w:r>
+      <w:r>
+        <w:rPr>
+          <w:rFonts w:eastAsiaTheme="minorEastAsia"/>
+          <w:lang w:eastAsia="zh-CN"/>
+        </w:rPr>
+        <w:t>Adam optimizer is used to minimize the objective loss function. The learning rate is set to 0.001.</w:t>
+      </w:r>
     </w:p>
     <w:p>
       <w:pPr>
+        <w:ind w:firstLine="432"/>
+        <w:jc w:val="both"/>
+        <w:rPr>
+          <w:rFonts w:eastAsiaTheme="minorEastAsia"/>
+          <w:lang w:eastAsia="zh-CN"/>
+        </w:rPr>
+      </w:pPr>
+      <w:r>
+        <w:rPr>
+          <w:rFonts w:eastAsiaTheme="minorEastAsia"/>
+          <w:lang w:eastAsia="zh-CN"/>
+        </w:rPr>
+        <w:t>Unlike DQN which only uses one specific episode per training step, A3C is concurrently running 3 episodes parallel in multiple thread for reducing the training time. Moreover, unlike DQN which utilizing experience replay which consuming lots of memory space to cache all previous state, action, reward tuples for later reply, A3C is using multithreads which does not need to cache previous</w:t>
+      </w:r>
+      <w:r>
+        <w:rPr>
+          <w:rFonts w:eastAsiaTheme="minorEastAsia"/>
+          <w:lang w:eastAsia="zh-CN"/>
+        </w:rPr>
+        <w:t xml:space="preserve"> values</w:t>
+      </w:r>
+      <w:r>
+        <w:rPr>
+          <w:rFonts w:eastAsiaTheme="minorEastAsia"/>
+          <w:lang w:eastAsia="zh-CN"/>
+        </w:rPr>
+        <w:t xml:space="preserve">. </w:t>
+      </w:r>
+    </w:p>
+    <w:p>
+      <w:pPr>
+        <w:ind w:firstLine="432"/>
+        <w:jc w:val="both"/>
+        <w:rPr>
+          <w:rFonts w:eastAsiaTheme="minorEastAsia"/>
+          <w:lang w:eastAsia="zh-CN"/>
+        </w:rPr>
+      </w:pPr>
+      <w:r>
+        <w:rPr>
+          <w:rFonts w:eastAsiaTheme="minorEastAsia"/>
+          <w:lang w:eastAsia="zh-CN"/>
+        </w:rPr>
+        <w:t xml:space="preserve">We also utilize Google Cloud Computing resource to speed up our training. We used Tesla K80 GPU which significantly increase the speed and reduce the time towards convergence.  </w:t>
+      </w:r>
+      <w:r>
+        <w:rPr>
+          <w:rFonts w:eastAsiaTheme="minorEastAsia"/>
+          <w:lang w:eastAsia="zh-CN"/>
+        </w:rPr>
+        <w:t xml:space="preserve">The result </w:t>
+      </w:r>
+      <w:r>
+        <w:rPr>
+          <w:rFonts w:eastAsiaTheme="minorEastAsia"/>
+          <w:lang w:eastAsia="zh-CN"/>
+        </w:rPr>
+        <w:t xml:space="preserve">we obtained are showing as </w:t>
+      </w:r>
+      <w:r>
+        <w:rPr>
+          <w:rFonts w:eastAsiaTheme="minorEastAsia"/>
+          <w:lang w:eastAsia="zh-CN"/>
+        </w:rPr>
+        <w:t>below.</w:t>
+      </w:r>
+    </w:p>
+    <w:p>
+      <w:pPr>
+        <w:ind w:firstLine="432"/>
+        <w:jc w:val="both"/>
+        <w:rPr>
+          <w:rFonts w:eastAsiaTheme="minorEastAsia"/>
+          <w:lang w:eastAsia="zh-CN"/>
+        </w:rPr>
+      </w:pPr>
+      <w:r>
+        <w:rPr>
+          <w:rFonts w:eastAsiaTheme="minorEastAsia"/>
+          <w:lang w:eastAsia="zh-CN"/>
+        </w:rPr>
+        <w:t>F</w:t>
+      </w:r>
+      <w:r>
+        <w:rPr>
+          <w:rFonts w:eastAsiaTheme="minorEastAsia"/>
+          <w:lang w:eastAsia="zh-CN"/>
+        </w:rPr>
+        <w:t xml:space="preserve">igure </w:t>
+      </w:r>
+      <w:r>
+        <w:rPr>
+          <w:rFonts w:eastAsiaTheme="minorEastAsia"/>
+          <w:lang w:eastAsia="zh-CN"/>
+        </w:rPr>
+        <w:t>8</w:t>
+      </w:r>
+      <w:r>
+        <w:rPr>
+          <w:rFonts w:eastAsiaTheme="minorEastAsia"/>
+          <w:lang w:eastAsia="zh-CN"/>
+        </w:rPr>
+        <w:t xml:space="preserve"> show</w:t>
+      </w:r>
+      <w:r>
+        <w:rPr>
+          <w:rFonts w:eastAsiaTheme="minorEastAsia"/>
+          <w:lang w:eastAsia="zh-CN"/>
+        </w:rPr>
+        <w:t>s</w:t>
+      </w:r>
+      <w:r>
+        <w:rPr>
+          <w:rFonts w:eastAsiaTheme="minorEastAsia"/>
+          <w:lang w:eastAsia="zh-CN"/>
+        </w:rPr>
+        <w:t xml:space="preserve"> how the average total reward evolves</w:t>
+      </w:r>
+      <w:r>
+        <w:rPr>
+          <w:rFonts w:eastAsiaTheme="minorEastAsia"/>
+          <w:lang w:eastAsia="zh-CN"/>
+        </w:rPr>
+        <w:t xml:space="preserve"> </w:t>
+      </w:r>
+      <w:r>
+        <w:rPr>
+          <w:rFonts w:eastAsiaTheme="minorEastAsia"/>
+          <w:lang w:eastAsia="zh-CN"/>
+        </w:rPr>
+        <w:t xml:space="preserve">during training on </w:t>
+      </w:r>
+      <w:r>
+        <w:rPr>
+          <w:rFonts w:eastAsiaTheme="minorEastAsia"/>
+          <w:lang w:eastAsia="zh-CN"/>
+        </w:rPr>
+        <w:t xml:space="preserve">three games when using </w:t>
+      </w:r>
+      <w:r>
+        <w:rPr>
+          <w:rFonts w:eastAsiaTheme="minorEastAsia"/>
+          <w:lang w:eastAsia="zh-CN"/>
+        </w:rPr>
+        <w:t>v</w:t>
+      </w:r>
+      <w:r>
+        <w:rPr>
+          <w:rFonts w:eastAsiaTheme="minorEastAsia"/>
+          <w:lang w:eastAsia="zh-CN"/>
+        </w:rPr>
+        <w:t xml:space="preserve">anilla </w:t>
+      </w:r>
+      <w:r>
+        <w:rPr>
+          <w:rFonts w:eastAsiaTheme="minorEastAsia"/>
+          <w:lang w:eastAsia="zh-CN"/>
+        </w:rPr>
+        <w:t>A3C</w:t>
+      </w:r>
+      <w:r>
+        <w:rPr>
+          <w:rFonts w:eastAsiaTheme="minorEastAsia"/>
+          <w:lang w:eastAsia="zh-CN"/>
+        </w:rPr>
+        <w:t xml:space="preserve">, </w:t>
+      </w:r>
+      <w:r>
+        <w:rPr>
+          <w:rFonts w:eastAsiaTheme="minorEastAsia"/>
+          <w:lang w:eastAsia="zh-CN"/>
+        </w:rPr>
+        <w:t>d</w:t>
+      </w:r>
+      <w:r>
+        <w:rPr>
+          <w:rFonts w:eastAsiaTheme="minorEastAsia"/>
+          <w:lang w:eastAsia="zh-CN"/>
+        </w:rPr>
+        <w:t xml:space="preserve">ouble </w:t>
+      </w:r>
+      <w:r>
+        <w:rPr>
+          <w:rFonts w:eastAsiaTheme="minorEastAsia"/>
+          <w:lang w:eastAsia="zh-CN"/>
+        </w:rPr>
+        <w:t>A3C</w:t>
+      </w:r>
+      <w:r>
+        <w:rPr>
+          <w:rFonts w:eastAsiaTheme="minorEastAsia"/>
+          <w:lang w:eastAsia="zh-CN"/>
+        </w:rPr>
+        <w:t xml:space="preserve">, </w:t>
+      </w:r>
+      <w:r>
+        <w:rPr>
+          <w:rFonts w:eastAsiaTheme="minorEastAsia"/>
+          <w:lang w:eastAsia="zh-CN"/>
+        </w:rPr>
+        <w:t>LS</w:t>
+      </w:r>
+      <w:r>
+        <w:rPr>
+          <w:rFonts w:eastAsiaTheme="minorEastAsia"/>
+          <w:lang w:eastAsia="zh-CN"/>
+        </w:rPr>
+        <w:t xml:space="preserve"> </w:t>
+      </w:r>
+      <w:r>
+        <w:rPr>
+          <w:rFonts w:eastAsiaTheme="minorEastAsia"/>
+          <w:lang w:eastAsia="zh-CN"/>
+        </w:rPr>
+        <w:t>d</w:t>
+      </w:r>
+      <w:r>
+        <w:rPr>
+          <w:rFonts w:eastAsiaTheme="minorEastAsia"/>
+          <w:lang w:eastAsia="zh-CN"/>
+        </w:rPr>
+        <w:t xml:space="preserve">ouble </w:t>
+      </w:r>
+      <w:r>
+        <w:rPr>
+          <w:rFonts w:eastAsiaTheme="minorEastAsia"/>
+          <w:lang w:eastAsia="zh-CN"/>
+        </w:rPr>
+        <w:t>A3C</w:t>
+      </w:r>
+      <w:r>
+        <w:rPr>
+          <w:rFonts w:eastAsiaTheme="minorEastAsia"/>
+          <w:lang w:eastAsia="zh-CN"/>
+        </w:rPr>
+        <w:t xml:space="preserve"> and DQN methods. In Breakout game, three different </w:t>
+      </w:r>
+      <w:r>
+        <w:rPr>
+          <w:rFonts w:eastAsiaTheme="minorEastAsia"/>
+          <w:lang w:eastAsia="zh-CN"/>
+        </w:rPr>
+        <w:t>A3C</w:t>
+      </w:r>
+      <w:r>
+        <w:rPr>
+          <w:rFonts w:eastAsiaTheme="minorEastAsia"/>
+          <w:lang w:eastAsia="zh-CN"/>
+        </w:rPr>
+        <w:t xml:space="preserve"> methods yield dramatically higher mean scores than DQN within the same amount of time of training. In Ice Hockey game, all </w:t>
+      </w:r>
+      <w:r>
+        <w:rPr>
+          <w:rFonts w:eastAsiaTheme="minorEastAsia"/>
+          <w:lang w:eastAsia="zh-CN"/>
+        </w:rPr>
+        <w:t>A3C</w:t>
+      </w:r>
+      <w:r>
+        <w:rPr>
+          <w:rFonts w:eastAsiaTheme="minorEastAsia"/>
+          <w:lang w:eastAsia="zh-CN"/>
+        </w:rPr>
+        <w:t xml:space="preserve"> </w:t>
+      </w:r>
+      <w:r>
+        <w:rPr>
+          <w:rFonts w:eastAsiaTheme="minorEastAsia"/>
+          <w:lang w:eastAsia="zh-CN"/>
+        </w:rPr>
+        <w:lastRenderedPageBreak/>
+        <w:t>methods still lead to relatively better mean scores than DQN. In Pong game, all four methods lead to similar results.</w:t>
+      </w:r>
+    </w:p>
+    <w:p>
+      <w:pPr>
+        <w:ind w:firstLine="432"/>
+        <w:jc w:val="both"/>
+        <w:rPr>
+          <w:rFonts w:eastAsiaTheme="minorEastAsia"/>
+          <w:lang w:eastAsia="zh-CN"/>
+        </w:rPr>
+      </w:pPr>
+      <w:r>
+        <w:rPr>
+          <w:rFonts w:eastAsiaTheme="minorEastAsia" w:hint="eastAsia"/>
+          <w:lang w:eastAsia="zh-CN"/>
+        </w:rPr>
+        <w:t>F</w:t>
+      </w:r>
+      <w:r>
+        <w:rPr>
+          <w:rFonts w:eastAsiaTheme="minorEastAsia"/>
+          <w:lang w:eastAsia="zh-CN"/>
+        </w:rPr>
+        <w:t xml:space="preserve">igure </w:t>
+      </w:r>
+      <w:r>
+        <w:rPr>
+          <w:rFonts w:eastAsiaTheme="minorEastAsia"/>
+          <w:lang w:eastAsia="zh-CN"/>
+        </w:rPr>
+        <w:t>9</w:t>
+      </w:r>
+      <w:r>
+        <w:rPr>
+          <w:rFonts w:eastAsiaTheme="minorEastAsia"/>
+          <w:lang w:eastAsia="zh-CN"/>
+        </w:rPr>
+        <w:t xml:space="preserve"> compares data efficiency among three different </w:t>
+      </w:r>
+      <w:r>
+        <w:rPr>
+          <w:rFonts w:eastAsiaTheme="minorEastAsia"/>
+          <w:lang w:eastAsia="zh-CN"/>
+        </w:rPr>
+        <w:t>A3C</w:t>
+      </w:r>
+      <w:r>
+        <w:rPr>
+          <w:rFonts w:eastAsiaTheme="minorEastAsia"/>
+          <w:lang w:eastAsia="zh-CN"/>
+        </w:rPr>
+        <w:t xml:space="preserve"> methods. For all three </w:t>
+      </w:r>
+      <w:r>
+        <w:rPr>
+          <w:rFonts w:eastAsiaTheme="minorEastAsia"/>
+          <w:lang w:eastAsia="zh-CN"/>
+        </w:rPr>
+        <w:t>A3C</w:t>
+      </w:r>
+      <w:r>
+        <w:rPr>
+          <w:rFonts w:eastAsiaTheme="minorEastAsia"/>
+          <w:lang w:eastAsia="zh-CN"/>
+        </w:rPr>
+        <w:t xml:space="preserve"> methods, each epoch consists of 6000 steps. It takes around 18 minutes of training per epoch for </w:t>
+      </w:r>
+      <w:r>
+        <w:rPr>
+          <w:rFonts w:eastAsiaTheme="minorEastAsia"/>
+          <w:lang w:eastAsia="zh-CN"/>
+        </w:rPr>
+        <w:t>v</w:t>
+      </w:r>
+      <w:r>
+        <w:rPr>
+          <w:rFonts w:eastAsiaTheme="minorEastAsia"/>
+          <w:lang w:eastAsia="zh-CN"/>
+        </w:rPr>
+        <w:t xml:space="preserve">anilla </w:t>
+      </w:r>
+      <w:r>
+        <w:rPr>
+          <w:rFonts w:eastAsiaTheme="minorEastAsia"/>
+          <w:lang w:eastAsia="zh-CN"/>
+        </w:rPr>
+        <w:t>A3C</w:t>
+      </w:r>
+      <w:r>
+        <w:rPr>
+          <w:rFonts w:eastAsiaTheme="minorEastAsia"/>
+          <w:lang w:eastAsia="zh-CN"/>
+        </w:rPr>
+        <w:t xml:space="preserve"> and </w:t>
+      </w:r>
+      <w:r>
+        <w:rPr>
+          <w:rFonts w:eastAsiaTheme="minorEastAsia"/>
+          <w:lang w:eastAsia="zh-CN"/>
+        </w:rPr>
+        <w:t>d</w:t>
+      </w:r>
+      <w:r>
+        <w:rPr>
+          <w:rFonts w:eastAsiaTheme="minorEastAsia"/>
+          <w:lang w:eastAsia="zh-CN"/>
+        </w:rPr>
+        <w:t xml:space="preserve">ouble </w:t>
+      </w:r>
+      <w:r>
+        <w:rPr>
+          <w:rFonts w:eastAsiaTheme="minorEastAsia"/>
+          <w:lang w:eastAsia="zh-CN"/>
+        </w:rPr>
+        <w:t>A3C</w:t>
+      </w:r>
+      <w:r>
+        <w:rPr>
+          <w:rFonts w:eastAsiaTheme="minorEastAsia"/>
+          <w:lang w:eastAsia="zh-CN"/>
+        </w:rPr>
+        <w:t xml:space="preserve">, and around 20 minutes of training per epoch for </w:t>
+      </w:r>
+      <w:r>
+        <w:rPr>
+          <w:rFonts w:eastAsiaTheme="minorEastAsia"/>
+          <w:lang w:eastAsia="zh-CN"/>
+        </w:rPr>
+        <w:t>LS</w:t>
+      </w:r>
+      <w:r>
+        <w:rPr>
+          <w:rFonts w:eastAsiaTheme="minorEastAsia"/>
+          <w:lang w:eastAsia="zh-CN"/>
+        </w:rPr>
+        <w:t xml:space="preserve"> </w:t>
+      </w:r>
+      <w:r>
+        <w:rPr>
+          <w:rFonts w:eastAsiaTheme="minorEastAsia"/>
+          <w:lang w:eastAsia="zh-CN"/>
+        </w:rPr>
+        <w:t>d</w:t>
+      </w:r>
+      <w:r>
+        <w:rPr>
+          <w:rFonts w:eastAsiaTheme="minorEastAsia"/>
+          <w:lang w:eastAsia="zh-CN"/>
+        </w:rPr>
+        <w:t xml:space="preserve">ouble </w:t>
+      </w:r>
+      <w:r>
+        <w:rPr>
+          <w:rFonts w:eastAsiaTheme="minorEastAsia"/>
+          <w:lang w:eastAsia="zh-CN"/>
+        </w:rPr>
+        <w:t>A3C</w:t>
+      </w:r>
+      <w:r>
+        <w:rPr>
+          <w:rFonts w:eastAsiaTheme="minorEastAsia"/>
+          <w:lang w:eastAsia="zh-CN"/>
+        </w:rPr>
+        <w:t>.</w:t>
+      </w:r>
+      <w:r>
+        <w:rPr>
+          <w:rFonts w:eastAsiaTheme="minorEastAsia"/>
+          <w:lang w:eastAsia="zh-CN"/>
+        </w:rPr>
+        <w:t xml:space="preserve"> </w:t>
+      </w:r>
+    </w:p>
+    <w:p>
+      <w:pPr>
         <w:keepNext/>
         <w:jc w:val="center"/>
       </w:pPr>
@@ -7843,11 +8296,10 @@
           <w:noProof/>
           <w:lang w:eastAsia="zh-CN"/>
         </w:rPr>
-        <w:lastRenderedPageBreak/>
         <w:drawing>
-          <wp:inline distT="0" distB="0" distL="0" distR="0" wp14:anchorId="45A99AEC" wp14:editId="336F26E7">
-            <wp:extent cx="2399883" cy="2731325"/>
-            <wp:effectExtent l="0" t="0" r="635" b="0"/>
+          <wp:inline distT="0" distB="0" distL="0" distR="0" wp14:anchorId="45A99AEC" wp14:editId="645F274D">
+            <wp:extent cx="2576512" cy="2932347"/>
+            <wp:effectExtent l="0" t="0" r="0" b="1905"/>
             <wp:docPr id="11" name="图片 11"/>
             <wp:cNvGraphicFramePr>
               <a:graphicFrameLocks xmlns:a="http://schemas.openxmlformats.org/drawingml/2006/main" noChangeAspect="1"/>
@@ -7877,7 +8329,7 @@
                   <pic:spPr bwMode="auto">
                     <a:xfrm>
                       <a:off x="0" y="0"/>
-                      <a:ext cx="2409757" cy="2742563"/>
+                      <a:ext cx="2591397" cy="2949288"/>
                     </a:xfrm>
                     <a:prstGeom prst="rect">
                       <a:avLst/>
@@ -7896,7 +8348,7 @@
     </w:p>
     <w:p>
       <w:pPr>
-        <w:pStyle w:val="a7"/>
+        <w:pStyle w:val="Caption"/>
         <w:jc w:val="both"/>
         <w:rPr>
           <w:rFonts w:eastAsiaTheme="minorEastAsia"/>
@@ -7918,7 +8370,13 @@
         <w:t xml:space="preserve"> </w:t>
       </w:r>
       <w:r>
-        <w:t>Average performance and training speed comparison of three different A3C methods and DQN on three Atari games. The x-axis shows the time in hours. The y-axis shows the average score.</w:t>
+        <w:t xml:space="preserve">Average performance and training speed comparison of three different </w:t>
+      </w:r>
+      <w:r>
+        <w:t>A3C</w:t>
+      </w:r>
+      <w:r>
+        <w:t xml:space="preserve"> methods and DQN on three Atari games. The x-axis shows the time in hours. The y-axis shows the average score.</w:t>
       </w:r>
     </w:p>
     <w:p>
@@ -7932,9 +8390,9 @@
           <w:lang w:eastAsia="zh-CN"/>
         </w:rPr>
         <w:drawing>
-          <wp:inline distT="0" distB="0" distL="0" distR="0" wp14:anchorId="731FB8E6" wp14:editId="0EC1D4EB">
-            <wp:extent cx="2446317" cy="2791311"/>
-            <wp:effectExtent l="0" t="0" r="0" b="9525"/>
+          <wp:inline distT="0" distB="0" distL="0" distR="0" wp14:anchorId="731FB8E6" wp14:editId="6063930D">
+            <wp:extent cx="2587803" cy="2952750"/>
+            <wp:effectExtent l="0" t="0" r="3175" b="0"/>
             <wp:docPr id="12" name="图片 12"/>
             <wp:cNvGraphicFramePr>
               <a:graphicFrameLocks xmlns:a="http://schemas.openxmlformats.org/drawingml/2006/main" noChangeAspect="1"/>
@@ -7964,7 +8422,7 @@
                   <pic:spPr bwMode="auto">
                     <a:xfrm>
                       <a:off x="0" y="0"/>
-                      <a:ext cx="2451153" cy="2796829"/>
+                      <a:ext cx="2599998" cy="2966665"/>
                     </a:xfrm>
                     <a:prstGeom prst="rect">
                       <a:avLst/>
@@ -7983,17 +8441,8 @@
     </w:p>
     <w:p>
       <w:pPr>
-        <w:pStyle w:val="a7"/>
+        <w:pStyle w:val="Caption"/>
         <w:jc w:val="center"/>
-        <w:rPr>
-          <w:rFonts w:eastAsiaTheme="minorEastAsia"/>
-          <w:i w:val="0"/>
-          <w:iCs w:val="0"/>
-          <w:color w:val="auto"/>
-          <w:sz w:val="20"/>
-          <w:szCs w:val="20"/>
-          <w:lang w:eastAsia="zh-CN"/>
-        </w:rPr>
       </w:pPr>
       <w:r>
         <w:t xml:space="preserve">Figure </w:t>
@@ -8005,12 +8454,374 @@
         <w:t xml:space="preserve"> </w:t>
       </w:r>
       <w:r>
-        <w:t>Data efficiency comparison of three different A3C methods on three Atari games. The x-axis shows the total number of training epochs where an epoch corresponds to 6000 steps. The y-axis shows the average score.</w:t>
+        <w:t xml:space="preserve">Data efficiency comparison of three different </w:t>
+      </w:r>
+      <w:r>
+        <w:t>A3C</w:t>
+      </w:r>
+      <w:r>
+        <w:t xml:space="preserve"> methods on three Atari games. The x-axis shows the total number of training epochs where an epoch corresponds to 6000 steps. The y-axis shows the average score.</w:t>
       </w:r>
     </w:p>
     <w:p>
       <w:pPr>
-        <w:pStyle w:val="1"/>
+        <w:ind w:firstLine="432"/>
+        <w:jc w:val="both"/>
+        <w:rPr>
+          <w:rFonts w:eastAsiaTheme="minorEastAsia"/>
+        </w:rPr>
+      </w:pPr>
+      <w:r>
+        <w:rPr>
+          <w:rFonts w:eastAsiaTheme="minorEastAsia"/>
+        </w:rPr>
+        <w:t>Table 1</w:t>
+      </w:r>
+      <w:r>
+        <w:rPr>
+          <w:rFonts w:eastAsiaTheme="minorEastAsia"/>
+        </w:rPr>
+        <w:t xml:space="preserve"> shows the comparison between </w:t>
+      </w:r>
+      <w:r>
+        <w:rPr>
+          <w:rFonts w:eastAsiaTheme="minorEastAsia"/>
+        </w:rPr>
+        <w:t>memory usage</w:t>
+      </w:r>
+      <w:r>
+        <w:rPr>
+          <w:rFonts w:eastAsiaTheme="minorEastAsia"/>
+        </w:rPr>
+        <w:t xml:space="preserve"> and </w:t>
+      </w:r>
+      <w:r>
+        <w:rPr>
+          <w:rFonts w:eastAsiaTheme="minorEastAsia"/>
+        </w:rPr>
+        <w:t xml:space="preserve">GPU </w:t>
+      </w:r>
+      <w:r>
+        <w:rPr>
+          <w:rFonts w:eastAsiaTheme="minorEastAsia"/>
+        </w:rPr>
+        <w:t>usage</w:t>
+      </w:r>
+      <w:r>
+        <w:rPr>
+          <w:rFonts w:eastAsiaTheme="minorEastAsia"/>
+        </w:rPr>
+        <w:t xml:space="preserve"> </w:t>
+      </w:r>
+      <w:r>
+        <w:rPr>
+          <w:rFonts w:eastAsiaTheme="minorEastAsia"/>
+        </w:rPr>
+        <w:t>between running different algorithm</w:t>
+      </w:r>
+      <w:r>
+        <w:rPr>
+          <w:rFonts w:eastAsiaTheme="minorEastAsia"/>
+        </w:rPr>
+        <w:t>s.</w:t>
+      </w:r>
+    </w:p>
+    <w:p>
+      <w:pPr>
+        <w:pStyle w:val="Caption"/>
+        <w:keepNext/>
+        <w:spacing w:after="0"/>
+        <w:jc w:val="center"/>
+      </w:pPr>
+      <w:r>
+        <w:t xml:space="preserve">Table </w:t>
+      </w:r>
+      <w:fldSimple w:instr=" SEQ Table \* ARABIC ">
+        <w:r>
+          <w:rPr>
+            <w:noProof/>
+          </w:rPr>
+          <w:t>1</w:t>
+        </w:r>
+      </w:fldSimple>
+      <w:r>
+        <w:t xml:space="preserve"> Hardware Usage Comparison</w:t>
+      </w:r>
+    </w:p>
+    <w:tbl>
+      <w:tblPr>
+        <w:tblStyle w:val="TableGrid"/>
+        <w:tblW w:w="0" w:type="auto"/>
+        <w:tblLook w:val="04A0" w:firstRow="1" w:lastRow="0" w:firstColumn="1" w:lastColumn="0" w:noHBand="0" w:noVBand="1"/>
+      </w:tblPr>
+      <w:tblGrid>
+        <w:gridCol w:w="942"/>
+        <w:gridCol w:w="942"/>
+        <w:gridCol w:w="942"/>
+        <w:gridCol w:w="943"/>
+        <w:gridCol w:w="943"/>
+      </w:tblGrid>
+      <w:tr>
+        <w:tc>
+          <w:tcPr>
+            <w:tcW w:w="942" w:type="dxa"/>
+          </w:tcPr>
+          <w:p>
+            <w:pPr>
+              <w:jc w:val="center"/>
+              <w:rPr>
+                <w:rFonts w:eastAsiaTheme="minorEastAsia"/>
+              </w:rPr>
+            </w:pPr>
+          </w:p>
+        </w:tc>
+        <w:tc>
+          <w:tcPr>
+            <w:tcW w:w="942" w:type="dxa"/>
+          </w:tcPr>
+          <w:p>
+            <w:pPr>
+              <w:jc w:val="center"/>
+              <w:rPr>
+                <w:rFonts w:eastAsiaTheme="minorEastAsia"/>
+              </w:rPr>
+            </w:pPr>
+            <w:r>
+              <w:rPr>
+                <w:rFonts w:eastAsiaTheme="minorEastAsia"/>
+              </w:rPr>
+              <w:t>DQN</w:t>
+            </w:r>
+          </w:p>
+        </w:tc>
+        <w:tc>
+          <w:tcPr>
+            <w:tcW w:w="942" w:type="dxa"/>
+          </w:tcPr>
+          <w:p>
+            <w:pPr>
+              <w:jc w:val="center"/>
+              <w:rPr>
+                <w:rFonts w:eastAsiaTheme="minorEastAsia"/>
+              </w:rPr>
+            </w:pPr>
+            <w:r>
+              <w:rPr>
+                <w:rFonts w:eastAsiaTheme="minorEastAsia"/>
+              </w:rPr>
+              <w:t>A3C</w:t>
+            </w:r>
+          </w:p>
+        </w:tc>
+        <w:tc>
+          <w:tcPr>
+            <w:tcW w:w="943" w:type="dxa"/>
+          </w:tcPr>
+          <w:p>
+            <w:pPr>
+              <w:jc w:val="center"/>
+              <w:rPr>
+                <w:rFonts w:eastAsiaTheme="minorEastAsia"/>
+              </w:rPr>
+            </w:pPr>
+            <w:r>
+              <w:rPr>
+                <w:rFonts w:eastAsiaTheme="minorEastAsia"/>
+              </w:rPr>
+              <w:t>Double A3C</w:t>
+            </w:r>
+          </w:p>
+        </w:tc>
+        <w:tc>
+          <w:tcPr>
+            <w:tcW w:w="943" w:type="dxa"/>
+          </w:tcPr>
+          <w:p>
+            <w:pPr>
+              <w:jc w:val="center"/>
+              <w:rPr>
+                <w:rFonts w:eastAsiaTheme="minorEastAsia"/>
+              </w:rPr>
+            </w:pPr>
+            <w:r>
+              <w:rPr>
+                <w:rFonts w:eastAsiaTheme="minorEastAsia"/>
+              </w:rPr>
+              <w:t>LS Double A3C</w:t>
+            </w:r>
+          </w:p>
+        </w:tc>
+      </w:tr>
+      <w:tr>
+        <w:tc>
+          <w:tcPr>
+            <w:tcW w:w="942" w:type="dxa"/>
+          </w:tcPr>
+          <w:p>
+            <w:pPr>
+              <w:jc w:val="center"/>
+              <w:rPr>
+                <w:rFonts w:eastAsiaTheme="minorEastAsia"/>
+              </w:rPr>
+            </w:pPr>
+            <w:r>
+              <w:rPr>
+                <w:rFonts w:eastAsiaTheme="minorEastAsia"/>
+              </w:rPr>
+              <w:t xml:space="preserve">Memory </w:t>
+            </w:r>
+            <w:r>
+              <w:rPr>
+                <w:rFonts w:eastAsiaTheme="minorEastAsia"/>
+              </w:rPr>
+              <w:t>Usage</w:t>
+            </w:r>
+          </w:p>
+        </w:tc>
+        <w:tc>
+          <w:tcPr>
+            <w:tcW w:w="942" w:type="dxa"/>
+          </w:tcPr>
+          <w:p>
+            <w:pPr>
+              <w:jc w:val="center"/>
+              <w:rPr>
+                <w:rFonts w:eastAsiaTheme="minorEastAsia"/>
+              </w:rPr>
+            </w:pPr>
+          </w:p>
+        </w:tc>
+        <w:tc>
+          <w:tcPr>
+            <w:tcW w:w="942" w:type="dxa"/>
+          </w:tcPr>
+          <w:p>
+            <w:pPr>
+              <w:jc w:val="center"/>
+              <w:rPr>
+                <w:rFonts w:eastAsiaTheme="minorEastAsia"/>
+              </w:rPr>
+            </w:pPr>
+          </w:p>
+        </w:tc>
+        <w:tc>
+          <w:tcPr>
+            <w:tcW w:w="943" w:type="dxa"/>
+          </w:tcPr>
+          <w:p>
+            <w:pPr>
+              <w:jc w:val="center"/>
+              <w:rPr>
+                <w:rFonts w:eastAsiaTheme="minorEastAsia"/>
+              </w:rPr>
+            </w:pPr>
+          </w:p>
+        </w:tc>
+        <w:tc>
+          <w:tcPr>
+            <w:tcW w:w="943" w:type="dxa"/>
+          </w:tcPr>
+          <w:p>
+            <w:pPr>
+              <w:jc w:val="center"/>
+              <w:rPr>
+                <w:rFonts w:eastAsiaTheme="minorEastAsia"/>
+              </w:rPr>
+            </w:pPr>
+          </w:p>
+        </w:tc>
+      </w:tr>
+      <w:tr>
+        <w:tc>
+          <w:tcPr>
+            <w:tcW w:w="942" w:type="dxa"/>
+          </w:tcPr>
+          <w:p>
+            <w:pPr>
+              <w:jc w:val="center"/>
+              <w:rPr>
+                <w:rFonts w:eastAsiaTheme="minorEastAsia"/>
+              </w:rPr>
+            </w:pPr>
+            <w:r>
+              <w:rPr>
+                <w:rFonts w:eastAsiaTheme="minorEastAsia"/>
+              </w:rPr>
+              <w:t xml:space="preserve">GPU </w:t>
+            </w:r>
+            <w:r>
+              <w:rPr>
+                <w:rFonts w:eastAsiaTheme="minorEastAsia"/>
+              </w:rPr>
+              <w:t>Usage</w:t>
+            </w:r>
+          </w:p>
+        </w:tc>
+        <w:tc>
+          <w:tcPr>
+            <w:tcW w:w="942" w:type="dxa"/>
+          </w:tcPr>
+          <w:p>
+            <w:pPr>
+              <w:jc w:val="center"/>
+              <w:rPr>
+                <w:rFonts w:eastAsiaTheme="minorEastAsia"/>
+              </w:rPr>
+            </w:pPr>
+          </w:p>
+        </w:tc>
+        <w:tc>
+          <w:tcPr>
+            <w:tcW w:w="942" w:type="dxa"/>
+          </w:tcPr>
+          <w:p>
+            <w:pPr>
+              <w:jc w:val="center"/>
+              <w:rPr>
+                <w:rFonts w:eastAsiaTheme="minorEastAsia"/>
+              </w:rPr>
+            </w:pPr>
+          </w:p>
+        </w:tc>
+        <w:tc>
+          <w:tcPr>
+            <w:tcW w:w="943" w:type="dxa"/>
+          </w:tcPr>
+          <w:p>
+            <w:pPr>
+              <w:jc w:val="center"/>
+              <w:rPr>
+                <w:rFonts w:eastAsiaTheme="minorEastAsia"/>
+              </w:rPr>
+            </w:pPr>
+          </w:p>
+        </w:tc>
+        <w:tc>
+          <w:tcPr>
+            <w:tcW w:w="943" w:type="dxa"/>
+          </w:tcPr>
+          <w:p>
+            <w:pPr>
+              <w:jc w:val="center"/>
+              <w:rPr>
+                <w:rFonts w:eastAsiaTheme="minorEastAsia"/>
+              </w:rPr>
+            </w:pPr>
+          </w:p>
+        </w:tc>
+      </w:tr>
+    </w:tbl>
+    <w:p>
+      <w:pPr>
+        <w:jc w:val="both"/>
+        <w:rPr>
+          <w:rFonts w:eastAsiaTheme="minorEastAsia"/>
+        </w:rPr>
+      </w:pPr>
+    </w:p>
+    <w:p>
+      <w:pPr>
+        <w:pStyle w:val="Heading1"/>
         <w:numPr>
           <w:ilvl w:val="0"/>
           <w:numId w:val="1"/>
@@ -8131,13 +8942,7 @@
         <w:t xml:space="preserve">anilla </w:t>
       </w:r>
       <w:r>
-        <w:t>A</w:t>
-      </w:r>
-      <w:r>
-        <w:t>3</w:t>
-      </w:r>
-      <w:r>
-        <w:t>C</w:t>
+        <w:t>A3C</w:t>
       </w:r>
       <w:r>
         <w:t xml:space="preserve">, </w:t>
@@ -8149,13 +8954,7 @@
         <w:t xml:space="preserve">ouble </w:t>
       </w:r>
       <w:r>
-        <w:t>A</w:t>
-      </w:r>
-      <w:r>
-        <w:t>3</w:t>
-      </w:r>
-      <w:r>
-        <w:t>C</w:t>
+        <w:t>A3C</w:t>
       </w:r>
       <w:r>
         <w:t xml:space="preserve">, and </w:t>
@@ -8164,7 +8963,13 @@
         <w:t>LS</w:t>
       </w:r>
       <w:r>
-        <w:t xml:space="preserve"> double a3c cannot capture</w:t>
+        <w:t xml:space="preserve"> double </w:t>
+      </w:r>
+      <w:r>
+        <w:t>A3C</w:t>
+      </w:r>
+      <w:r>
+        <w:t xml:space="preserve"> cannot capture</w:t>
       </w:r>
       <w:r>
         <w:t xml:space="preserve"> in </w:t>
@@ -8203,13 +9008,7 @@
         <w:t xml:space="preserve">all </w:t>
       </w:r>
       <w:r>
-        <w:t>A</w:t>
-      </w:r>
-      <w:r>
-        <w:t>3</w:t>
-      </w:r>
-      <w:r>
-        <w:t>C</w:t>
+        <w:t>A3C</w:t>
       </w:r>
       <w:r>
         <w:t xml:space="preserve"> structure</w:t>
@@ -8218,25 +9017,13 @@
         <w:t xml:space="preserve">s: vanilla </w:t>
       </w:r>
       <w:r>
-        <w:t>A</w:t>
-      </w:r>
-      <w:r>
-        <w:t>3</w:t>
-      </w:r>
-      <w:r>
-        <w:t>C</w:t>
+        <w:t>A3C</w:t>
       </w:r>
       <w:r>
         <w:t xml:space="preserve">, double </w:t>
       </w:r>
       <w:r>
-        <w:t>A</w:t>
-      </w:r>
-      <w:r>
-        <w:t>3</w:t>
-      </w:r>
-      <w:r>
-        <w:t>C</w:t>
+        <w:t>A3C</w:t>
       </w:r>
       <w:r>
         <w:t xml:space="preserve">, </w:t>
@@ -8248,13 +9035,10 @@
         <w:t xml:space="preserve"> </w:t>
       </w:r>
       <w:r>
-        <w:t>double A</w:t>
-      </w:r>
-      <w:r>
-        <w:t>3</w:t>
-      </w:r>
-      <w:r>
-        <w:t>C</w:t>
+        <w:t xml:space="preserve">double </w:t>
+      </w:r>
+      <w:r>
+        <w:t>A3C</w:t>
       </w:r>
       <w:r>
         <w:t xml:space="preserve"> outperform </w:t>
@@ -8266,13 +9050,7 @@
         <w:t xml:space="preserve">. Therefore, </w:t>
       </w:r>
       <w:r>
-        <w:t>A</w:t>
-      </w:r>
-      <w:r>
-        <w:t>3</w:t>
-      </w:r>
-      <w:r>
-        <w:t>C</w:t>
+        <w:t>A3C</w:t>
       </w:r>
       <w:r>
         <w:t xml:space="preserve"> structure have some </w:t>
@@ -8296,13 +9074,7 @@
         <w:t xml:space="preserve">because </w:t>
       </w:r>
       <w:r>
-        <w:t>A</w:t>
-      </w:r>
-      <w:r>
-        <w:t>3</w:t>
-      </w:r>
-      <w:r>
-        <w:t>C</w:t>
+        <w:t>A3C</w:t>
       </w:r>
       <w:r>
         <w:t xml:space="preserve"> </w:t>
@@ -8371,13 +9143,7 @@
         <w:t xml:space="preserve"> Second, </w:t>
       </w:r>
       <w:r>
-        <w:t>A</w:t>
-      </w:r>
-      <w:r>
-        <w:t>3</w:t>
-      </w:r>
-      <w:r>
-        <w:t>C</w:t>
+        <w:t>A3C</w:t>
       </w:r>
       <w:r>
         <w:t xml:space="preserve"> also utilize</w:t>
@@ -8445,7 +9211,10 @@
         <w:t>s</w:t>
       </w:r>
       <w:r>
-        <w:t>, A3C</w:t>
+        <w:t xml:space="preserve">, </w:t>
+      </w:r>
+      <w:r>
+        <w:t>A3C</w:t>
       </w:r>
       <w:r>
         <w:t xml:space="preserve"> outperform </w:t>
@@ -8469,7 +9238,10 @@
         <w:t>However,</w:t>
       </w:r>
       <w:r>
-        <w:t xml:space="preserve"> double A3C</w:t>
+        <w:t xml:space="preserve"> double </w:t>
+      </w:r>
+      <w:r>
+        <w:t>A3C</w:t>
       </w:r>
       <w:r>
         <w:t xml:space="preserve"> and </w:t>
@@ -8481,13 +9253,7 @@
         <w:t xml:space="preserve"> double </w:t>
       </w:r>
       <w:r>
-        <w:t>A</w:t>
-      </w:r>
-      <w:r>
-        <w:t>3</w:t>
-      </w:r>
-      <w:r>
-        <w:t>C</w:t>
+        <w:t>A3C</w:t>
       </w:r>
       <w:r>
         <w:t xml:space="preserve"> have the same performance </w:t>
@@ -8508,19 +9274,16 @@
         <w:t xml:space="preserve">double </w:t>
       </w:r>
       <w:r>
-        <w:t>A</w:t>
-      </w:r>
-      <w:r>
-        <w:t>3</w:t>
-      </w:r>
-      <w:r>
-        <w:t>C</w:t>
+        <w:t>A3C</w:t>
       </w:r>
       <w:r>
         <w:t xml:space="preserve"> and </w:t>
       </w:r>
       <w:r>
-        <w:t>LS double A3C</w:t>
+        <w:t xml:space="preserve">LS double </w:t>
+      </w:r>
+      <w:r>
+        <w:t>A3C</w:t>
       </w:r>
       <w:r>
         <w:t xml:space="preserve"> </w:t>
@@ -8535,13 +9298,7 @@
         <w:t xml:space="preserve"> outperform vanilla </w:t>
       </w:r>
       <w:r>
-        <w:t>A</w:t>
-      </w:r>
-      <w:r>
-        <w:t>3</w:t>
-      </w:r>
-      <w:r>
-        <w:t>C</w:t>
+        <w:t>A3C</w:t>
       </w:r>
       <w:r>
         <w:t xml:space="preserve"> is that we </w:t>
@@ -8580,13 +9337,7 @@
         <w:t xml:space="preserve">under the condition that </w:t>
       </w:r>
       <w:r>
-        <w:t>A</w:t>
-      </w:r>
-      <w:r>
-        <w:t>3</w:t>
-      </w:r>
-      <w:r>
-        <w:t>C</w:t>
+        <w:t>A3C</w:t>
       </w:r>
       <w:r>
         <w:t xml:space="preserve"> structure by </w:t>
@@ -8616,13 +9367,7 @@
         <w:t xml:space="preserve"> double </w:t>
       </w:r>
       <w:r>
-        <w:t>A</w:t>
-      </w:r>
-      <w:r>
-        <w:t>3</w:t>
-      </w:r>
-      <w:r>
-        <w:t>C</w:t>
+        <w:t>A3C</w:t>
       </w:r>
       <w:r>
         <w:t xml:space="preserve"> </w:t>
@@ -8652,13 +9397,7 @@
         <w:t xml:space="preserve"> </w:t>
       </w:r>
       <w:r>
-        <w:t>A</w:t>
-      </w:r>
-      <w:r>
-        <w:t>3</w:t>
-      </w:r>
-      <w:r>
-        <w:t>C</w:t>
+        <w:t>A3C</w:t>
       </w:r>
       <w:r>
         <w:t xml:space="preserve"> is </w:t>
@@ -8673,13 +9412,7 @@
         <w:t xml:space="preserve">double </w:t>
       </w:r>
       <w:r>
-        <w:t>A</w:t>
-      </w:r>
-      <w:r>
-        <w:t>3</w:t>
-      </w:r>
-      <w:r>
-        <w:t>C</w:t>
+        <w:t>A3C</w:t>
       </w:r>
       <w:r>
         <w:t xml:space="preserve">, the reason is that </w:t>
@@ -8691,13 +9424,7 @@
         <w:t xml:space="preserve"> </w:t>
       </w:r>
       <w:r>
-        <w:t>A</w:t>
-      </w:r>
-      <w:r>
-        <w:t>3</w:t>
-      </w:r>
-      <w:r>
-        <w:t>C</w:t>
+        <w:t>A3C</w:t>
       </w:r>
       <w:r>
         <w:t xml:space="preserve"> have </w:t>
@@ -8712,13 +9439,7 @@
         <w:t xml:space="preserve">fully connected layer while </w:t>
       </w:r>
       <w:r>
-        <w:t>A</w:t>
-      </w:r>
-      <w:r>
-        <w:t>3</w:t>
-      </w:r>
-      <w:r>
-        <w:t>C</w:t>
+        <w:t>A3C</w:t>
       </w:r>
       <w:r>
         <w:t xml:space="preserve"> only have different last fully connector layer. </w:t>
@@ -8733,13 +9454,7 @@
         <w:t xml:space="preserve"> </w:t>
       </w:r>
       <w:r>
-        <w:t>A</w:t>
-      </w:r>
-      <w:r>
-        <w:t>3</w:t>
-      </w:r>
-      <w:r>
-        <w:t>C</w:t>
+        <w:t>A3C</w:t>
       </w:r>
       <w:r>
         <w:t xml:space="preserve"> structure might cause two branches </w:t>
@@ -8772,13 +9487,7 @@
         <w:t xml:space="preserve">both DQN and </w:t>
       </w:r>
       <w:r>
-        <w:t>A</w:t>
-      </w:r>
-      <w:r>
-        <w:t>3</w:t>
-      </w:r>
-      <w:r>
-        <w:t>C</w:t>
+        <w:t>A3C</w:t>
       </w:r>
       <w:r>
         <w:t xml:space="preserve"> have the</w:t>
@@ -8799,28 +9508,23 @@
         <w:t xml:space="preserve"> </w:t>
       </w:r>
       <w:r>
-        <w:t>A</w:t>
-      </w:r>
-      <w:r>
-        <w:t>3</w:t>
-      </w:r>
-      <w:r>
-        <w:t>C</w:t>
-      </w:r>
-      <w:r>
-        <w:t xml:space="preserve"> does not outperform </w:t>
-      </w:r>
-      <w:r>
-        <w:t xml:space="preserve">classical </w:t>
-      </w:r>
-      <w:r>
-        <w:t>A</w:t>
-      </w:r>
-      <w:r>
-        <w:t>3</w:t>
-      </w:r>
-      <w:r>
-        <w:t>C</w:t>
+        <w:t>A3C</w:t>
+      </w:r>
+      <w:r>
+        <w:t xml:space="preserve"> does not </w:t>
+      </w:r>
+      <w:r>
+        <w:lastRenderedPageBreak/>
+        <w:t xml:space="preserve">outperform </w:t>
+      </w:r>
+      <w:r>
+        <w:t>vanilla</w:t>
+      </w:r>
+      <w:r>
+        <w:t xml:space="preserve"> </w:t>
+      </w:r>
+      <w:r>
+        <w:t>A3C</w:t>
       </w:r>
       <w:r>
         <w:t xml:space="preserve"> is that</w:t>
@@ -8862,13 +9566,7 @@
         <w:t xml:space="preserve">we do not need to rely on </w:t>
       </w:r>
       <w:r>
-        <w:t>A</w:t>
-      </w:r>
-      <w:r>
-        <w:t>3</w:t>
-      </w:r>
-      <w:r>
-        <w:t>C</w:t>
+        <w:t>A3C</w:t>
       </w:r>
       <w:r>
         <w:t xml:space="preserve"> structure to break potential </w:t>
@@ -8934,13 +9632,7 @@
         <w:t xml:space="preserve">s ice hockey is a complicated game, another reason might be even with </w:t>
       </w:r>
       <w:r>
-        <w:t>A</w:t>
-      </w:r>
-      <w:r>
-        <w:t>3</w:t>
-      </w:r>
-      <w:r>
-        <w:t>C</w:t>
+        <w:t>A3C</w:t>
       </w:r>
       <w:r>
         <w:t xml:space="preserve"> structure, it still cannot break the </w:t>
@@ -8953,11 +9645,125 @@
       </w:r>
       <w:r>
         <w:t>.</w:t>
+      </w:r>
+      <w:r>
+        <w:t xml:space="preserve"> Therefore, more stud</w:t>
+      </w:r>
+      <w:r>
+        <w:t>ies</w:t>
+      </w:r>
+      <w:r>
+        <w:t xml:space="preserve"> are needed to analyze why </w:t>
+      </w:r>
+      <w:r>
+        <w:t xml:space="preserve">ice hockey does not perform well by using A3C structure. </w:t>
       </w:r>
     </w:p>
     <w:p>
       <w:pPr>
-        <w:pStyle w:val="1"/>
+        <w:ind w:firstLine="432"/>
+        <w:jc w:val="both"/>
+      </w:pPr>
+      <w:r>
+        <w:t xml:space="preserve">Besides the </w:t>
+      </w:r>
+      <w:r>
+        <w:t xml:space="preserve">performance </w:t>
+      </w:r>
+      <w:r>
+        <w:t xml:space="preserve">and time of convergence difference between all A3C structure and </w:t>
+      </w:r>
+      <w:r>
+        <w:t xml:space="preserve">DQN, we also analyze the </w:t>
+      </w:r>
+      <w:r>
+        <w:t xml:space="preserve">memory usage </w:t>
+      </w:r>
+      <w:r>
+        <w:t>as well as GPU</w:t>
+      </w:r>
+      <w:r>
+        <w:t xml:space="preserve"> usage. </w:t>
+      </w:r>
+      <w:r>
+        <w:t xml:space="preserve">Under the condition that </w:t>
+      </w:r>
+      <w:r>
+        <w:t>DQN</w:t>
+      </w:r>
+      <w:r>
+        <w:t xml:space="preserve"> relies on</w:t>
+      </w:r>
+      <w:r>
+        <w:t xml:space="preserve"> experience rely and previous state, action, reward tuples need to be cached for later use</w:t>
+      </w:r>
+      <w:r>
+        <w:t>, DQN has higher</w:t>
+      </w:r>
+      <w:r>
+        <w:t xml:space="preserve"> memory usage compared all A3C structure</w:t>
+      </w:r>
+      <w:r>
+        <w:t xml:space="preserve">. </w:t>
+      </w:r>
+      <w:r>
+        <w:t xml:space="preserve">Regarding GPU, </w:t>
+      </w:r>
+      <w:r>
+        <w:t xml:space="preserve">because </w:t>
+      </w:r>
+      <w:r>
+        <w:t xml:space="preserve">LS </w:t>
+      </w:r>
+      <w:r>
+        <w:t xml:space="preserve">double </w:t>
+      </w:r>
+      <w:r>
+        <w:t xml:space="preserve">shared A3C has the most complicated network structure, </w:t>
+      </w:r>
+      <w:r>
+        <w:t>double A</w:t>
+      </w:r>
+      <w:r>
+        <w:t xml:space="preserve">3C is the second, and </w:t>
+      </w:r>
+      <w:r>
+        <w:t>vanilla</w:t>
+      </w:r>
+      <w:r>
+        <w:t xml:space="preserve"> A3C </w:t>
+      </w:r>
+      <w:r>
+        <w:t>is the simplest network structure</w:t>
+      </w:r>
+      <w:r>
+        <w:t xml:space="preserve">, </w:t>
+      </w:r>
+      <w:r>
+        <w:t xml:space="preserve">during </w:t>
+      </w:r>
+      <w:r>
+        <w:t xml:space="preserve">training </w:t>
+      </w:r>
+      <w:r>
+        <w:t xml:space="preserve">LS double A3C has the highest GPU usage, </w:t>
+      </w:r>
+      <w:r>
+        <w:t xml:space="preserve">double A3C is the second, and </w:t>
+      </w:r>
+      <w:r>
+        <w:t xml:space="preserve">vanilla A3C is the third. </w:t>
+      </w:r>
+      <w:r>
+        <w:t>Under the condition that training relies on the forward and backward propagation</w:t>
+      </w:r>
+      <w:r>
+        <w:t>, the more complicated the network, the more GPU resource training will require.</w:t>
+      </w:r>
+    </w:p>
+    <w:p>
+      <w:pPr>
+        <w:pStyle w:val="Heading1"/>
         <w:numPr>
           <w:ilvl w:val="0"/>
           <w:numId w:val="1"/>
@@ -9024,32 +9830,66 @@
         <w:t xml:space="preserve">double </w:t>
       </w:r>
       <w:r>
-        <w:lastRenderedPageBreak/>
-        <w:t>A</w:t>
-      </w:r>
-      <w:r>
-        <w:t>3</w:t>
-      </w:r>
-      <w:r>
-        <w:t>C</w:t>
+        <w:t>A3C</w:t>
       </w:r>
       <w:r>
         <w:t xml:space="preserve">, we might want to try double value and double policy </w:t>
       </w:r>
       <w:r>
-        <w:t>A</w:t>
-      </w:r>
-      <w:r>
-        <w:t>3</w:t>
-      </w:r>
-      <w:r>
-        <w:t>C</w:t>
+        <w:t>A3C</w:t>
       </w:r>
       <w:r>
         <w:t xml:space="preserve"> and compare its performance</w:t>
       </w:r>
       <w:r>
         <w:t xml:space="preserve"> with the current ones.</w:t>
+      </w:r>
+      <w:r>
+        <w:t xml:space="preserve"> </w:t>
+      </w:r>
+      <w:r>
+        <w:t xml:space="preserve">Under the condition that we still have limited computing resource, </w:t>
+      </w:r>
+      <w:r>
+        <w:t xml:space="preserve">we cap our </w:t>
+      </w:r>
+      <w:r>
+        <w:t>convolutional layer up to 3 layers maximum</w:t>
+      </w:r>
+      <w:r>
+        <w:t xml:space="preserve">. We also like to try </w:t>
+      </w:r>
+      <w:r>
+        <w:t xml:space="preserve">more convolutional layers in the future work to see whether it can capture more features </w:t>
+      </w:r>
+      <w:r>
+        <w:t xml:space="preserve">in </w:t>
+      </w:r>
+      <w:r>
+        <w:t xml:space="preserve">its state space to enhance the performance for game like </w:t>
+      </w:r>
+      <w:r>
+        <w:t xml:space="preserve">ice hockey. </w:t>
+      </w:r>
+      <w:r>
+        <w:t xml:space="preserve">Besides, </w:t>
+      </w:r>
+      <w:r>
+        <w:t xml:space="preserve">we would like to add batch normalization layers </w:t>
+      </w:r>
+      <w:r>
+        <w:t>after each convolutional layers</w:t>
+      </w:r>
+      <w:r>
+        <w:t xml:space="preserve">, </w:t>
+      </w:r>
+      <w:bookmarkStart w:id="1" w:name="_GoBack"/>
+      <w:bookmarkEnd w:id="1"/>
+      <w:r>
+        <w:t>regularization</w:t>
+      </w:r>
+      <w:r>
+        <w:t>, different activation functions, and so on.</w:t>
       </w:r>
     </w:p>
     <w:p>
@@ -9061,7 +9901,13 @@
         <w:t>Second</w:t>
       </w:r>
       <w:r>
-        <w:t xml:space="preserve">, we want to analyze by using the same network structure while </w:t>
+        <w:t>, we want to analyze</w:t>
+      </w:r>
+      <w:r>
+        <w:t xml:space="preserve"> why</w:t>
+      </w:r>
+      <w:r>
+        <w:t xml:space="preserve"> by using the same network structure while </w:t>
       </w:r>
       <w:r>
         <w:t xml:space="preserve">its result </w:t>
@@ -9082,7 +9928,10 @@
         <w:t xml:space="preserve">. We hope such </w:t>
       </w:r>
       <w:r>
-        <w:t xml:space="preserve">analytical tool to help us understand each environment better can enable us to design better neural network </w:t>
+        <w:t xml:space="preserve">analytical tool to help us understand each environment better can enable us to design </w:t>
+      </w:r>
+      <w:r>
+        <w:t xml:space="preserve">better neural network </w:t>
       </w:r>
       <w:r>
         <w:t xml:space="preserve">structure for each </w:t>
@@ -9093,7 +9942,7 @@
     </w:p>
     <w:p>
       <w:pPr>
-        <w:pStyle w:val="1"/>
+        <w:pStyle w:val="Heading1"/>
         <w:numPr>
           <w:ilvl w:val="0"/>
           <w:numId w:val="1"/>
@@ -9121,13 +9970,13 @@
         <w:t xml:space="preserve">different neural network structures such as DQN, </w:t>
       </w:r>
       <w:r>
-        <w:t>A</w:t>
-      </w:r>
-      <w:r>
-        <w:t>3</w:t>
-      </w:r>
-      <w:r>
-        <w:t>C, double A3C</w:t>
+        <w:t>A3C</w:t>
+      </w:r>
+      <w:r>
+        <w:t xml:space="preserve">, double </w:t>
+      </w:r>
+      <w:r>
+        <w:t>A3C</w:t>
       </w:r>
       <w:r>
         <w:t xml:space="preserve">, and </w:t>
@@ -9139,13 +9988,7 @@
         <w:t xml:space="preserve"> double </w:t>
       </w:r>
       <w:r>
-        <w:t>A</w:t>
-      </w:r>
-      <w:r>
-        <w:t>3</w:t>
-      </w:r>
-      <w:r>
-        <w:t>C</w:t>
+        <w:t>A3C</w:t>
       </w:r>
       <w:r>
         <w:t>, we realize</w:t>
@@ -9242,7 +10085,7 @@
     </w:p>
     <w:p>
       <w:pPr>
-        <w:pStyle w:val="1"/>
+        <w:pStyle w:val="Heading1"/>
         <w:numPr>
           <w:ilvl w:val="0"/>
           <w:numId w:val="1"/>
@@ -9576,7 +10419,7 @@
 </file>
 
 <file path=word/endnotes.xml><?xml version="1.0" encoding="utf-8"?>
-<w:endnotes xmlns:wpc="http://schemas.microsoft.com/office/word/2010/wordprocessingCanvas" xmlns:mc="http://schemas.openxmlformats.org/markup-compatibility/2006" xmlns:o="urn:schemas-microsoft-com:office:office" xmlns:r="http://schemas.openxmlformats.org/officeDocument/2006/relationships" xmlns:m="http://schemas.openxmlformats.org/officeDocument/2006/math" xmlns:v="urn:schemas-microsoft-com:vml" xmlns:wp14="http://schemas.microsoft.com/office/word/2010/wordprocessingDrawing" xmlns:wp="http://schemas.openxmlformats.org/drawingml/2006/wordprocessingDrawing" xmlns:w10="urn:schemas-microsoft-com:office:word" xmlns:w="http://schemas.openxmlformats.org/wordprocessingml/2006/main" xmlns:w14="http://schemas.microsoft.com/office/word/2010/wordml" xmlns:w15="http://schemas.microsoft.com/office/word/2012/wordml" xmlns:wpg="http://schemas.microsoft.com/office/word/2010/wordprocessingGroup" xmlns:wpi="http://schemas.microsoft.com/office/word/2010/wordprocessingInk" xmlns:wne="http://schemas.microsoft.com/office/word/2006/wordml" xmlns:wps="http://schemas.microsoft.com/office/word/2010/wordprocessingShape" mc:Ignorable="w14 w15 wp14">
+<w:endnotes xmlns:wpc="http://schemas.microsoft.com/office/word/2010/wordprocessingCanvas" xmlns:cx="http://schemas.microsoft.com/office/drawing/2014/chartex" xmlns:cx1="http://schemas.microsoft.com/office/drawing/2015/9/8/chartex" xmlns:cx2="http://schemas.microsoft.com/office/drawing/2015/10/21/chartex" xmlns:cx3="http://schemas.microsoft.com/office/drawing/2016/5/9/chartex" xmlns:cx4="http://schemas.microsoft.com/office/drawing/2016/5/10/chartex" xmlns:cx5="http://schemas.microsoft.com/office/drawing/2016/5/11/chartex" xmlns:cx6="http://schemas.microsoft.com/office/drawing/2016/5/12/chartex" xmlns:cx7="http://schemas.microsoft.com/office/drawing/2016/5/13/chartex" xmlns:cx8="http://schemas.microsoft.com/office/drawing/2016/5/14/chartex" xmlns:mc="http://schemas.openxmlformats.org/markup-compatibility/2006" xmlns:aink="http://schemas.microsoft.com/office/drawing/2016/ink" xmlns:am3d="http://schemas.microsoft.com/office/drawing/2017/model3d" xmlns:o="urn:schemas-microsoft-com:office:office" xmlns:r="http://schemas.openxmlformats.org/officeDocument/2006/relationships" xmlns:m="http://schemas.openxmlformats.org/officeDocument/2006/math" xmlns:v="urn:schemas-microsoft-com:vml" xmlns:wp14="http://schemas.microsoft.com/office/word/2010/wordprocessingDrawing" xmlns:wp="http://schemas.openxmlformats.org/drawingml/2006/wordprocessingDrawing" xmlns:w10="urn:schemas-microsoft-com:office:word" xmlns:w="http://schemas.openxmlformats.org/wordprocessingml/2006/main" xmlns:w14="http://schemas.microsoft.com/office/word/2010/wordml" xmlns:w15="http://schemas.microsoft.com/office/word/2012/wordml" xmlns:w16cid="http://schemas.microsoft.com/office/word/2016/wordml/cid" xmlns:w16se="http://schemas.microsoft.com/office/word/2015/wordml/symex" xmlns:wpg="http://schemas.microsoft.com/office/word/2010/wordprocessingGroup" xmlns:wpi="http://schemas.microsoft.com/office/word/2010/wordprocessingInk" xmlns:wne="http://schemas.microsoft.com/office/word/2006/wordml" xmlns:wps="http://schemas.microsoft.com/office/word/2010/wordprocessingShape" mc:Ignorable="w14 w15 w16se w16cid wp14">
   <w:endnote w:type="separator" w:id="-1">
     <w:p>
       <w:r>
@@ -9595,30 +10438,30 @@
 </file>
 
 <file path=word/footer1.xml><?xml version="1.0" encoding="utf-8"?>
-<w:ftr xmlns:wpc="http://schemas.microsoft.com/office/word/2010/wordprocessingCanvas" xmlns:mc="http://schemas.openxmlformats.org/markup-compatibility/2006" xmlns:o="urn:schemas-microsoft-com:office:office" xmlns:r="http://schemas.openxmlformats.org/officeDocument/2006/relationships" xmlns:m="http://schemas.openxmlformats.org/officeDocument/2006/math" xmlns:v="urn:schemas-microsoft-com:vml" xmlns:wp14="http://schemas.microsoft.com/office/word/2010/wordprocessingDrawing" xmlns:wp="http://schemas.openxmlformats.org/drawingml/2006/wordprocessingDrawing" xmlns:w10="urn:schemas-microsoft-com:office:word" xmlns:w="http://schemas.openxmlformats.org/wordprocessingml/2006/main" xmlns:w14="http://schemas.microsoft.com/office/word/2010/wordml" xmlns:w15="http://schemas.microsoft.com/office/word/2012/wordml" xmlns:wpg="http://schemas.microsoft.com/office/word/2010/wordprocessingGroup" xmlns:wpi="http://schemas.microsoft.com/office/word/2010/wordprocessingInk" xmlns:wne="http://schemas.microsoft.com/office/word/2006/wordml" xmlns:wps="http://schemas.microsoft.com/office/word/2010/wordprocessingShape" mc:Ignorable="w14 w15 wp14">
+<w:ftr xmlns:wpc="http://schemas.microsoft.com/office/word/2010/wordprocessingCanvas" xmlns:cx="http://schemas.microsoft.com/office/drawing/2014/chartex" xmlns:cx1="http://schemas.microsoft.com/office/drawing/2015/9/8/chartex" xmlns:cx2="http://schemas.microsoft.com/office/drawing/2015/10/21/chartex" xmlns:cx3="http://schemas.microsoft.com/office/drawing/2016/5/9/chartex" xmlns:cx4="http://schemas.microsoft.com/office/drawing/2016/5/10/chartex" xmlns:cx5="http://schemas.microsoft.com/office/drawing/2016/5/11/chartex" xmlns:cx6="http://schemas.microsoft.com/office/drawing/2016/5/12/chartex" xmlns:cx7="http://schemas.microsoft.com/office/drawing/2016/5/13/chartex" xmlns:cx8="http://schemas.microsoft.com/office/drawing/2016/5/14/chartex" xmlns:mc="http://schemas.openxmlformats.org/markup-compatibility/2006" xmlns:aink="http://schemas.microsoft.com/office/drawing/2016/ink" xmlns:am3d="http://schemas.microsoft.com/office/drawing/2017/model3d" xmlns:o="urn:schemas-microsoft-com:office:office" xmlns:r="http://schemas.openxmlformats.org/officeDocument/2006/relationships" xmlns:m="http://schemas.openxmlformats.org/officeDocument/2006/math" xmlns:v="urn:schemas-microsoft-com:vml" xmlns:wp14="http://schemas.microsoft.com/office/word/2010/wordprocessingDrawing" xmlns:wp="http://schemas.openxmlformats.org/drawingml/2006/wordprocessingDrawing" xmlns:w10="urn:schemas-microsoft-com:office:word" xmlns:w="http://schemas.openxmlformats.org/wordprocessingml/2006/main" xmlns:w14="http://schemas.microsoft.com/office/word/2010/wordml" xmlns:w15="http://schemas.microsoft.com/office/word/2012/wordml" xmlns:w16cid="http://schemas.microsoft.com/office/word/2016/wordml/cid" xmlns:w16se="http://schemas.microsoft.com/office/word/2015/wordml/symex" xmlns:wpg="http://schemas.microsoft.com/office/word/2010/wordprocessingGroup" xmlns:wpi="http://schemas.microsoft.com/office/word/2010/wordprocessingInk" xmlns:wne="http://schemas.microsoft.com/office/word/2006/wordml" xmlns:wps="http://schemas.microsoft.com/office/word/2010/wordprocessingShape" mc:Ignorable="w14 w15 w16se w16cid wp14">
   <w:p>
     <w:pPr>
-      <w:pStyle w:val="a4"/>
+      <w:pStyle w:val="Footer"/>
     </w:pPr>
   </w:p>
   <w:p>
     <w:pPr>
-      <w:pStyle w:val="a4"/>
+      <w:pStyle w:val="Footer"/>
     </w:pPr>
   </w:p>
   <w:p>
     <w:pPr>
-      <w:pStyle w:val="a4"/>
+      <w:pStyle w:val="Footer"/>
     </w:pPr>
   </w:p>
 </w:ftr>
 </file>
 
 <file path=word/footer2.xml><?xml version="1.0" encoding="utf-8"?>
-<w:ftr xmlns:wpc="http://schemas.microsoft.com/office/word/2010/wordprocessingCanvas" xmlns:mc="http://schemas.openxmlformats.org/markup-compatibility/2006" xmlns:o="urn:schemas-microsoft-com:office:office" xmlns:r="http://schemas.openxmlformats.org/officeDocument/2006/relationships" xmlns:m="http://schemas.openxmlformats.org/officeDocument/2006/math" xmlns:v="urn:schemas-microsoft-com:vml" xmlns:wp14="http://schemas.microsoft.com/office/word/2010/wordprocessingDrawing" xmlns:wp="http://schemas.openxmlformats.org/drawingml/2006/wordprocessingDrawing" xmlns:w10="urn:schemas-microsoft-com:office:word" xmlns:w="http://schemas.openxmlformats.org/wordprocessingml/2006/main" xmlns:w14="http://schemas.microsoft.com/office/word/2010/wordml" xmlns:w15="http://schemas.microsoft.com/office/word/2012/wordml" xmlns:wpg="http://schemas.microsoft.com/office/word/2010/wordprocessingGroup" xmlns:wpi="http://schemas.microsoft.com/office/word/2010/wordprocessingInk" xmlns:wne="http://schemas.microsoft.com/office/word/2006/wordml" xmlns:wps="http://schemas.microsoft.com/office/word/2010/wordprocessingShape" mc:Ignorable="w14 w15 wp14">
+<w:ftr xmlns:wpc="http://schemas.microsoft.com/office/word/2010/wordprocessingCanvas" xmlns:cx="http://schemas.microsoft.com/office/drawing/2014/chartex" xmlns:cx1="http://schemas.microsoft.com/office/drawing/2015/9/8/chartex" xmlns:cx2="http://schemas.microsoft.com/office/drawing/2015/10/21/chartex" xmlns:cx3="http://schemas.microsoft.com/office/drawing/2016/5/9/chartex" xmlns:cx4="http://schemas.microsoft.com/office/drawing/2016/5/10/chartex" xmlns:cx5="http://schemas.microsoft.com/office/drawing/2016/5/11/chartex" xmlns:cx6="http://schemas.microsoft.com/office/drawing/2016/5/12/chartex" xmlns:cx7="http://schemas.microsoft.com/office/drawing/2016/5/13/chartex" xmlns:cx8="http://schemas.microsoft.com/office/drawing/2016/5/14/chartex" xmlns:mc="http://schemas.openxmlformats.org/markup-compatibility/2006" xmlns:aink="http://schemas.microsoft.com/office/drawing/2016/ink" xmlns:am3d="http://schemas.microsoft.com/office/drawing/2017/model3d" xmlns:o="urn:schemas-microsoft-com:office:office" xmlns:r="http://schemas.openxmlformats.org/officeDocument/2006/relationships" xmlns:m="http://schemas.openxmlformats.org/officeDocument/2006/math" xmlns:v="urn:schemas-microsoft-com:vml" xmlns:wp14="http://schemas.microsoft.com/office/word/2010/wordprocessingDrawing" xmlns:wp="http://schemas.openxmlformats.org/drawingml/2006/wordprocessingDrawing" xmlns:w10="urn:schemas-microsoft-com:office:word" xmlns:w="http://schemas.openxmlformats.org/wordprocessingml/2006/main" xmlns:w14="http://schemas.microsoft.com/office/word/2010/wordml" xmlns:w15="http://schemas.microsoft.com/office/word/2012/wordml" xmlns:w16cid="http://schemas.microsoft.com/office/word/2016/wordml/cid" xmlns:w16se="http://schemas.microsoft.com/office/word/2015/wordml/symex" xmlns:wpg="http://schemas.microsoft.com/office/word/2010/wordprocessingGroup" xmlns:wpi="http://schemas.microsoft.com/office/word/2010/wordprocessingInk" xmlns:wne="http://schemas.microsoft.com/office/word/2006/wordml" xmlns:wps="http://schemas.microsoft.com/office/word/2010/wordprocessingShape" mc:Ignorable="w14 w15 w16se w16cid wp14">
   <w:p>
     <w:pPr>
-      <w:pStyle w:val="a4"/>
+      <w:pStyle w:val="Footer"/>
     </w:pPr>
     <w:r>
       <w:rPr>
@@ -9634,7 +10477,7 @@
 </file>
 
 <file path=word/footnotes.xml><?xml version="1.0" encoding="utf-8"?>
-<w:footnotes xmlns:wpc="http://schemas.microsoft.com/office/word/2010/wordprocessingCanvas" xmlns:mc="http://schemas.openxmlformats.org/markup-compatibility/2006" xmlns:o="urn:schemas-microsoft-com:office:office" xmlns:r="http://schemas.openxmlformats.org/officeDocument/2006/relationships" xmlns:m="http://schemas.openxmlformats.org/officeDocument/2006/math" xmlns:v="urn:schemas-microsoft-com:vml" xmlns:wp14="http://schemas.microsoft.com/office/word/2010/wordprocessingDrawing" xmlns:wp="http://schemas.openxmlformats.org/drawingml/2006/wordprocessingDrawing" xmlns:w10="urn:schemas-microsoft-com:office:word" xmlns:w="http://schemas.openxmlformats.org/wordprocessingml/2006/main" xmlns:w14="http://schemas.microsoft.com/office/word/2010/wordml" xmlns:w15="http://schemas.microsoft.com/office/word/2012/wordml" xmlns:wpg="http://schemas.microsoft.com/office/word/2010/wordprocessingGroup" xmlns:wpi="http://schemas.microsoft.com/office/word/2010/wordprocessingInk" xmlns:wne="http://schemas.microsoft.com/office/word/2006/wordml" xmlns:wps="http://schemas.microsoft.com/office/word/2010/wordprocessingShape" mc:Ignorable="w14 w15 wp14">
+<w:footnotes xmlns:wpc="http://schemas.microsoft.com/office/word/2010/wordprocessingCanvas" xmlns:cx="http://schemas.microsoft.com/office/drawing/2014/chartex" xmlns:cx1="http://schemas.microsoft.com/office/drawing/2015/9/8/chartex" xmlns:cx2="http://schemas.microsoft.com/office/drawing/2015/10/21/chartex" xmlns:cx3="http://schemas.microsoft.com/office/drawing/2016/5/9/chartex" xmlns:cx4="http://schemas.microsoft.com/office/drawing/2016/5/10/chartex" xmlns:cx5="http://schemas.microsoft.com/office/drawing/2016/5/11/chartex" xmlns:cx6="http://schemas.microsoft.com/office/drawing/2016/5/12/chartex" xmlns:cx7="http://schemas.microsoft.com/office/drawing/2016/5/13/chartex" xmlns:cx8="http://schemas.microsoft.com/office/drawing/2016/5/14/chartex" xmlns:mc="http://schemas.openxmlformats.org/markup-compatibility/2006" xmlns:aink="http://schemas.microsoft.com/office/drawing/2016/ink" xmlns:am3d="http://schemas.microsoft.com/office/drawing/2017/model3d" xmlns:o="urn:schemas-microsoft-com:office:office" xmlns:r="http://schemas.openxmlformats.org/officeDocument/2006/relationships" xmlns:m="http://schemas.openxmlformats.org/officeDocument/2006/math" xmlns:v="urn:schemas-microsoft-com:vml" xmlns:wp14="http://schemas.microsoft.com/office/word/2010/wordprocessingDrawing" xmlns:wp="http://schemas.openxmlformats.org/drawingml/2006/wordprocessingDrawing" xmlns:w10="urn:schemas-microsoft-com:office:word" xmlns:w="http://schemas.openxmlformats.org/wordprocessingml/2006/main" xmlns:w14="http://schemas.microsoft.com/office/word/2010/wordml" xmlns:w15="http://schemas.microsoft.com/office/word/2012/wordml" xmlns:w16cid="http://schemas.microsoft.com/office/word/2016/wordml/cid" xmlns:w16se="http://schemas.microsoft.com/office/word/2015/wordml/symex" xmlns:wpg="http://schemas.microsoft.com/office/word/2010/wordprocessingGroup" xmlns:wpi="http://schemas.microsoft.com/office/word/2010/wordprocessingInk" xmlns:wne="http://schemas.microsoft.com/office/word/2006/wordml" xmlns:wps="http://schemas.microsoft.com/office/word/2010/wordprocessingShape" mc:Ignorable="w14 w15 w16se w16cid wp14">
   <w:footnote w:type="separator" w:id="-1">
     <w:p>
       <w:r>
@@ -9653,7 +10496,7 @@
 </file>
 
 <file path=word/header1.xml><?xml version="1.0" encoding="utf-8"?>
-<w:hdr xmlns:wpc="http://schemas.microsoft.com/office/word/2010/wordprocessingCanvas" xmlns:mc="http://schemas.openxmlformats.org/markup-compatibility/2006" xmlns:o="urn:schemas-microsoft-com:office:office" xmlns:r="http://schemas.openxmlformats.org/officeDocument/2006/relationships" xmlns:m="http://schemas.openxmlformats.org/officeDocument/2006/math" xmlns:v="urn:schemas-microsoft-com:vml" xmlns:wp14="http://schemas.microsoft.com/office/word/2010/wordprocessingDrawing" xmlns:wp="http://schemas.openxmlformats.org/drawingml/2006/wordprocessingDrawing" xmlns:w10="urn:schemas-microsoft-com:office:word" xmlns:w="http://schemas.openxmlformats.org/wordprocessingml/2006/main" xmlns:w14="http://schemas.microsoft.com/office/word/2010/wordml" xmlns:w15="http://schemas.microsoft.com/office/word/2012/wordml" xmlns:wpg="http://schemas.microsoft.com/office/word/2010/wordprocessingGroup" xmlns:wpi="http://schemas.microsoft.com/office/word/2010/wordprocessingInk" xmlns:wne="http://schemas.microsoft.com/office/word/2006/wordml" xmlns:wps="http://schemas.microsoft.com/office/word/2010/wordprocessingShape" mc:Ignorable="w14 w15 wp14">
+<w:hdr xmlns:wpc="http://schemas.microsoft.com/office/word/2010/wordprocessingCanvas" xmlns:cx="http://schemas.microsoft.com/office/drawing/2014/chartex" xmlns:cx1="http://schemas.microsoft.com/office/drawing/2015/9/8/chartex" xmlns:cx2="http://schemas.microsoft.com/office/drawing/2015/10/21/chartex" xmlns:cx3="http://schemas.microsoft.com/office/drawing/2016/5/9/chartex" xmlns:cx4="http://schemas.microsoft.com/office/drawing/2016/5/10/chartex" xmlns:cx5="http://schemas.microsoft.com/office/drawing/2016/5/11/chartex" xmlns:cx6="http://schemas.microsoft.com/office/drawing/2016/5/12/chartex" xmlns:cx7="http://schemas.microsoft.com/office/drawing/2016/5/13/chartex" xmlns:cx8="http://schemas.microsoft.com/office/drawing/2016/5/14/chartex" xmlns:mc="http://schemas.openxmlformats.org/markup-compatibility/2006" xmlns:aink="http://schemas.microsoft.com/office/drawing/2016/ink" xmlns:am3d="http://schemas.microsoft.com/office/drawing/2017/model3d" xmlns:o="urn:schemas-microsoft-com:office:office" xmlns:r="http://schemas.openxmlformats.org/officeDocument/2006/relationships" xmlns:m="http://schemas.openxmlformats.org/officeDocument/2006/math" xmlns:v="urn:schemas-microsoft-com:vml" xmlns:wp14="http://schemas.microsoft.com/office/word/2010/wordprocessingDrawing" xmlns:wp="http://schemas.openxmlformats.org/drawingml/2006/wordprocessingDrawing" xmlns:w10="urn:schemas-microsoft-com:office:word" xmlns:w="http://schemas.openxmlformats.org/wordprocessingml/2006/main" xmlns:w14="http://schemas.microsoft.com/office/word/2010/wordml" xmlns:w15="http://schemas.microsoft.com/office/word/2012/wordml" xmlns:w16cid="http://schemas.microsoft.com/office/word/2016/wordml/cid" xmlns:w16se="http://schemas.microsoft.com/office/word/2015/wordml/symex" xmlns:wpg="http://schemas.microsoft.com/office/word/2010/wordprocessingGroup" xmlns:wpi="http://schemas.microsoft.com/office/word/2010/wordprocessingInk" xmlns:wne="http://schemas.microsoft.com/office/word/2006/wordml" xmlns:wps="http://schemas.microsoft.com/office/word/2010/wordprocessingShape" mc:Ignorable="w14 w15 w16se w16cid wp14">
   <w:p>
     <w:pPr>
       <w:ind w:right="360"/>
@@ -9664,7 +10507,7 @@
 </file>
 
 <file path=word/numbering.xml><?xml version="1.0" encoding="utf-8"?>
-<w:numbering xmlns:wpc="http://schemas.microsoft.com/office/word/2010/wordprocessingCanvas" xmlns:mc="http://schemas.openxmlformats.org/markup-compatibility/2006" xmlns:o="urn:schemas-microsoft-com:office:office" xmlns:r="http://schemas.openxmlformats.org/officeDocument/2006/relationships" xmlns:m="http://schemas.openxmlformats.org/officeDocument/2006/math" xmlns:v="urn:schemas-microsoft-com:vml" xmlns:wp14="http://schemas.microsoft.com/office/word/2010/wordprocessingDrawing" xmlns:wp="http://schemas.openxmlformats.org/drawingml/2006/wordprocessingDrawing" xmlns:w10="urn:schemas-microsoft-com:office:word" xmlns:w="http://schemas.openxmlformats.org/wordprocessingml/2006/main" xmlns:w14="http://schemas.microsoft.com/office/word/2010/wordml" xmlns:w15="http://schemas.microsoft.com/office/word/2012/wordml" xmlns:wpg="http://schemas.microsoft.com/office/word/2010/wordprocessingGroup" xmlns:wpi="http://schemas.microsoft.com/office/word/2010/wordprocessingInk" xmlns:wne="http://schemas.microsoft.com/office/word/2006/wordml" xmlns:wps="http://schemas.microsoft.com/office/word/2010/wordprocessingShape" mc:Ignorable="w14 w15 wp14">
+<w:numbering xmlns:wpc="http://schemas.microsoft.com/office/word/2010/wordprocessingCanvas" xmlns:cx="http://schemas.microsoft.com/office/drawing/2014/chartex" xmlns:cx1="http://schemas.microsoft.com/office/drawing/2015/9/8/chartex" xmlns:cx2="http://schemas.microsoft.com/office/drawing/2015/10/21/chartex" xmlns:cx3="http://schemas.microsoft.com/office/drawing/2016/5/9/chartex" xmlns:cx4="http://schemas.microsoft.com/office/drawing/2016/5/10/chartex" xmlns:cx5="http://schemas.microsoft.com/office/drawing/2016/5/11/chartex" xmlns:cx6="http://schemas.microsoft.com/office/drawing/2016/5/12/chartex" xmlns:cx7="http://schemas.microsoft.com/office/drawing/2016/5/13/chartex" xmlns:cx8="http://schemas.microsoft.com/office/drawing/2016/5/14/chartex" xmlns:mc="http://schemas.openxmlformats.org/markup-compatibility/2006" xmlns:aink="http://schemas.microsoft.com/office/drawing/2016/ink" xmlns:am3d="http://schemas.microsoft.com/office/drawing/2017/model3d" xmlns:o="urn:schemas-microsoft-com:office:office" xmlns:r="http://schemas.openxmlformats.org/officeDocument/2006/relationships" xmlns:m="http://schemas.openxmlformats.org/officeDocument/2006/math" xmlns:v="urn:schemas-microsoft-com:vml" xmlns:wp14="http://schemas.microsoft.com/office/word/2010/wordprocessingDrawing" xmlns:wp="http://schemas.openxmlformats.org/drawingml/2006/wordprocessingDrawing" xmlns:w10="urn:schemas-microsoft-com:office:word" xmlns:w="http://schemas.openxmlformats.org/wordprocessingml/2006/main" xmlns:w14="http://schemas.microsoft.com/office/word/2010/wordml" xmlns:w15="http://schemas.microsoft.com/office/word/2012/wordml" xmlns:w16cid="http://schemas.microsoft.com/office/word/2016/wordml/cid" xmlns:w16se="http://schemas.microsoft.com/office/word/2015/wordml/symex" xmlns:wpg="http://schemas.microsoft.com/office/word/2010/wordprocessingGroup" xmlns:wpi="http://schemas.microsoft.com/office/word/2010/wordprocessingInk" xmlns:wne="http://schemas.microsoft.com/office/word/2006/wordml" xmlns:wps="http://schemas.microsoft.com/office/word/2010/wordprocessingShape" mc:Ignorable="w14 w15 w16se w16cid wp14">
   <w:abstractNum w:abstractNumId="0" w15:restartNumberingAfterBreak="0">
     <w:nsid w:val="00000002"/>
     <w:multiLevelType w:val="multilevel"/>
@@ -9789,7 +10632,7 @@
     <w:lvl w:ilvl="0">
       <w:start w:val="1"/>
       <w:numFmt w:val="decimal"/>
-      <w:pStyle w:val="1"/>
+      <w:pStyle w:val="Heading1"/>
       <w:lvlText w:val="[%1]"/>
       <w:lvlJc w:val="left"/>
       <w:pPr>
@@ -10022,7 +10865,7 @@
 </file>
 
 <file path=word/styles.xml><?xml version="1.0" encoding="utf-8"?>
-<w:styles xmlns:mc="http://schemas.openxmlformats.org/markup-compatibility/2006" xmlns:r="http://schemas.openxmlformats.org/officeDocument/2006/relationships" xmlns:w="http://schemas.openxmlformats.org/wordprocessingml/2006/main" xmlns:w14="http://schemas.microsoft.com/office/word/2010/wordml" xmlns:w15="http://schemas.microsoft.com/office/word/2012/wordml" mc:Ignorable="w14 w15">
+<w:styles xmlns:mc="http://schemas.openxmlformats.org/markup-compatibility/2006" xmlns:r="http://schemas.openxmlformats.org/officeDocument/2006/relationships" xmlns:w="http://schemas.openxmlformats.org/wordprocessingml/2006/main" xmlns:w14="http://schemas.microsoft.com/office/word/2010/wordml" xmlns:w15="http://schemas.microsoft.com/office/word/2012/wordml" xmlns:w16cid="http://schemas.microsoft.com/office/word/2016/wordml/cid" xmlns:w16se="http://schemas.microsoft.com/office/word/2015/wordml/symex" mc:Ignorable="w14 w15 w16se w16cid">
   <w:docDefaults>
     <w:rPrDefault>
       <w:rPr>
@@ -10038,7 +10881,7 @@
       </w:pPr>
     </w:pPrDefault>
   </w:docDefaults>
-  <w:latentStyles w:defLockedState="0" w:defUIPriority="99" w:defSemiHidden="0" w:defUnhideWhenUsed="0" w:defQFormat="0" w:count="371">
+  <w:latentStyles w:defLockedState="0" w:defUIPriority="99" w:defSemiHidden="0" w:defUnhideWhenUsed="0" w:defQFormat="0" w:count="375">
     <w:lsdException w:name="Normal" w:uiPriority="0" w:qFormat="1"/>
     <w:lsdException w:name="heading 1" w:uiPriority="0" w:qFormat="1"/>
     <w:lsdException w:name="heading 2" w:semiHidden="1" w:uiPriority="9" w:unhideWhenUsed="1" w:qFormat="1"/>
@@ -10144,7 +10987,6 @@
     <w:lsdException w:name="HTML Sample" w:semiHidden="1" w:unhideWhenUsed="1"/>
     <w:lsdException w:name="HTML Typewriter" w:semiHidden="1" w:unhideWhenUsed="1"/>
     <w:lsdException w:name="HTML Variable" w:semiHidden="1" w:unhideWhenUsed="1"/>
-    <w:lsdException w:name="Normal Table" w:semiHidden="1" w:unhideWhenUsed="1"/>
     <w:lsdException w:name="annotation subject" w:semiHidden="1" w:unhideWhenUsed="1"/>
     <w:lsdException w:name="No List" w:semiHidden="1" w:unhideWhenUsed="1"/>
     <w:lsdException w:name="Outline List 1" w:semiHidden="1" w:unhideWhenUsed="1"/>
@@ -10188,10 +11030,8 @@
     <w:lsdException w:name="Table Elegant" w:semiHidden="1" w:unhideWhenUsed="1"/>
     <w:lsdException w:name="Table Professional" w:semiHidden="1" w:unhideWhenUsed="1"/>
     <w:lsdException w:name="Table Subtle 1" w:semiHidden="1" w:unhideWhenUsed="1"/>
-    <w:lsdException w:name="Table Subtle 2" w:semiHidden="1" w:unhideWhenUsed="1"/>
     <w:lsdException w:name="Table Web 1" w:semiHidden="1" w:unhideWhenUsed="1"/>
     <w:lsdException w:name="Table Web 2" w:semiHidden="1" w:unhideWhenUsed="1"/>
-    <w:lsdException w:name="Table Web 3" w:semiHidden="1" w:unhideWhenUsed="1"/>
     <w:lsdException w:name="Balloon Text" w:semiHidden="1" w:unhideWhenUsed="1"/>
     <w:lsdException w:name="Table Grid" w:uiPriority="39"/>
     <w:lsdException w:name="Table Theme" w:semiHidden="1" w:unhideWhenUsed="1"/>
@@ -10410,8 +11250,12 @@
     <w:lsdException w:name="List Table 5 Dark Accent 6" w:uiPriority="50"/>
     <w:lsdException w:name="List Table 6 Colorful Accent 6" w:uiPriority="51"/>
     <w:lsdException w:name="List Table 7 Colorful Accent 6" w:uiPriority="52"/>
+    <w:lsdException w:name="Mention" w:semiHidden="1" w:unhideWhenUsed="1"/>
+    <w:lsdException w:name="Smart Hyperlink" w:semiHidden="1" w:unhideWhenUsed="1"/>
+    <w:lsdException w:name="Hashtag" w:semiHidden="1" w:unhideWhenUsed="1"/>
+    <w:lsdException w:name="Unresolved Mention" w:semiHidden="1" w:unhideWhenUsed="1"/>
   </w:latentStyles>
-  <w:style w:type="paragraph" w:default="1" w:styleId="a">
+  <w:style w:type="paragraph" w:default="1" w:styleId="Normal">
     <w:name w:val="Normal"/>
     <w:qFormat/>
     <w:rsid w:val="007736B0"/>
@@ -10427,11 +11271,11 @@
       <w:lang w:eastAsia="en-US"/>
     </w:rPr>
   </w:style>
-  <w:style w:type="paragraph" w:styleId="1">
+  <w:style w:type="paragraph" w:styleId="Heading1">
     <w:name w:val="heading 1"/>
-    <w:basedOn w:val="a"/>
-    <w:next w:val="a"/>
-    <w:link w:val="1Char"/>
+    <w:basedOn w:val="Normal"/>
+    <w:next w:val="Normal"/>
+    <w:link w:val="Heading1Char"/>
     <w:qFormat/>
     <w:rsid w:val="007736B0"/>
     <w:pPr>
@@ -10443,11 +11287,11 @@
       <w:outlineLvl w:val="0"/>
     </w:pPr>
   </w:style>
-  <w:style w:type="paragraph" w:styleId="3">
+  <w:style w:type="paragraph" w:styleId="Heading3">
     <w:name w:val="heading 3"/>
-    <w:basedOn w:val="a"/>
-    <w:next w:val="a"/>
-    <w:link w:val="3Char"/>
+    <w:basedOn w:val="Normal"/>
+    <w:next w:val="Normal"/>
+    <w:link w:val="Heading3Char"/>
     <w:uiPriority w:val="9"/>
     <w:semiHidden/>
     <w:unhideWhenUsed/>
@@ -10466,13 +11310,13 @@
       <w:szCs w:val="24"/>
     </w:rPr>
   </w:style>
-  <w:style w:type="character" w:default="1" w:styleId="a0">
+  <w:style w:type="character" w:default="1" w:styleId="DefaultParagraphFont">
     <w:name w:val="Default Paragraph Font"/>
     <w:uiPriority w:val="1"/>
     <w:semiHidden/>
     <w:unhideWhenUsed/>
   </w:style>
-  <w:style w:type="table" w:default="1" w:styleId="a1">
+  <w:style w:type="table" w:default="1" w:styleId="TableNormal">
     <w:name w:val="Normal Table"/>
     <w:uiPriority w:val="99"/>
     <w:semiHidden/>
@@ -10487,16 +11331,16 @@
       </w:tblCellMar>
     </w:tblPr>
   </w:style>
-  <w:style w:type="numbering" w:default="1" w:styleId="a2">
+  <w:style w:type="numbering" w:default="1" w:styleId="NoList">
     <w:name w:val="No List"/>
     <w:uiPriority w:val="99"/>
     <w:semiHidden/>
     <w:unhideWhenUsed/>
   </w:style>
-  <w:style w:type="character" w:customStyle="1" w:styleId="1Char">
-    <w:name w:val="标题 1 Char"/>
-    <w:basedOn w:val="a0"/>
-    <w:link w:val="1"/>
+  <w:style w:type="character" w:customStyle="1" w:styleId="Heading1Char">
+    <w:name w:val="Heading 1 Char"/>
+    <w:basedOn w:val="DefaultParagraphFont"/>
+    <w:link w:val="Heading1"/>
     <w:rsid w:val="007736B0"/>
     <w:rPr>
       <w:rFonts w:ascii="Times New Roman" w:eastAsia="Times New Roman" w:hAnsi="Times New Roman" w:cs="Times New Roman"/>
@@ -10505,10 +11349,10 @@
       <w:lang w:eastAsia="en-US"/>
     </w:rPr>
   </w:style>
-  <w:style w:type="character" w:customStyle="1" w:styleId="3Char">
-    <w:name w:val="标题 3 Char"/>
-    <w:basedOn w:val="a0"/>
-    <w:link w:val="3"/>
+  <w:style w:type="character" w:customStyle="1" w:styleId="Heading3Char">
+    <w:name w:val="Heading 3 Char"/>
+    <w:basedOn w:val="DefaultParagraphFont"/>
+    <w:link w:val="Heading3"/>
     <w:uiPriority w:val="9"/>
     <w:semiHidden/>
     <w:rsid w:val="007736B0"/>
@@ -10520,15 +11364,15 @@
       <w:lang w:eastAsia="en-US"/>
     </w:rPr>
   </w:style>
-  <w:style w:type="character" w:styleId="a3">
+  <w:style w:type="character" w:styleId="PageNumber">
     <w:name w:val="page number"/>
-    <w:basedOn w:val="a0"/>
+    <w:basedOn w:val="DefaultParagraphFont"/>
     <w:rsid w:val="007736B0"/>
   </w:style>
   <w:style w:type="paragraph" w:customStyle="1" w:styleId="Heading">
     <w:name w:val="Heading"/>
-    <w:basedOn w:val="a"/>
-    <w:next w:val="a"/>
+    <w:basedOn w:val="Normal"/>
+    <w:next w:val="Normal"/>
     <w:rsid w:val="007736B0"/>
     <w:pPr>
       <w:jc w:val="center"/>
@@ -10536,8 +11380,8 @@
   </w:style>
   <w:style w:type="paragraph" w:customStyle="1" w:styleId="Abstract">
     <w:name w:val="Abstract"/>
-    <w:basedOn w:val="a"/>
-    <w:next w:val="a"/>
+    <w:basedOn w:val="Normal"/>
+    <w:next w:val="Normal"/>
     <w:rsid w:val="007736B0"/>
     <w:pPr>
       <w:spacing w:before="20"/>
@@ -10547,7 +11391,7 @@
   </w:style>
   <w:style w:type="paragraph" w:customStyle="1" w:styleId="References">
     <w:name w:val="References"/>
-    <w:basedOn w:val="a"/>
+    <w:basedOn w:val="Normal"/>
     <w:rsid w:val="007736B0"/>
     <w:pPr>
       <w:numPr>
@@ -10560,10 +11404,10 @@
       <w:szCs w:val="16"/>
     </w:rPr>
   </w:style>
-  <w:style w:type="paragraph" w:styleId="a4">
+  <w:style w:type="paragraph" w:styleId="Footer">
     <w:name w:val="footer"/>
-    <w:basedOn w:val="a"/>
-    <w:link w:val="Char"/>
+    <w:basedOn w:val="Normal"/>
+    <w:link w:val="FooterChar"/>
     <w:uiPriority w:val="99"/>
     <w:rsid w:val="007736B0"/>
     <w:pPr>
@@ -10573,10 +11417,10 @@
       </w:tabs>
     </w:pPr>
   </w:style>
-  <w:style w:type="character" w:customStyle="1" w:styleId="Char">
-    <w:name w:val="页脚 Char"/>
-    <w:basedOn w:val="a0"/>
-    <w:link w:val="a4"/>
+  <w:style w:type="character" w:customStyle="1" w:styleId="FooterChar">
+    <w:name w:val="Footer Char"/>
+    <w:basedOn w:val="DefaultParagraphFont"/>
+    <w:link w:val="Footer"/>
     <w:uiPriority w:val="99"/>
     <w:rsid w:val="007736B0"/>
     <w:rPr>
@@ -10588,7 +11432,7 @@
   </w:style>
   <w:style w:type="paragraph" w:customStyle="1" w:styleId="Text">
     <w:name w:val="Text"/>
-    <w:basedOn w:val="a"/>
+    <w:basedOn w:val="Normal"/>
     <w:rsid w:val="007736B0"/>
     <w:pPr>
       <w:widowControl w:val="0"/>
@@ -10596,9 +11440,9 @@
       <w:jc w:val="both"/>
     </w:pPr>
   </w:style>
-  <w:style w:type="character" w:styleId="a5">
+  <w:style w:type="character" w:styleId="PlaceholderText">
     <w:name w:val="Placeholder Text"/>
-    <w:basedOn w:val="a0"/>
+    <w:basedOn w:val="DefaultParagraphFont"/>
     <w:uiPriority w:val="99"/>
     <w:semiHidden/>
     <w:rsid w:val="007736B0"/>
@@ -10606,10 +11450,10 @@
       <w:color w:val="808080"/>
     </w:rPr>
   </w:style>
-  <w:style w:type="paragraph" w:styleId="a6">
+  <w:style w:type="paragraph" w:styleId="Header">
     <w:name w:val="header"/>
-    <w:basedOn w:val="a"/>
-    <w:link w:val="Char0"/>
+    <w:basedOn w:val="Normal"/>
+    <w:link w:val="HeaderChar"/>
     <w:uiPriority w:val="99"/>
     <w:unhideWhenUsed/>
     <w:rsid w:val="007736B0"/>
@@ -10620,10 +11464,10 @@
       </w:tabs>
     </w:pPr>
   </w:style>
-  <w:style w:type="character" w:customStyle="1" w:styleId="Char0">
-    <w:name w:val="页眉 Char"/>
-    <w:basedOn w:val="a0"/>
-    <w:link w:val="a6"/>
+  <w:style w:type="character" w:customStyle="1" w:styleId="HeaderChar">
+    <w:name w:val="Header Char"/>
+    <w:basedOn w:val="DefaultParagraphFont"/>
+    <w:link w:val="Header"/>
     <w:uiPriority w:val="99"/>
     <w:rsid w:val="007736B0"/>
     <w:rPr>
@@ -10633,10 +11477,10 @@
       <w:lang w:eastAsia="en-US"/>
     </w:rPr>
   </w:style>
-  <w:style w:type="paragraph" w:styleId="a7">
+  <w:style w:type="paragraph" w:styleId="Caption">
     <w:name w:val="caption"/>
-    <w:basedOn w:val="a"/>
-    <w:next w:val="a"/>
+    <w:basedOn w:val="Normal"/>
+    <w:next w:val="Normal"/>
     <w:uiPriority w:val="35"/>
     <w:unhideWhenUsed/>
     <w:qFormat/>
@@ -10652,9 +11496,9 @@
       <w:szCs w:val="18"/>
     </w:rPr>
   </w:style>
-  <w:style w:type="table" w:styleId="a8">
+  <w:style w:type="table" w:styleId="TableGrid">
     <w:name w:val="Table Grid"/>
-    <w:basedOn w:val="a1"/>
+    <w:basedOn w:val="TableNormal"/>
     <w:uiPriority w:val="39"/>
     <w:rsid w:val="007736B0"/>
     <w:pPr>
@@ -10671,9 +11515,9 @@
       </w:tblBorders>
     </w:tblPr>
   </w:style>
-  <w:style w:type="character" w:styleId="a9">
+  <w:style w:type="character" w:styleId="CommentReference">
     <w:name w:val="annotation reference"/>
-    <w:basedOn w:val="a0"/>
+    <w:basedOn w:val="DefaultParagraphFont"/>
     <w:uiPriority w:val="99"/>
     <w:semiHidden/>
     <w:unhideWhenUsed/>
@@ -10683,19 +11527,19 @@
       <w:szCs w:val="21"/>
     </w:rPr>
   </w:style>
-  <w:style w:type="paragraph" w:styleId="aa">
+  <w:style w:type="paragraph" w:styleId="CommentText">
     <w:name w:val="annotation text"/>
-    <w:basedOn w:val="a"/>
-    <w:link w:val="Char1"/>
+    <w:basedOn w:val="Normal"/>
+    <w:link w:val="CommentTextChar"/>
     <w:uiPriority w:val="99"/>
     <w:semiHidden/>
     <w:unhideWhenUsed/>
     <w:rsid w:val="00A72F6C"/>
   </w:style>
-  <w:style w:type="character" w:customStyle="1" w:styleId="Char1">
-    <w:name w:val="批注文字 Char"/>
-    <w:basedOn w:val="a0"/>
-    <w:link w:val="aa"/>
+  <w:style w:type="character" w:customStyle="1" w:styleId="CommentTextChar">
+    <w:name w:val="Comment Text Char"/>
+    <w:basedOn w:val="DefaultParagraphFont"/>
+    <w:link w:val="CommentText"/>
     <w:uiPriority w:val="99"/>
     <w:semiHidden/>
     <w:rsid w:val="00A72F6C"/>
@@ -10706,11 +11550,11 @@
       <w:lang w:eastAsia="en-US"/>
     </w:rPr>
   </w:style>
-  <w:style w:type="paragraph" w:styleId="ab">
+  <w:style w:type="paragraph" w:styleId="CommentSubject">
     <w:name w:val="annotation subject"/>
-    <w:basedOn w:val="aa"/>
-    <w:next w:val="aa"/>
-    <w:link w:val="Char2"/>
+    <w:basedOn w:val="CommentText"/>
+    <w:next w:val="CommentText"/>
+    <w:link w:val="CommentSubjectChar"/>
     <w:uiPriority w:val="99"/>
     <w:semiHidden/>
     <w:unhideWhenUsed/>
@@ -10720,10 +11564,10 @@
       <w:bCs/>
     </w:rPr>
   </w:style>
-  <w:style w:type="character" w:customStyle="1" w:styleId="Char2">
-    <w:name w:val="批注主题 Char"/>
-    <w:basedOn w:val="Char1"/>
-    <w:link w:val="ab"/>
+  <w:style w:type="character" w:customStyle="1" w:styleId="CommentSubjectChar">
+    <w:name w:val="Comment Subject Char"/>
+    <w:basedOn w:val="CommentTextChar"/>
+    <w:link w:val="CommentSubject"/>
     <w:uiPriority w:val="99"/>
     <w:semiHidden/>
     <w:rsid w:val="00A72F6C"/>
@@ -10736,10 +11580,10 @@
       <w:lang w:eastAsia="en-US"/>
     </w:rPr>
   </w:style>
-  <w:style w:type="paragraph" w:styleId="ac">
+  <w:style w:type="paragraph" w:styleId="BalloonText">
     <w:name w:val="Balloon Text"/>
-    <w:basedOn w:val="a"/>
-    <w:link w:val="Char3"/>
+    <w:basedOn w:val="Normal"/>
+    <w:link w:val="BalloonTextChar"/>
     <w:uiPriority w:val="99"/>
     <w:semiHidden/>
     <w:unhideWhenUsed/>
@@ -10749,10 +11593,10 @@
       <w:szCs w:val="18"/>
     </w:rPr>
   </w:style>
-  <w:style w:type="character" w:customStyle="1" w:styleId="Char3">
-    <w:name w:val="批注框文本 Char"/>
-    <w:basedOn w:val="a0"/>
-    <w:link w:val="ac"/>
+  <w:style w:type="character" w:customStyle="1" w:styleId="BalloonTextChar">
+    <w:name w:val="Balloon Text Char"/>
+    <w:basedOn w:val="DefaultParagraphFont"/>
+    <w:link w:val="BalloonText"/>
     <w:uiPriority w:val="99"/>
     <w:semiHidden/>
     <w:rsid w:val="00A72F6C"/>
@@ -10763,9 +11607,9 @@
       <w:lang w:eastAsia="en-US"/>
     </w:rPr>
   </w:style>
-  <w:style w:type="paragraph" w:styleId="ad">
+  <w:style w:type="paragraph" w:styleId="ListParagraph">
     <w:name w:val="List Paragraph"/>
-    <w:basedOn w:val="a"/>
+    <w:basedOn w:val="Normal"/>
     <w:uiPriority w:val="34"/>
     <w:qFormat/>
     <w:rsid w:val="009A1DA7"/>
@@ -11077,7 +11921,7 @@
 </file>
 
 <file path=customXml/itemProps1.xml><?xml version="1.0" encoding="utf-8"?>
-<ds:datastoreItem xmlns:ds="http://schemas.openxmlformats.org/officeDocument/2006/customXml" ds:itemID="{4A548B50-E20A-4773-9DBA-48D6B6F026A5}">
+<ds:datastoreItem xmlns:ds="http://schemas.openxmlformats.org/officeDocument/2006/customXml" ds:itemID="{79BF5D85-B4A4-4E2C-8D74-58162BC33BCB}">
   <ds:schemaRefs>
     <ds:schemaRef ds:uri="http://schemas.openxmlformats.org/officeDocument/2006/bibliography"/>
   </ds:schemaRefs>

</xml_diff>

<commit_message>
added memory gpu usage
</commit_message>
<xml_diff>
--- a/proposal/Report_Combine.docx
+++ b/proposal/Report_Combine.docx
@@ -1,6 +1,6 @@
 
 <file path=word/document.xml><?xml version="1.0" encoding="utf-8"?>
-<w:document xmlns:wpc="http://schemas.microsoft.com/office/word/2010/wordprocessingCanvas" xmlns:cx="http://schemas.microsoft.com/office/drawing/2014/chartex" xmlns:cx1="http://schemas.microsoft.com/office/drawing/2015/9/8/chartex" xmlns:cx2="http://schemas.microsoft.com/office/drawing/2015/10/21/chartex" xmlns:cx3="http://schemas.microsoft.com/office/drawing/2016/5/9/chartex" xmlns:cx4="http://schemas.microsoft.com/office/drawing/2016/5/10/chartex" xmlns:cx5="http://schemas.microsoft.com/office/drawing/2016/5/11/chartex" xmlns:cx6="http://schemas.microsoft.com/office/drawing/2016/5/12/chartex" xmlns:cx7="http://schemas.microsoft.com/office/drawing/2016/5/13/chartex" xmlns:cx8="http://schemas.microsoft.com/office/drawing/2016/5/14/chartex" xmlns:mc="http://schemas.openxmlformats.org/markup-compatibility/2006" xmlns:aink="http://schemas.microsoft.com/office/drawing/2016/ink" xmlns:am3d="http://schemas.microsoft.com/office/drawing/2017/model3d" xmlns:o="urn:schemas-microsoft-com:office:office" xmlns:r="http://schemas.openxmlformats.org/officeDocument/2006/relationships" xmlns:m="http://schemas.openxmlformats.org/officeDocument/2006/math" xmlns:v="urn:schemas-microsoft-com:vml" xmlns:wp14="http://schemas.microsoft.com/office/word/2010/wordprocessingDrawing" xmlns:wp="http://schemas.openxmlformats.org/drawingml/2006/wordprocessingDrawing" xmlns:w10="urn:schemas-microsoft-com:office:word" xmlns:w="http://schemas.openxmlformats.org/wordprocessingml/2006/main" xmlns:w14="http://schemas.microsoft.com/office/word/2010/wordml" xmlns:w15="http://schemas.microsoft.com/office/word/2012/wordml" xmlns:w16cid="http://schemas.microsoft.com/office/word/2016/wordml/cid" xmlns:w16se="http://schemas.microsoft.com/office/word/2015/wordml/symex" xmlns:wpg="http://schemas.microsoft.com/office/word/2010/wordprocessingGroup" xmlns:wpi="http://schemas.microsoft.com/office/word/2010/wordprocessingInk" xmlns:wne="http://schemas.microsoft.com/office/word/2006/wordml" xmlns:wps="http://schemas.microsoft.com/office/word/2010/wordprocessingShape" mc:Ignorable="w14 w15 w16se w16cid wp14">
+<w:document xmlns:wpc="http://schemas.microsoft.com/office/word/2010/wordprocessingCanvas" xmlns:mc="http://schemas.openxmlformats.org/markup-compatibility/2006" xmlns:o="urn:schemas-microsoft-com:office:office" xmlns:r="http://schemas.openxmlformats.org/officeDocument/2006/relationships" xmlns:m="http://schemas.openxmlformats.org/officeDocument/2006/math" xmlns:v="urn:schemas-microsoft-com:vml" xmlns:wp14="http://schemas.microsoft.com/office/word/2010/wordprocessingDrawing" xmlns:wp="http://schemas.openxmlformats.org/drawingml/2006/wordprocessingDrawing" xmlns:w10="urn:schemas-microsoft-com:office:word" xmlns:w="http://schemas.openxmlformats.org/wordprocessingml/2006/main" xmlns:w14="http://schemas.microsoft.com/office/word/2010/wordml" xmlns:w15="http://schemas.microsoft.com/office/word/2012/wordml" xmlns:wpg="http://schemas.microsoft.com/office/word/2010/wordprocessingGroup" xmlns:wpi="http://schemas.microsoft.com/office/word/2010/wordprocessingInk" xmlns:wne="http://schemas.microsoft.com/office/word/2006/wordml" xmlns:wps="http://schemas.microsoft.com/office/word/2010/wordprocessingShape" mc:Ignorable="w14 w15 wp14">
   <w:body>
     <w:p>
       <w:pPr>
@@ -144,23 +144,13 @@
                                       <w:lang w:val="en-GB" w:eastAsia="en-GB"/>
                                     </w:rPr>
                                   </w:pPr>
-                                  <w:proofErr w:type="spellStart"/>
                                   <w:r>
                                     <w:rPr>
                                       <w:sz w:val="24"/>
                                       <w:szCs w:val="24"/>
                                       <w:lang w:val="en-GB" w:eastAsia="en-GB"/>
                                     </w:rPr>
-                                    <w:t>Yangxin</w:t>
-                                  </w:r>
-                                  <w:proofErr w:type="spellEnd"/>
-                                  <w:r>
-                                    <w:rPr>
-                                      <w:sz w:val="24"/>
-                                      <w:szCs w:val="24"/>
-                                      <w:lang w:val="en-GB" w:eastAsia="en-GB"/>
-                                    </w:rPr>
-                                    <w:t xml:space="preserve"> Zhong</w:t>
+                                    <w:t>Yangxin Zhong</w:t>
                                   </w:r>
                                   <w:r>
                                     <w:rPr>
@@ -565,23 +555,13 @@
                                 <w:lang w:val="en-GB" w:eastAsia="en-GB"/>
                               </w:rPr>
                             </w:pPr>
-                            <w:proofErr w:type="spellStart"/>
                             <w:r>
                               <w:rPr>
                                 <w:sz w:val="24"/>
                                 <w:szCs w:val="24"/>
                                 <w:lang w:val="en-GB" w:eastAsia="en-GB"/>
                               </w:rPr>
-                              <w:t>Yangxin</w:t>
-                            </w:r>
-                            <w:proofErr w:type="spellEnd"/>
-                            <w:r>
-                              <w:rPr>
-                                <w:sz w:val="24"/>
-                                <w:szCs w:val="24"/>
-                                <w:lang w:val="en-GB" w:eastAsia="en-GB"/>
-                              </w:rPr>
-                              <w:t xml:space="preserve"> Zhong</w:t>
+                              <w:t>Yangxin Zhong</w:t>
                             </w:r>
                             <w:r>
                               <w:rPr>
@@ -1647,15 +1627,7 @@
         <w:t xml:space="preserve">state input, what will be the optimal </w:t>
       </w:r>
       <w:r>
-        <w:t xml:space="preserve">action to take </w:t>
-      </w:r>
-      <w:proofErr w:type="gramStart"/>
-      <w:r>
-        <w:t>in order to</w:t>
-      </w:r>
-      <w:proofErr w:type="gramEnd"/>
-      <w:r>
-        <w:t xml:space="preserve"> maximize </w:t>
+        <w:t xml:space="preserve">action to take in order to maximize </w:t>
       </w:r>
       <w:r>
         <w:t xml:space="preserve">its </w:t>
@@ -1705,16 +1677,11 @@
       <w:r>
         <w:t xml:space="preserve">a large amount of data. </w:t>
       </w:r>
-      <w:proofErr w:type="gramStart"/>
       <w:r>
         <w:t xml:space="preserve">In particular, </w:t>
       </w:r>
       <w:r>
-        <w:t>RL</w:t>
-      </w:r>
-      <w:proofErr w:type="gramEnd"/>
-      <w:r>
-        <w:t xml:space="preserve"> </w:t>
+        <w:t xml:space="preserve">RL </w:t>
       </w:r>
       <w:r>
         <w:t>must</w:t>
@@ -1990,7 +1957,10 @@
         <w:t xml:space="preserve"> </w:t>
       </w:r>
       <w:r>
-        <w:t>Ice hockey</w:t>
+        <w:t>Ice H</w:t>
+      </w:r>
+      <w:r>
+        <w:t>ockey</w:t>
       </w:r>
       <w:r>
         <w:t>.</w:t>
@@ -2145,33 +2115,20 @@
     </w:p>
     <w:p>
       <w:pPr>
-        <w:pStyle w:val="a9"/>
+        <w:pStyle w:val="a7"/>
         <w:jc w:val="center"/>
       </w:pPr>
       <w:r>
         <w:t xml:space="preserve">Figure </w:t>
       </w:r>
-      <w:r>
-        <w:fldChar w:fldCharType="begin"/>
-      </w:r>
-      <w:r>
-        <w:instrText xml:space="preserve"> SEQ Figure \* ARABIC </w:instrText>
-      </w:r>
-      <w:r>
-        <w:fldChar w:fldCharType="separate"/>
-      </w:r>
-      <w:r>
-        <w:rPr>
-          <w:noProof/>
-        </w:rPr>
-        <w:t>1</w:t>
-      </w:r>
-      <w:r>
-        <w:rPr>
-          <w:noProof/>
-        </w:rPr>
-        <w:fldChar w:fldCharType="end"/>
-      </w:r>
+      <w:fldSimple w:instr=" SEQ Figure \* ARABIC ">
+        <w:r>
+          <w:rPr>
+            <w:noProof/>
+          </w:rPr>
+          <w:t>1</w:t>
+        </w:r>
+      </w:fldSimple>
       <w:r>
         <w:t>(left to right) Pong, Breakout, Ice Hockey</w:t>
       </w:r>
@@ -2210,7 +2167,12 @@
         <w:t xml:space="preserve">high-dimensional </w:t>
       </w:r>
       <w:r>
-        <w:t xml:space="preserve">inputs like </w:t>
+        <w:t>inputs li</w:t>
+      </w:r>
+      <w:bookmarkStart w:id="1" w:name="_GoBack"/>
+      <w:bookmarkEnd w:id="1"/>
+      <w:r>
+        <w:t xml:space="preserve">ke </w:t>
       </w:r>
       <w:r>
         <w:t xml:space="preserve">vision input </w:t>
@@ -2528,51 +2490,48 @@
         <w:t>estimate</w:t>
       </w:r>
       <w:r>
-        <w:t xml:space="preserve"> </w:t>
-      </w:r>
+        <w:t xml:space="preserve"> Q(</w:t>
+      </w:r>
+      <w:r>
+        <w:rPr>
+          <w:i/>
+        </w:rPr>
+        <w:t>s, a</w:t>
+      </w:r>
+      <w:r>
+        <w:t>)</w:t>
+      </w:r>
+      <w:r>
+        <w:t xml:space="preserve"> for each (</w:t>
+      </w:r>
+      <w:r>
+        <w:rPr>
+          <w:i/>
+        </w:rPr>
+        <w:t>s, a</w:t>
+      </w:r>
+      <w:r>
+        <w:t>) pair, where Q(</w:t>
+      </w:r>
+      <w:r>
+        <w:rPr>
+          <w:i/>
+        </w:rPr>
+        <w:t>s, a</w:t>
+      </w:r>
+      <w:r>
+        <w:t xml:space="preserve">) is the expected utility or value of taking action </w:t>
+      </w:r>
+      <w:proofErr w:type="spellStart"/>
       <w:proofErr w:type="gramStart"/>
       <w:r>
-        <w:t>Q(</w:t>
-      </w:r>
+        <w:rPr>
+          <w:i/>
+        </w:rPr>
+        <w:t>a</w:t>
+      </w:r>
+      <w:proofErr w:type="spellEnd"/>
       <w:proofErr w:type="gramEnd"/>
-      <w:r>
-        <w:rPr>
-          <w:i/>
-        </w:rPr>
-        <w:t>s, a</w:t>
-      </w:r>
-      <w:r>
-        <w:t>)</w:t>
-      </w:r>
-      <w:r>
-        <w:t xml:space="preserve"> for each (</w:t>
-      </w:r>
-      <w:r>
-        <w:rPr>
-          <w:i/>
-        </w:rPr>
-        <w:t>s, a</w:t>
-      </w:r>
-      <w:r>
-        <w:t>) pair, where Q(</w:t>
-      </w:r>
-      <w:r>
-        <w:rPr>
-          <w:i/>
-        </w:rPr>
-        <w:t>s, a</w:t>
-      </w:r>
-      <w:r>
-        <w:t xml:space="preserve">) is the expected utility or value of taking action </w:t>
-      </w:r>
-      <w:proofErr w:type="spellStart"/>
-      <w:r>
-        <w:rPr>
-          <w:i/>
-        </w:rPr>
-        <w:t>a</w:t>
-      </w:r>
-      <w:proofErr w:type="spellEnd"/>
       <w:r>
         <w:t xml:space="preserve"> in state </w:t>
       </w:r>
@@ -2726,17 +2685,8 @@
           <w:rFonts w:eastAsiaTheme="minorEastAsia" w:hint="eastAsia"/>
           <w:lang w:eastAsia="zh-CN"/>
         </w:rPr>
-        <w:t xml:space="preserve">to approximate </w:t>
-      </w:r>
-      <w:proofErr w:type="gramStart"/>
-      <w:r>
-        <w:rPr>
-          <w:rFonts w:eastAsiaTheme="minorEastAsia" w:hint="eastAsia"/>
-          <w:lang w:eastAsia="zh-CN"/>
-        </w:rPr>
-        <w:t>Q(</w:t>
-      </w:r>
-      <w:proofErr w:type="gramEnd"/>
+        <w:t>to approximate Q(</w:t>
+      </w:r>
       <w:r>
         <w:rPr>
           <w:rFonts w:eastAsiaTheme="minorEastAsia"/>
@@ -3445,33 +3395,20 @@
     </w:p>
     <w:p>
       <w:pPr>
-        <w:pStyle w:val="a9"/>
+        <w:pStyle w:val="a7"/>
         <w:jc w:val="center"/>
       </w:pPr>
       <w:r>
         <w:t xml:space="preserve">Figure </w:t>
       </w:r>
-      <w:r>
-        <w:fldChar w:fldCharType="begin"/>
-      </w:r>
-      <w:r>
-        <w:instrText xml:space="preserve"> SEQ Figure \* ARABIC </w:instrText>
-      </w:r>
-      <w:r>
-        <w:fldChar w:fldCharType="separate"/>
-      </w:r>
-      <w:r>
-        <w:rPr>
-          <w:noProof/>
-        </w:rPr>
-        <w:t>2</w:t>
-      </w:r>
-      <w:r>
-        <w:rPr>
-          <w:noProof/>
-        </w:rPr>
-        <w:fldChar w:fldCharType="end"/>
-      </w:r>
+      <w:fldSimple w:instr=" SEQ Figure \* ARABIC ">
+        <w:r>
+          <w:rPr>
+            <w:noProof/>
+          </w:rPr>
+          <w:t>2</w:t>
+        </w:r>
+      </w:fldSimple>
       <w:r>
         <w:t xml:space="preserve"> Convolutional Neural Networks</w:t>
       </w:r>
@@ -3660,36 +3597,20 @@
     </w:p>
     <w:p>
       <w:pPr>
-        <w:pStyle w:val="a9"/>
+        <w:pStyle w:val="a7"/>
         <w:jc w:val="center"/>
       </w:pPr>
       <w:r>
         <w:t xml:space="preserve">Figure </w:t>
       </w:r>
-      <w:r>
-        <w:fldChar w:fldCharType="begin"/>
-      </w:r>
-      <w:r>
-        <w:instrText xml:space="preserve"> SEQ Figure</w:instrText>
-      </w:r>
-      <w:r>
-        <w:instrText xml:space="preserve"> \* ARABIC </w:instrText>
-      </w:r>
-      <w:r>
-        <w:fldChar w:fldCharType="separate"/>
-      </w:r>
-      <w:r>
-        <w:rPr>
-          <w:noProof/>
-        </w:rPr>
-        <w:t>3</w:t>
-      </w:r>
-      <w:r>
-        <w:rPr>
-          <w:noProof/>
-        </w:rPr>
-        <w:fldChar w:fldCharType="end"/>
-      </w:r>
+      <w:fldSimple w:instr=" SEQ Figure \* ARABIC ">
+        <w:r>
+          <w:rPr>
+            <w:noProof/>
+          </w:rPr>
+          <w:t>3</w:t>
+        </w:r>
+      </w:fldSimple>
       <w:r>
         <w:t xml:space="preserve"> DQN</w:t>
       </w:r>
@@ -3848,8 +3769,6 @@
         </w:rPr>
         <w:t>.</w:t>
       </w:r>
-      <w:bookmarkStart w:id="1" w:name="_GoBack"/>
-      <w:bookmarkEnd w:id="1"/>
     </w:p>
     <w:p>
       <w:pPr>
@@ -3907,33 +3826,20 @@
     </w:p>
     <w:p>
       <w:pPr>
-        <w:pStyle w:val="a9"/>
+        <w:pStyle w:val="a7"/>
         <w:jc w:val="center"/>
       </w:pPr>
       <w:r>
         <w:t xml:space="preserve">Figure </w:t>
       </w:r>
-      <w:r>
-        <w:fldChar w:fldCharType="begin"/>
-      </w:r>
-      <w:r>
-        <w:instrText xml:space="preserve"> SEQ Figure \* ARABIC </w:instrText>
-      </w:r>
-      <w:r>
-        <w:fldChar w:fldCharType="separate"/>
-      </w:r>
-      <w:r>
-        <w:rPr>
-          <w:noProof/>
-        </w:rPr>
-        <w:t>4</w:t>
-      </w:r>
-      <w:r>
-        <w:rPr>
-          <w:noProof/>
-        </w:rPr>
-        <w:fldChar w:fldCharType="end"/>
-      </w:r>
+      <w:fldSimple w:instr=" SEQ Figure \* ARABIC ">
+        <w:r>
+          <w:rPr>
+            <w:noProof/>
+          </w:rPr>
+          <w:t>4</w:t>
+        </w:r>
+      </w:fldSimple>
       <w:r>
         <w:t xml:space="preserve"> Double Q Learning</w:t>
       </w:r>
@@ -4271,7 +4177,7 @@
     </w:p>
     <w:p>
       <w:pPr>
-        <w:pStyle w:val="a9"/>
+        <w:pStyle w:val="a7"/>
         <w:jc w:val="both"/>
         <w:rPr>
           <w:rFonts w:eastAsiaTheme="minorEastAsia"/>
@@ -4281,27 +4187,14 @@
       <w:r>
         <w:t xml:space="preserve">Figure </w:t>
       </w:r>
-      <w:r>
-        <w:fldChar w:fldCharType="begin"/>
-      </w:r>
-      <w:r>
-        <w:instrText xml:space="preserve"> SEQ Figure \* ARABIC </w:instrText>
-      </w:r>
-      <w:r>
-        <w:fldChar w:fldCharType="separate"/>
-      </w:r>
-      <w:r>
-        <w:rPr>
-          <w:noProof/>
-        </w:rPr>
-        <w:t>5</w:t>
-      </w:r>
-      <w:r>
-        <w:rPr>
-          <w:noProof/>
-        </w:rPr>
-        <w:fldChar w:fldCharType="end"/>
-      </w:r>
+      <w:fldSimple w:instr=" SEQ Figure \* ARABIC ">
+        <w:r>
+          <w:rPr>
+            <w:noProof/>
+          </w:rPr>
+          <w:t>5</w:t>
+        </w:r>
+      </w:fldSimple>
       <w:r>
         <w:t xml:space="preserve"> </w:t>
       </w:r>
@@ -4556,33 +4449,20 @@
     </w:p>
     <w:p>
       <w:pPr>
-        <w:pStyle w:val="a9"/>
+        <w:pStyle w:val="a7"/>
         <w:jc w:val="center"/>
       </w:pPr>
       <w:r>
         <w:t xml:space="preserve">Figure </w:t>
       </w:r>
-      <w:r>
-        <w:fldChar w:fldCharType="begin"/>
-      </w:r>
-      <w:r>
-        <w:instrText xml:space="preserve"> SEQ Figure \* ARABIC </w:instrText>
-      </w:r>
-      <w:r>
-        <w:fldChar w:fldCharType="separate"/>
-      </w:r>
-      <w:r>
-        <w:rPr>
-          <w:noProof/>
-        </w:rPr>
-        <w:t>6</w:t>
-      </w:r>
-      <w:r>
-        <w:rPr>
-          <w:noProof/>
-        </w:rPr>
-        <w:fldChar w:fldCharType="end"/>
-      </w:r>
+      <w:fldSimple w:instr=" SEQ Figure \* ARABIC ">
+        <w:r>
+          <w:rPr>
+            <w:noProof/>
+          </w:rPr>
+          <w:t>6</w:t>
+        </w:r>
+      </w:fldSimple>
       <w:r>
         <w:t xml:space="preserve"> </w:t>
       </w:r>
@@ -4755,16 +4635,7 @@
         <w:t xml:space="preserve">e hope that by having two value parameters inspired by double Q learning, it can break out the correlation in each sequence of sampled data which leads to faster convergence. </w:t>
       </w:r>
       <w:r>
-        <w:t xml:space="preserve"> </w:t>
-      </w:r>
-      <w:r>
-        <w:t xml:space="preserve">We call </w:t>
-      </w:r>
-      <w:r>
-        <w:t>this method</w:t>
-      </w:r>
-      <w:r>
-        <w:t xml:space="preserve"> </w:t>
+        <w:t xml:space="preserve"> We call this method </w:t>
       </w:r>
       <w:r>
         <w:t>d</w:t>
@@ -4841,7 +4712,7 @@
     </w:p>
     <w:p>
       <w:pPr>
-        <w:pStyle w:val="a9"/>
+        <w:pStyle w:val="a7"/>
         <w:jc w:val="both"/>
       </w:pPr>
       <w:r>
@@ -5180,23 +5051,7 @@
           <w:rFonts w:eastAsiaTheme="minorEastAsia"/>
           <w:lang w:eastAsia="zh-CN"/>
         </w:rPr>
-        <w:t xml:space="preserve"> is </w:t>
-      </w:r>
-      <w:proofErr w:type="gramStart"/>
-      <w:r>
-        <w:rPr>
-          <w:rFonts w:eastAsiaTheme="minorEastAsia"/>
-          <w:lang w:eastAsia="zh-CN"/>
-        </w:rPr>
-        <w:t>similar to</w:t>
-      </w:r>
-      <w:proofErr w:type="gramEnd"/>
-      <w:r>
-        <w:rPr>
-          <w:rFonts w:eastAsiaTheme="minorEastAsia"/>
-          <w:lang w:eastAsia="zh-CN"/>
-        </w:rPr>
-        <w:t xml:space="preserve"> vanilla </w:t>
+        <w:t xml:space="preserve"> is similar to vanilla </w:t>
       </w:r>
       <w:r>
         <w:rPr>
@@ -7174,7 +7029,6 @@
         </w:rPr>
         <w:t xml:space="preserve"> are shared. Only the last fully connected layer (i.e. output layer) are different. </w:t>
       </w:r>
-      <w:proofErr w:type="gramStart"/>
       <w:r>
         <w:rPr>
           <w:rFonts w:eastAsiaTheme="minorEastAsia"/>
@@ -7187,15 +7041,7 @@
           <w:rFonts w:eastAsiaTheme="minorEastAsia"/>
           <w:lang w:eastAsia="zh-CN"/>
         </w:rPr>
-        <w:t xml:space="preserve"> we</w:t>
-      </w:r>
-      <w:proofErr w:type="gramEnd"/>
-      <w:r>
-        <w:rPr>
-          <w:rFonts w:eastAsiaTheme="minorEastAsia"/>
-          <w:lang w:eastAsia="zh-CN"/>
-        </w:rPr>
-        <w:t xml:space="preserve"> can see the shared part as a feature extraction network. Then on top of its extracted feature, we can apply different fully connected layer to get policy and value estimate. In deep learning, it’s common to use the same extracted feature with several additional fully connected layers to get different outputs. The theory is that the extracted </w:t>
+        <w:t xml:space="preserve"> we can see the shared part as a feature extraction network. Then on top of its extracted feature, we can apply different fully connected layer to get policy and value estimate. In deep learning, it’s common to use the same extracted feature with several additional fully connected layers to get different outputs. The theory is that the extracted </w:t>
       </w:r>
       <w:r>
         <w:rPr>
@@ -7928,7 +7774,28 @@
           <w:rFonts w:eastAsiaTheme="minorEastAsia"/>
           <w:lang w:eastAsia="zh-CN"/>
         </w:rPr>
-        <w:t xml:space="preserve">3 convolutional and </w:t>
+        <w:t>4</w:t>
+      </w:r>
+      <w:r>
+        <w:rPr>
+          <w:rFonts w:eastAsiaTheme="minorEastAsia"/>
+          <w:lang w:eastAsia="zh-CN"/>
+        </w:rPr>
+        <w:t xml:space="preserve"> convolutional</w:t>
+      </w:r>
+      <w:r>
+        <w:rPr>
+          <w:rFonts w:eastAsiaTheme="minorEastAsia"/>
+          <w:lang w:eastAsia="zh-CN"/>
+        </w:rPr>
+        <w:t xml:space="preserve">, </w:t>
+      </w:r>
+      <w:r>
+        <w:rPr>
+          <w:rFonts w:eastAsiaTheme="minorEastAsia"/>
+          <w:lang w:eastAsia="zh-CN"/>
+        </w:rPr>
+        <w:t xml:space="preserve">3 </w:t>
       </w:r>
       <w:proofErr w:type="spellStart"/>
       <w:r>
@@ -7944,7 +7811,35 @@
           <w:rFonts w:eastAsiaTheme="minorEastAsia"/>
           <w:lang w:eastAsia="zh-CN"/>
         </w:rPr>
-        <w:t xml:space="preserve"> layers as shown in the previous session and 2 fully connected layers to predict value and action benefit individually. </w:t>
+        <w:t xml:space="preserve"> layers and 2 fully connected layers </w:t>
+      </w:r>
+      <w:r>
+        <w:rPr>
+          <w:rFonts w:eastAsiaTheme="minorEastAsia"/>
+          <w:lang w:eastAsia="zh-CN"/>
+        </w:rPr>
+        <w:t xml:space="preserve">as shown in the previous </w:t>
+      </w:r>
+      <w:r>
+        <w:rPr>
+          <w:rFonts w:eastAsiaTheme="minorEastAsia"/>
+          <w:lang w:eastAsia="zh-CN"/>
+        </w:rPr>
+        <w:t>section</w:t>
+      </w:r>
+      <w:r>
+        <w:rPr>
+          <w:rFonts w:eastAsiaTheme="minorEastAsia"/>
+          <w:lang w:eastAsia="zh-CN"/>
+        </w:rPr>
+        <w:t xml:space="preserve"> </w:t>
+      </w:r>
+      <w:r>
+        <w:rPr>
+          <w:rFonts w:eastAsiaTheme="minorEastAsia"/>
+          <w:lang w:eastAsia="zh-CN"/>
+        </w:rPr>
+        <w:t xml:space="preserve">to predict value and action benefit individually. </w:t>
       </w:r>
       <w:proofErr w:type="spellStart"/>
       <w:r>
@@ -8473,6 +8368,7 @@
       <w:r>
         <w:rPr>
           <w:noProof/>
+          <w:lang w:eastAsia="zh-CN"/>
         </w:rPr>
         <w:lastRenderedPageBreak/>
         <w:drawing>
@@ -8527,7 +8423,7 @@
     </w:p>
     <w:p>
       <w:pPr>
-        <w:pStyle w:val="a9"/>
+        <w:pStyle w:val="a7"/>
         <w:jc w:val="both"/>
         <w:rPr>
           <w:rFonts w:eastAsiaTheme="minorEastAsia"/>
@@ -8566,6 +8462,7 @@
       <w:r>
         <w:rPr>
           <w:noProof/>
+          <w:lang w:eastAsia="zh-CN"/>
         </w:rPr>
         <w:drawing>
           <wp:inline distT="0" distB="0" distL="0" distR="0" wp14:anchorId="0E596C6F" wp14:editId="6448769F">
@@ -8619,7 +8516,7 @@
     </w:p>
     <w:p>
       <w:pPr>
-        <w:pStyle w:val="a9"/>
+        <w:pStyle w:val="a7"/>
       </w:pPr>
       <w:r>
         <w:t xml:space="preserve">Figure </w:t>
@@ -8705,7 +8602,7 @@
     </w:p>
     <w:p>
       <w:pPr>
-        <w:pStyle w:val="a9"/>
+        <w:pStyle w:val="a7"/>
         <w:keepNext/>
         <w:spacing w:after="0"/>
         <w:jc w:val="center"/>
@@ -8713,34 +8610,21 @@
       <w:r>
         <w:t xml:space="preserve">Table </w:t>
       </w:r>
-      <w:r>
-        <w:fldChar w:fldCharType="begin"/>
-      </w:r>
-      <w:r>
-        <w:instrText xml:space="preserve"> SEQ Table \* ARABIC </w:instrText>
-      </w:r>
-      <w:r>
-        <w:fldChar w:fldCharType="separate"/>
-      </w:r>
-      <w:r>
-        <w:rPr>
-          <w:noProof/>
-        </w:rPr>
-        <w:t>1</w:t>
-      </w:r>
-      <w:r>
-        <w:rPr>
-          <w:noProof/>
-        </w:rPr>
-        <w:fldChar w:fldCharType="end"/>
-      </w:r>
+      <w:fldSimple w:instr=" SEQ Table \* ARABIC ">
+        <w:r>
+          <w:rPr>
+            <w:noProof/>
+          </w:rPr>
+          <w:t>1</w:t>
+        </w:r>
+      </w:fldSimple>
       <w:r>
         <w:t xml:space="preserve"> Hardware Usage Comparison</w:t>
       </w:r>
     </w:p>
     <w:tbl>
       <w:tblPr>
-        <w:tblStyle w:val="aa"/>
+        <w:tblStyle w:val="a8"/>
         <w:tblW w:w="0" w:type="auto"/>
         <w:tblLook w:val="04A0" w:firstRow="1" w:lastRow="0" w:firstColumn="1" w:lastColumn="0" w:noHBand="0" w:noVBand="1"/>
       </w:tblPr>
@@ -8876,9 +8760,38 @@
             <w:pPr>
               <w:jc w:val="center"/>
               <w:rPr>
-                <w:rFonts w:eastAsiaTheme="minorEastAsia"/>
+                <w:rFonts w:eastAsiaTheme="minorEastAsia" w:hint="eastAsia"/>
+                <w:lang w:eastAsia="zh-CN"/>
               </w:rPr>
             </w:pPr>
+            <w:r>
+              <w:rPr>
+                <w:rFonts w:eastAsiaTheme="minorEastAsia"/>
+                <w:lang w:eastAsia="zh-CN"/>
+              </w:rPr>
+              <w:t>8</w:t>
+            </w:r>
+            <w:r>
+              <w:rPr>
+                <w:rFonts w:eastAsiaTheme="minorEastAsia" w:hint="eastAsia"/>
+                <w:lang w:eastAsia="zh-CN"/>
+              </w:rPr>
+              <w:t>.</w:t>
+            </w:r>
+            <w:r>
+              <w:rPr>
+                <w:rFonts w:eastAsiaTheme="minorEastAsia"/>
+                <w:lang w:eastAsia="zh-CN"/>
+              </w:rPr>
+              <w:t>5</w:t>
+            </w:r>
+            <w:r>
+              <w:rPr>
+                <w:rFonts w:eastAsiaTheme="minorEastAsia" w:hint="eastAsia"/>
+                <w:lang w:eastAsia="zh-CN"/>
+              </w:rPr>
+              <w:t>G</w:t>
+            </w:r>
           </w:p>
         </w:tc>
         <w:tc>
@@ -8889,9 +8802,31 @@
             <w:pPr>
               <w:jc w:val="center"/>
               <w:rPr>
-                <w:rFonts w:eastAsiaTheme="minorEastAsia"/>
+                <w:rFonts w:eastAsiaTheme="minorEastAsia" w:hint="eastAsia"/>
+                <w:lang w:eastAsia="zh-CN"/>
               </w:rPr>
             </w:pPr>
+            <w:r>
+              <w:rPr>
+                <w:rFonts w:eastAsiaTheme="minorEastAsia" w:hint="eastAsia"/>
+                <w:lang w:eastAsia="zh-CN"/>
+              </w:rPr>
+              <w:t>1.</w:t>
+            </w:r>
+            <w:r>
+              <w:rPr>
+                <w:rFonts w:eastAsiaTheme="minorEastAsia"/>
+                <w:lang w:eastAsia="zh-CN"/>
+              </w:rPr>
+              <w:t>3</w:t>
+            </w:r>
+            <w:r>
+              <w:rPr>
+                <w:rFonts w:eastAsiaTheme="minorEastAsia" w:hint="eastAsia"/>
+                <w:lang w:eastAsia="zh-CN"/>
+              </w:rPr>
+              <w:t>G</w:t>
+            </w:r>
           </w:p>
         </w:tc>
         <w:tc>
@@ -8902,9 +8837,17 @@
             <w:pPr>
               <w:jc w:val="center"/>
               <w:rPr>
-                <w:rFonts w:eastAsiaTheme="minorEastAsia"/>
+                <w:rFonts w:eastAsiaTheme="minorEastAsia" w:hint="eastAsia"/>
+                <w:lang w:eastAsia="zh-CN"/>
               </w:rPr>
             </w:pPr>
+            <w:r>
+              <w:rPr>
+                <w:rFonts w:eastAsiaTheme="minorEastAsia" w:hint="eastAsia"/>
+                <w:lang w:eastAsia="zh-CN"/>
+              </w:rPr>
+              <w:t>1.3G</w:t>
+            </w:r>
           </w:p>
         </w:tc>
         <w:tc>
@@ -8915,9 +8858,24 @@
             <w:pPr>
               <w:jc w:val="center"/>
               <w:rPr>
-                <w:rFonts w:eastAsiaTheme="minorEastAsia"/>
+                <w:rFonts w:eastAsiaTheme="minorEastAsia" w:hint="eastAsia"/>
+                <w:lang w:eastAsia="zh-CN"/>
               </w:rPr>
             </w:pPr>
+            <w:r>
+              <w:rPr>
+                <w:rFonts w:eastAsiaTheme="minorEastAsia" w:hint="eastAsia"/>
+                <w:lang w:eastAsia="zh-CN"/>
+              </w:rPr>
+              <w:t>1.</w:t>
+            </w:r>
+            <w:r>
+              <w:rPr>
+                <w:rFonts w:eastAsiaTheme="minorEastAsia"/>
+                <w:lang w:eastAsia="zh-CN"/>
+              </w:rPr>
+              <w:t>5G</w:t>
+            </w:r>
           </w:p>
         </w:tc>
       </w:tr>
@@ -8955,9 +8913,24 @@
             <w:pPr>
               <w:jc w:val="center"/>
               <w:rPr>
-                <w:rFonts w:eastAsiaTheme="minorEastAsia"/>
+                <w:rFonts w:eastAsiaTheme="minorEastAsia" w:hint="eastAsia"/>
+                <w:lang w:eastAsia="zh-CN"/>
               </w:rPr>
             </w:pPr>
+            <w:r>
+              <w:rPr>
+                <w:rFonts w:eastAsiaTheme="minorEastAsia"/>
+                <w:lang w:eastAsia="zh-CN"/>
+              </w:rPr>
+              <w:t>23</w:t>
+            </w:r>
+            <w:r>
+              <w:rPr>
+                <w:rFonts w:eastAsiaTheme="minorEastAsia" w:hint="eastAsia"/>
+                <w:lang w:eastAsia="zh-CN"/>
+              </w:rPr>
+              <w:t>%</w:t>
+            </w:r>
           </w:p>
         </w:tc>
         <w:tc>
@@ -8968,9 +8941,24 @@
             <w:pPr>
               <w:jc w:val="center"/>
               <w:rPr>
-                <w:rFonts w:eastAsiaTheme="minorEastAsia"/>
+                <w:rFonts w:eastAsiaTheme="minorEastAsia" w:hint="eastAsia"/>
+                <w:lang w:eastAsia="zh-CN"/>
               </w:rPr>
             </w:pPr>
+            <w:r>
+              <w:rPr>
+                <w:rFonts w:eastAsiaTheme="minorEastAsia"/>
+                <w:lang w:eastAsia="zh-CN"/>
+              </w:rPr>
+              <w:t>72</w:t>
+            </w:r>
+            <w:r>
+              <w:rPr>
+                <w:rFonts w:eastAsiaTheme="minorEastAsia" w:hint="eastAsia"/>
+                <w:lang w:eastAsia="zh-CN"/>
+              </w:rPr>
+              <w:t>%</w:t>
+            </w:r>
           </w:p>
         </w:tc>
         <w:tc>
@@ -8981,9 +8969,17 @@
             <w:pPr>
               <w:jc w:val="center"/>
               <w:rPr>
-                <w:rFonts w:eastAsiaTheme="minorEastAsia"/>
+                <w:rFonts w:eastAsiaTheme="minorEastAsia" w:hint="eastAsia"/>
+                <w:lang w:eastAsia="zh-CN"/>
               </w:rPr>
             </w:pPr>
+            <w:r>
+              <w:rPr>
+                <w:rFonts w:eastAsiaTheme="minorEastAsia" w:hint="eastAsia"/>
+                <w:lang w:eastAsia="zh-CN"/>
+              </w:rPr>
+              <w:t>75%</w:t>
+            </w:r>
           </w:p>
         </w:tc>
         <w:tc>
@@ -8994,9 +8990,31 @@
             <w:pPr>
               <w:jc w:val="center"/>
               <w:rPr>
-                <w:rFonts w:eastAsiaTheme="minorEastAsia"/>
+                <w:rFonts w:eastAsiaTheme="minorEastAsia" w:hint="eastAsia"/>
+                <w:lang w:eastAsia="zh-CN"/>
               </w:rPr>
             </w:pPr>
+            <w:r>
+              <w:rPr>
+                <w:rFonts w:eastAsiaTheme="minorEastAsia"/>
+                <w:lang w:eastAsia="zh-CN"/>
+              </w:rPr>
+              <w:t>8</w:t>
+            </w:r>
+            <w:r>
+              <w:rPr>
+                <w:rFonts w:eastAsiaTheme="minorEastAsia" w:hint="eastAsia"/>
+                <w:lang w:eastAsia="zh-CN"/>
+              </w:rPr>
+              <w:t>6</w:t>
+            </w:r>
+            <w:r>
+              <w:rPr>
+                <w:rFonts w:eastAsiaTheme="minorEastAsia" w:hint="eastAsia"/>
+                <w:lang w:eastAsia="zh-CN"/>
+              </w:rPr>
+              <w:t>%</w:t>
+            </w:r>
           </w:p>
         </w:tc>
       </w:tr>
@@ -9755,7 +9773,13 @@
         <w:t>For</w:t>
       </w:r>
       <w:r>
-        <w:t xml:space="preserve"> pong, we can see that </w:t>
+        <w:t xml:space="preserve"> </w:t>
+      </w:r>
+      <w:r>
+        <w:t>P</w:t>
+      </w:r>
+      <w:r>
+        <w:t xml:space="preserve">ong, we can see that </w:t>
       </w:r>
       <w:r>
         <w:t xml:space="preserve">both DQN and </w:t>
@@ -9803,7 +9827,10 @@
         <w:t xml:space="preserve"> is that</w:t>
       </w:r>
       <w:r>
-        <w:t xml:space="preserve"> pong is a </w:t>
+        <w:t xml:space="preserve"> P</w:t>
+      </w:r>
+      <w:r>
+        <w:t xml:space="preserve">ong is a </w:t>
       </w:r>
       <w:r>
         <w:t>simple</w:t>
@@ -9933,7 +9960,10 @@
         <w:t xml:space="preserve">the fact that </w:t>
       </w:r>
       <w:r>
-        <w:t xml:space="preserve">ice hockey is a complicated game, </w:t>
+        <w:t>Ice H</w:t>
+      </w:r>
+      <w:r>
+        <w:t xml:space="preserve">ockey is a complicated game, </w:t>
       </w:r>
       <w:r>
         <w:t xml:space="preserve">it is also possible that, </w:t>
@@ -9966,7 +9996,10 @@
         <w:t xml:space="preserve"> are needed to analyze why </w:t>
       </w:r>
       <w:r>
-        <w:t xml:space="preserve">ice hockey does not perform well by using A3C structure. </w:t>
+        <w:t>Ice H</w:t>
+      </w:r>
+      <w:r>
+        <w:t xml:space="preserve">ockey does not perform well by using A3C structure. </w:t>
       </w:r>
     </w:p>
     <w:p>
@@ -10114,6 +10147,42 @@
       </w:r>
       <w:r>
         <w:t>, the more complicated the network, the more GPU resource training will require.</w:t>
+      </w:r>
+      <w:r>
+        <w:t xml:space="preserve"> And also, A3C requires </w:t>
+      </w:r>
+      <w:r>
+        <w:t xml:space="preserve">much </w:t>
+      </w:r>
+      <w:r>
+        <w:t>more GPU resources than DQN</w:t>
+      </w:r>
+      <w:r>
+        <w:t>. This is because</w:t>
+      </w:r>
+      <w:r>
+        <w:t xml:space="preserve"> in A3C</w:t>
+      </w:r>
+      <w:r>
+        <w:t>,</w:t>
+      </w:r>
+      <w:r>
+        <w:t xml:space="preserve"> we need to </w:t>
+      </w:r>
+      <w:r>
+        <w:t>run predictors on multi-</w:t>
+      </w:r>
+      <w:r>
+        <w:t xml:space="preserve">threads </w:t>
+      </w:r>
+      <w:r>
+        <w:t xml:space="preserve">for asynchronous </w:t>
+      </w:r>
+      <w:r>
+        <w:t xml:space="preserve">parameters </w:t>
+      </w:r>
+      <w:r>
+        <w:t>update, which will utilize the GPU more.</w:t>
       </w:r>
     </w:p>
     <w:p>
@@ -10284,24 +10353,25 @@
         <w:t xml:space="preserve">in </w:t>
       </w:r>
       <w:r>
-        <w:t xml:space="preserve">its state space to enhance the performance for </w:t>
-      </w:r>
-      <w:proofErr w:type="spellStart"/>
-      <w:r>
-        <w:t>gam</w:t>
+        <w:t>its state space to enhance the performance for game</w:t>
       </w:r>
       <w:r>
         <w:t>s</w:t>
       </w:r>
       <w:r>
-        <w:t>e</w:t>
-      </w:r>
-      <w:proofErr w:type="spellEnd"/>
-      <w:r>
         <w:t xml:space="preserve"> like </w:t>
       </w:r>
       <w:r>
-        <w:t xml:space="preserve">ice hockey. </w:t>
+        <w:t>I</w:t>
+      </w:r>
+      <w:r>
+        <w:t xml:space="preserve">ce </w:t>
+      </w:r>
+      <w:r>
+        <w:t>H</w:t>
+      </w:r>
+      <w:r>
+        <w:t xml:space="preserve">ockey. </w:t>
       </w:r>
       <w:r>
         <w:t xml:space="preserve">Besides, </w:t>
@@ -10376,7 +10446,10 @@
         <w:t>s</w:t>
       </w:r>
       <w:r>
-        <w:t xml:space="preserve"> most to the decision making</w:t>
+        <w:t xml:space="preserve"> </w:t>
+      </w:r>
+      <w:r>
+        <w:t>most to the decision making</w:t>
       </w:r>
       <w:r>
         <w:t xml:space="preserve">. We hope such </w:t>
@@ -10882,7 +10955,7 @@
 </file>
 
 <file path=word/endnotes.xml><?xml version="1.0" encoding="utf-8"?>
-<w:endnotes xmlns:wpc="http://schemas.microsoft.com/office/word/2010/wordprocessingCanvas" xmlns:cx="http://schemas.microsoft.com/office/drawing/2014/chartex" xmlns:cx1="http://schemas.microsoft.com/office/drawing/2015/9/8/chartex" xmlns:cx2="http://schemas.microsoft.com/office/drawing/2015/10/21/chartex" xmlns:cx3="http://schemas.microsoft.com/office/drawing/2016/5/9/chartex" xmlns:cx4="http://schemas.microsoft.com/office/drawing/2016/5/10/chartex" xmlns:cx5="http://schemas.microsoft.com/office/drawing/2016/5/11/chartex" xmlns:cx6="http://schemas.microsoft.com/office/drawing/2016/5/12/chartex" xmlns:cx7="http://schemas.microsoft.com/office/drawing/2016/5/13/chartex" xmlns:cx8="http://schemas.microsoft.com/office/drawing/2016/5/14/chartex" xmlns:mc="http://schemas.openxmlformats.org/markup-compatibility/2006" xmlns:aink="http://schemas.microsoft.com/office/drawing/2016/ink" xmlns:am3d="http://schemas.microsoft.com/office/drawing/2017/model3d" xmlns:o="urn:schemas-microsoft-com:office:office" xmlns:r="http://schemas.openxmlformats.org/officeDocument/2006/relationships" xmlns:m="http://schemas.openxmlformats.org/officeDocument/2006/math" xmlns:v="urn:schemas-microsoft-com:vml" xmlns:wp14="http://schemas.microsoft.com/office/word/2010/wordprocessingDrawing" xmlns:wp="http://schemas.openxmlformats.org/drawingml/2006/wordprocessingDrawing" xmlns:w10="urn:schemas-microsoft-com:office:word" xmlns:w="http://schemas.openxmlformats.org/wordprocessingml/2006/main" xmlns:w14="http://schemas.microsoft.com/office/word/2010/wordml" xmlns:w15="http://schemas.microsoft.com/office/word/2012/wordml" xmlns:w16cid="http://schemas.microsoft.com/office/word/2016/wordml/cid" xmlns:w16se="http://schemas.microsoft.com/office/word/2015/wordml/symex" xmlns:wpg="http://schemas.microsoft.com/office/word/2010/wordprocessingGroup" xmlns:wpi="http://schemas.microsoft.com/office/word/2010/wordprocessingInk" xmlns:wne="http://schemas.microsoft.com/office/word/2006/wordml" xmlns:wps="http://schemas.microsoft.com/office/word/2010/wordprocessingShape" mc:Ignorable="w14 w15 w16se w16cid wp14">
+<w:endnotes xmlns:wpc="http://schemas.microsoft.com/office/word/2010/wordprocessingCanvas" xmlns:mc="http://schemas.openxmlformats.org/markup-compatibility/2006" xmlns:o="urn:schemas-microsoft-com:office:office" xmlns:r="http://schemas.openxmlformats.org/officeDocument/2006/relationships" xmlns:m="http://schemas.openxmlformats.org/officeDocument/2006/math" xmlns:v="urn:schemas-microsoft-com:vml" xmlns:wp14="http://schemas.microsoft.com/office/word/2010/wordprocessingDrawing" xmlns:wp="http://schemas.openxmlformats.org/drawingml/2006/wordprocessingDrawing" xmlns:w10="urn:schemas-microsoft-com:office:word" xmlns:w="http://schemas.openxmlformats.org/wordprocessingml/2006/main" xmlns:w14="http://schemas.microsoft.com/office/word/2010/wordml" xmlns:w15="http://schemas.microsoft.com/office/word/2012/wordml" xmlns:wpg="http://schemas.microsoft.com/office/word/2010/wordprocessingGroup" xmlns:wpi="http://schemas.microsoft.com/office/word/2010/wordprocessingInk" xmlns:wne="http://schemas.microsoft.com/office/word/2006/wordml" xmlns:wps="http://schemas.microsoft.com/office/word/2010/wordprocessingShape" mc:Ignorable="w14 w15 wp14">
   <w:endnote w:type="separator" w:id="-1">
     <w:p>
       <w:r>
@@ -10901,7 +10974,7 @@
 </file>
 
 <file path=word/footer1.xml><?xml version="1.0" encoding="utf-8"?>
-<w:ftr xmlns:wpc="http://schemas.microsoft.com/office/word/2010/wordprocessingCanvas" xmlns:cx="http://schemas.microsoft.com/office/drawing/2014/chartex" xmlns:cx1="http://schemas.microsoft.com/office/drawing/2015/9/8/chartex" xmlns:cx2="http://schemas.microsoft.com/office/drawing/2015/10/21/chartex" xmlns:cx3="http://schemas.microsoft.com/office/drawing/2016/5/9/chartex" xmlns:cx4="http://schemas.microsoft.com/office/drawing/2016/5/10/chartex" xmlns:cx5="http://schemas.microsoft.com/office/drawing/2016/5/11/chartex" xmlns:cx6="http://schemas.microsoft.com/office/drawing/2016/5/12/chartex" xmlns:cx7="http://schemas.microsoft.com/office/drawing/2016/5/13/chartex" xmlns:cx8="http://schemas.microsoft.com/office/drawing/2016/5/14/chartex" xmlns:mc="http://schemas.openxmlformats.org/markup-compatibility/2006" xmlns:aink="http://schemas.microsoft.com/office/drawing/2016/ink" xmlns:am3d="http://schemas.microsoft.com/office/drawing/2017/model3d" xmlns:o="urn:schemas-microsoft-com:office:office" xmlns:r="http://schemas.openxmlformats.org/officeDocument/2006/relationships" xmlns:m="http://schemas.openxmlformats.org/officeDocument/2006/math" xmlns:v="urn:schemas-microsoft-com:vml" xmlns:wp14="http://schemas.microsoft.com/office/word/2010/wordprocessingDrawing" xmlns:wp="http://schemas.openxmlformats.org/drawingml/2006/wordprocessingDrawing" xmlns:w10="urn:schemas-microsoft-com:office:word" xmlns:w="http://schemas.openxmlformats.org/wordprocessingml/2006/main" xmlns:w14="http://schemas.microsoft.com/office/word/2010/wordml" xmlns:w15="http://schemas.microsoft.com/office/word/2012/wordml" xmlns:w16cid="http://schemas.microsoft.com/office/word/2016/wordml/cid" xmlns:w16se="http://schemas.microsoft.com/office/word/2015/wordml/symex" xmlns:wpg="http://schemas.microsoft.com/office/word/2010/wordprocessingGroup" xmlns:wpi="http://schemas.microsoft.com/office/word/2010/wordprocessingInk" xmlns:wne="http://schemas.microsoft.com/office/word/2006/wordml" xmlns:wps="http://schemas.microsoft.com/office/word/2010/wordprocessingShape" mc:Ignorable="w14 w15 w16se w16cid wp14">
+<w:ftr xmlns:wpc="http://schemas.microsoft.com/office/word/2010/wordprocessingCanvas" xmlns:mc="http://schemas.openxmlformats.org/markup-compatibility/2006" xmlns:o="urn:schemas-microsoft-com:office:office" xmlns:r="http://schemas.openxmlformats.org/officeDocument/2006/relationships" xmlns:m="http://schemas.openxmlformats.org/officeDocument/2006/math" xmlns:v="urn:schemas-microsoft-com:vml" xmlns:wp14="http://schemas.microsoft.com/office/word/2010/wordprocessingDrawing" xmlns:wp="http://schemas.openxmlformats.org/drawingml/2006/wordprocessingDrawing" xmlns:w10="urn:schemas-microsoft-com:office:word" xmlns:w="http://schemas.openxmlformats.org/wordprocessingml/2006/main" xmlns:w14="http://schemas.microsoft.com/office/word/2010/wordml" xmlns:w15="http://schemas.microsoft.com/office/word/2012/wordml" xmlns:wpg="http://schemas.microsoft.com/office/word/2010/wordprocessingGroup" xmlns:wpi="http://schemas.microsoft.com/office/word/2010/wordprocessingInk" xmlns:wne="http://schemas.microsoft.com/office/word/2006/wordml" xmlns:wps="http://schemas.microsoft.com/office/word/2010/wordprocessingShape" mc:Ignorable="w14 w15 wp14">
   <w:p>
     <w:pPr>
       <w:pStyle w:val="a4"/>
@@ -10921,7 +10994,7 @@
 </file>
 
 <file path=word/footer2.xml><?xml version="1.0" encoding="utf-8"?>
-<w:ftr xmlns:wpc="http://schemas.microsoft.com/office/word/2010/wordprocessingCanvas" xmlns:cx="http://schemas.microsoft.com/office/drawing/2014/chartex" xmlns:cx1="http://schemas.microsoft.com/office/drawing/2015/9/8/chartex" xmlns:cx2="http://schemas.microsoft.com/office/drawing/2015/10/21/chartex" xmlns:cx3="http://schemas.microsoft.com/office/drawing/2016/5/9/chartex" xmlns:cx4="http://schemas.microsoft.com/office/drawing/2016/5/10/chartex" xmlns:cx5="http://schemas.microsoft.com/office/drawing/2016/5/11/chartex" xmlns:cx6="http://schemas.microsoft.com/office/drawing/2016/5/12/chartex" xmlns:cx7="http://schemas.microsoft.com/office/drawing/2016/5/13/chartex" xmlns:cx8="http://schemas.microsoft.com/office/drawing/2016/5/14/chartex" xmlns:mc="http://schemas.openxmlformats.org/markup-compatibility/2006" xmlns:aink="http://schemas.microsoft.com/office/drawing/2016/ink" xmlns:am3d="http://schemas.microsoft.com/office/drawing/2017/model3d" xmlns:o="urn:schemas-microsoft-com:office:office" xmlns:r="http://schemas.openxmlformats.org/officeDocument/2006/relationships" xmlns:m="http://schemas.openxmlformats.org/officeDocument/2006/math" xmlns:v="urn:schemas-microsoft-com:vml" xmlns:wp14="http://schemas.microsoft.com/office/word/2010/wordprocessingDrawing" xmlns:wp="http://schemas.openxmlformats.org/drawingml/2006/wordprocessingDrawing" xmlns:w10="urn:schemas-microsoft-com:office:word" xmlns:w="http://schemas.openxmlformats.org/wordprocessingml/2006/main" xmlns:w14="http://schemas.microsoft.com/office/word/2010/wordml" xmlns:w15="http://schemas.microsoft.com/office/word/2012/wordml" xmlns:w16cid="http://schemas.microsoft.com/office/word/2016/wordml/cid" xmlns:w16se="http://schemas.microsoft.com/office/word/2015/wordml/symex" xmlns:wpg="http://schemas.microsoft.com/office/word/2010/wordprocessingGroup" xmlns:wpi="http://schemas.microsoft.com/office/word/2010/wordprocessingInk" xmlns:wne="http://schemas.microsoft.com/office/word/2006/wordml" xmlns:wps="http://schemas.microsoft.com/office/word/2010/wordprocessingShape" mc:Ignorable="w14 w15 w16se w16cid wp14">
+<w:ftr xmlns:wpc="http://schemas.microsoft.com/office/word/2010/wordprocessingCanvas" xmlns:mc="http://schemas.openxmlformats.org/markup-compatibility/2006" xmlns:o="urn:schemas-microsoft-com:office:office" xmlns:r="http://schemas.openxmlformats.org/officeDocument/2006/relationships" xmlns:m="http://schemas.openxmlformats.org/officeDocument/2006/math" xmlns:v="urn:schemas-microsoft-com:vml" xmlns:wp14="http://schemas.microsoft.com/office/word/2010/wordprocessingDrawing" xmlns:wp="http://schemas.openxmlformats.org/drawingml/2006/wordprocessingDrawing" xmlns:w10="urn:schemas-microsoft-com:office:word" xmlns:w="http://schemas.openxmlformats.org/wordprocessingml/2006/main" xmlns:w14="http://schemas.microsoft.com/office/word/2010/wordml" xmlns:w15="http://schemas.microsoft.com/office/word/2012/wordml" xmlns:wpg="http://schemas.microsoft.com/office/word/2010/wordprocessingGroup" xmlns:wpi="http://schemas.microsoft.com/office/word/2010/wordprocessingInk" xmlns:wne="http://schemas.microsoft.com/office/word/2006/wordml" xmlns:wps="http://schemas.microsoft.com/office/word/2010/wordprocessingShape" mc:Ignorable="w14 w15 wp14">
   <w:p>
     <w:pPr>
       <w:pStyle w:val="a4"/>
@@ -10940,7 +11013,7 @@
 </file>
 
 <file path=word/footnotes.xml><?xml version="1.0" encoding="utf-8"?>
-<w:footnotes xmlns:wpc="http://schemas.microsoft.com/office/word/2010/wordprocessingCanvas" xmlns:cx="http://schemas.microsoft.com/office/drawing/2014/chartex" xmlns:cx1="http://schemas.microsoft.com/office/drawing/2015/9/8/chartex" xmlns:cx2="http://schemas.microsoft.com/office/drawing/2015/10/21/chartex" xmlns:cx3="http://schemas.microsoft.com/office/drawing/2016/5/9/chartex" xmlns:cx4="http://schemas.microsoft.com/office/drawing/2016/5/10/chartex" xmlns:cx5="http://schemas.microsoft.com/office/drawing/2016/5/11/chartex" xmlns:cx6="http://schemas.microsoft.com/office/drawing/2016/5/12/chartex" xmlns:cx7="http://schemas.microsoft.com/office/drawing/2016/5/13/chartex" xmlns:cx8="http://schemas.microsoft.com/office/drawing/2016/5/14/chartex" xmlns:mc="http://schemas.openxmlformats.org/markup-compatibility/2006" xmlns:aink="http://schemas.microsoft.com/office/drawing/2016/ink" xmlns:am3d="http://schemas.microsoft.com/office/drawing/2017/model3d" xmlns:o="urn:schemas-microsoft-com:office:office" xmlns:r="http://schemas.openxmlformats.org/officeDocument/2006/relationships" xmlns:m="http://schemas.openxmlformats.org/officeDocument/2006/math" xmlns:v="urn:schemas-microsoft-com:vml" xmlns:wp14="http://schemas.microsoft.com/office/word/2010/wordprocessingDrawing" xmlns:wp="http://schemas.openxmlformats.org/drawingml/2006/wordprocessingDrawing" xmlns:w10="urn:schemas-microsoft-com:office:word" xmlns:w="http://schemas.openxmlformats.org/wordprocessingml/2006/main" xmlns:w14="http://schemas.microsoft.com/office/word/2010/wordml" xmlns:w15="http://schemas.microsoft.com/office/word/2012/wordml" xmlns:w16cid="http://schemas.microsoft.com/office/word/2016/wordml/cid" xmlns:w16se="http://schemas.microsoft.com/office/word/2015/wordml/symex" xmlns:wpg="http://schemas.microsoft.com/office/word/2010/wordprocessingGroup" xmlns:wpi="http://schemas.microsoft.com/office/word/2010/wordprocessingInk" xmlns:wne="http://schemas.microsoft.com/office/word/2006/wordml" xmlns:wps="http://schemas.microsoft.com/office/word/2010/wordprocessingShape" mc:Ignorable="w14 w15 w16se w16cid wp14">
+<w:footnotes xmlns:wpc="http://schemas.microsoft.com/office/word/2010/wordprocessingCanvas" xmlns:mc="http://schemas.openxmlformats.org/markup-compatibility/2006" xmlns:o="urn:schemas-microsoft-com:office:office" xmlns:r="http://schemas.openxmlformats.org/officeDocument/2006/relationships" xmlns:m="http://schemas.openxmlformats.org/officeDocument/2006/math" xmlns:v="urn:schemas-microsoft-com:vml" xmlns:wp14="http://schemas.microsoft.com/office/word/2010/wordprocessingDrawing" xmlns:wp="http://schemas.openxmlformats.org/drawingml/2006/wordprocessingDrawing" xmlns:w10="urn:schemas-microsoft-com:office:word" xmlns:w="http://schemas.openxmlformats.org/wordprocessingml/2006/main" xmlns:w14="http://schemas.microsoft.com/office/word/2010/wordml" xmlns:w15="http://schemas.microsoft.com/office/word/2012/wordml" xmlns:wpg="http://schemas.microsoft.com/office/word/2010/wordprocessingGroup" xmlns:wpi="http://schemas.microsoft.com/office/word/2010/wordprocessingInk" xmlns:wne="http://schemas.microsoft.com/office/word/2006/wordml" xmlns:wps="http://schemas.microsoft.com/office/word/2010/wordprocessingShape" mc:Ignorable="w14 w15 wp14">
   <w:footnote w:type="separator" w:id="-1">
     <w:p>
       <w:r>
@@ -10959,7 +11032,7 @@
 </file>
 
 <file path=word/header1.xml><?xml version="1.0" encoding="utf-8"?>
-<w:hdr xmlns:wpc="http://schemas.microsoft.com/office/word/2010/wordprocessingCanvas" xmlns:cx="http://schemas.microsoft.com/office/drawing/2014/chartex" xmlns:cx1="http://schemas.microsoft.com/office/drawing/2015/9/8/chartex" xmlns:cx2="http://schemas.microsoft.com/office/drawing/2015/10/21/chartex" xmlns:cx3="http://schemas.microsoft.com/office/drawing/2016/5/9/chartex" xmlns:cx4="http://schemas.microsoft.com/office/drawing/2016/5/10/chartex" xmlns:cx5="http://schemas.microsoft.com/office/drawing/2016/5/11/chartex" xmlns:cx6="http://schemas.microsoft.com/office/drawing/2016/5/12/chartex" xmlns:cx7="http://schemas.microsoft.com/office/drawing/2016/5/13/chartex" xmlns:cx8="http://schemas.microsoft.com/office/drawing/2016/5/14/chartex" xmlns:mc="http://schemas.openxmlformats.org/markup-compatibility/2006" xmlns:aink="http://schemas.microsoft.com/office/drawing/2016/ink" xmlns:am3d="http://schemas.microsoft.com/office/drawing/2017/model3d" xmlns:o="urn:schemas-microsoft-com:office:office" xmlns:r="http://schemas.openxmlformats.org/officeDocument/2006/relationships" xmlns:m="http://schemas.openxmlformats.org/officeDocument/2006/math" xmlns:v="urn:schemas-microsoft-com:vml" xmlns:wp14="http://schemas.microsoft.com/office/word/2010/wordprocessingDrawing" xmlns:wp="http://schemas.openxmlformats.org/drawingml/2006/wordprocessingDrawing" xmlns:w10="urn:schemas-microsoft-com:office:word" xmlns:w="http://schemas.openxmlformats.org/wordprocessingml/2006/main" xmlns:w14="http://schemas.microsoft.com/office/word/2010/wordml" xmlns:w15="http://schemas.microsoft.com/office/word/2012/wordml" xmlns:w16cid="http://schemas.microsoft.com/office/word/2016/wordml/cid" xmlns:w16se="http://schemas.microsoft.com/office/word/2015/wordml/symex" xmlns:wpg="http://schemas.microsoft.com/office/word/2010/wordprocessingGroup" xmlns:wpi="http://schemas.microsoft.com/office/word/2010/wordprocessingInk" xmlns:wne="http://schemas.microsoft.com/office/word/2006/wordml" xmlns:wps="http://schemas.microsoft.com/office/word/2010/wordprocessingShape" mc:Ignorable="w14 w15 w16se w16cid wp14">
+<w:hdr xmlns:wpc="http://schemas.microsoft.com/office/word/2010/wordprocessingCanvas" xmlns:mc="http://schemas.openxmlformats.org/markup-compatibility/2006" xmlns:o="urn:schemas-microsoft-com:office:office" xmlns:r="http://schemas.openxmlformats.org/officeDocument/2006/relationships" xmlns:m="http://schemas.openxmlformats.org/officeDocument/2006/math" xmlns:v="urn:schemas-microsoft-com:vml" xmlns:wp14="http://schemas.microsoft.com/office/word/2010/wordprocessingDrawing" xmlns:wp="http://schemas.openxmlformats.org/drawingml/2006/wordprocessingDrawing" xmlns:w10="urn:schemas-microsoft-com:office:word" xmlns:w="http://schemas.openxmlformats.org/wordprocessingml/2006/main" xmlns:w14="http://schemas.microsoft.com/office/word/2010/wordml" xmlns:w15="http://schemas.microsoft.com/office/word/2012/wordml" xmlns:wpg="http://schemas.microsoft.com/office/word/2010/wordprocessingGroup" xmlns:wpi="http://schemas.microsoft.com/office/word/2010/wordprocessingInk" xmlns:wne="http://schemas.microsoft.com/office/word/2006/wordml" xmlns:wps="http://schemas.microsoft.com/office/word/2010/wordprocessingShape" mc:Ignorable="w14 w15 wp14">
   <w:p>
     <w:pPr>
       <w:ind w:right="360"/>
@@ -10970,7 +11043,7 @@
 </file>
 
 <file path=word/numbering.xml><?xml version="1.0" encoding="utf-8"?>
-<w:numbering xmlns:wpc="http://schemas.microsoft.com/office/word/2010/wordprocessingCanvas" xmlns:cx="http://schemas.microsoft.com/office/drawing/2014/chartex" xmlns:cx1="http://schemas.microsoft.com/office/drawing/2015/9/8/chartex" xmlns:cx2="http://schemas.microsoft.com/office/drawing/2015/10/21/chartex" xmlns:cx3="http://schemas.microsoft.com/office/drawing/2016/5/9/chartex" xmlns:cx4="http://schemas.microsoft.com/office/drawing/2016/5/10/chartex" xmlns:cx5="http://schemas.microsoft.com/office/drawing/2016/5/11/chartex" xmlns:cx6="http://schemas.microsoft.com/office/drawing/2016/5/12/chartex" xmlns:cx7="http://schemas.microsoft.com/office/drawing/2016/5/13/chartex" xmlns:cx8="http://schemas.microsoft.com/office/drawing/2016/5/14/chartex" xmlns:mc="http://schemas.openxmlformats.org/markup-compatibility/2006" xmlns:aink="http://schemas.microsoft.com/office/drawing/2016/ink" xmlns:am3d="http://schemas.microsoft.com/office/drawing/2017/model3d" xmlns:o="urn:schemas-microsoft-com:office:office" xmlns:r="http://schemas.openxmlformats.org/officeDocument/2006/relationships" xmlns:m="http://schemas.openxmlformats.org/officeDocument/2006/math" xmlns:v="urn:schemas-microsoft-com:vml" xmlns:wp14="http://schemas.microsoft.com/office/word/2010/wordprocessingDrawing" xmlns:wp="http://schemas.openxmlformats.org/drawingml/2006/wordprocessingDrawing" xmlns:w10="urn:schemas-microsoft-com:office:word" xmlns:w="http://schemas.openxmlformats.org/wordprocessingml/2006/main" xmlns:w14="http://schemas.microsoft.com/office/word/2010/wordml" xmlns:w15="http://schemas.microsoft.com/office/word/2012/wordml" xmlns:w16cid="http://schemas.microsoft.com/office/word/2016/wordml/cid" xmlns:w16se="http://schemas.microsoft.com/office/word/2015/wordml/symex" xmlns:wpg="http://schemas.microsoft.com/office/word/2010/wordprocessingGroup" xmlns:wpi="http://schemas.microsoft.com/office/word/2010/wordprocessingInk" xmlns:wne="http://schemas.microsoft.com/office/word/2006/wordml" xmlns:wps="http://schemas.microsoft.com/office/word/2010/wordprocessingShape" mc:Ignorable="w14 w15 w16se w16cid wp14">
+<w:numbering xmlns:wpc="http://schemas.microsoft.com/office/word/2010/wordprocessingCanvas" xmlns:mc="http://schemas.openxmlformats.org/markup-compatibility/2006" xmlns:o="urn:schemas-microsoft-com:office:office" xmlns:r="http://schemas.openxmlformats.org/officeDocument/2006/relationships" xmlns:m="http://schemas.openxmlformats.org/officeDocument/2006/math" xmlns:v="urn:schemas-microsoft-com:vml" xmlns:wp14="http://schemas.microsoft.com/office/word/2010/wordprocessingDrawing" xmlns:wp="http://schemas.openxmlformats.org/drawingml/2006/wordprocessingDrawing" xmlns:w10="urn:schemas-microsoft-com:office:word" xmlns:w="http://schemas.openxmlformats.org/wordprocessingml/2006/main" xmlns:w14="http://schemas.microsoft.com/office/word/2010/wordml" xmlns:w15="http://schemas.microsoft.com/office/word/2012/wordml" xmlns:wpg="http://schemas.microsoft.com/office/word/2010/wordprocessingGroup" xmlns:wpi="http://schemas.microsoft.com/office/word/2010/wordprocessingInk" xmlns:wne="http://schemas.microsoft.com/office/word/2006/wordml" xmlns:wps="http://schemas.microsoft.com/office/word/2010/wordprocessingShape" mc:Ignorable="w14 w15 wp14">
   <w:abstractNum w:abstractNumId="0" w15:restartNumberingAfterBreak="0">
     <w:nsid w:val="00000002"/>
     <w:multiLevelType w:val="multilevel"/>
@@ -11328,7 +11401,7 @@
 </file>
 
 <file path=word/styles.xml><?xml version="1.0" encoding="utf-8"?>
-<w:styles xmlns:mc="http://schemas.openxmlformats.org/markup-compatibility/2006" xmlns:r="http://schemas.openxmlformats.org/officeDocument/2006/relationships" xmlns:w="http://schemas.openxmlformats.org/wordprocessingml/2006/main" xmlns:w14="http://schemas.microsoft.com/office/word/2010/wordml" xmlns:w15="http://schemas.microsoft.com/office/word/2012/wordml" xmlns:w16cid="http://schemas.microsoft.com/office/word/2016/wordml/cid" xmlns:w16se="http://schemas.microsoft.com/office/word/2015/wordml/symex" mc:Ignorable="w14 w15 w16se w16cid">
+<w:styles xmlns:mc="http://schemas.openxmlformats.org/markup-compatibility/2006" xmlns:r="http://schemas.openxmlformats.org/officeDocument/2006/relationships" xmlns:w="http://schemas.openxmlformats.org/wordprocessingml/2006/main" xmlns:w14="http://schemas.microsoft.com/office/word/2010/wordml" xmlns:w15="http://schemas.microsoft.com/office/word/2012/wordml" mc:Ignorable="w14 w15">
   <w:docDefaults>
     <w:rPrDefault>
       <w:rPr>
@@ -11344,7 +11417,7 @@
       </w:pPr>
     </w:pPrDefault>
   </w:docDefaults>
-  <w:latentStyles w:defLockedState="0" w:defUIPriority="99" w:defSemiHidden="0" w:defUnhideWhenUsed="0" w:defQFormat="0" w:count="375">
+  <w:latentStyles w:defLockedState="0" w:defUIPriority="99" w:defSemiHidden="0" w:defUnhideWhenUsed="0" w:defQFormat="0" w:count="371">
     <w:lsdException w:name="Normal" w:uiPriority="0" w:qFormat="1"/>
     <w:lsdException w:name="heading 1" w:uiPriority="0" w:qFormat="1"/>
     <w:lsdException w:name="heading 2" w:semiHidden="1" w:uiPriority="9" w:unhideWhenUsed="1" w:qFormat="1"/>
@@ -11716,10 +11789,6 @@
     <w:lsdException w:name="List Table 5 Dark Accent 6" w:uiPriority="50"/>
     <w:lsdException w:name="List Table 6 Colorful Accent 6" w:uiPriority="51"/>
     <w:lsdException w:name="List Table 7 Colorful Accent 6" w:uiPriority="52"/>
-    <w:lsdException w:name="Mention" w:semiHidden="1" w:unhideWhenUsed="1"/>
-    <w:lsdException w:name="Smart Hyperlink" w:semiHidden="1" w:unhideWhenUsed="1"/>
-    <w:lsdException w:name="Hashtag" w:semiHidden="1" w:unhideWhenUsed="1"/>
-    <w:lsdException w:name="Unresolved Mention" w:semiHidden="1" w:unhideWhenUsed="1"/>
   </w:latentStyles>
   <w:style w:type="paragraph" w:default="1" w:styleId="a">
     <w:name w:val="Normal"/>
@@ -11741,7 +11810,7 @@
     <w:name w:val="heading 1"/>
     <w:basedOn w:val="a"/>
     <w:next w:val="a"/>
-    <w:link w:val="10"/>
+    <w:link w:val="1Char"/>
     <w:qFormat/>
     <w:rsid w:val="007736B0"/>
     <w:pPr>
@@ -11757,7 +11826,7 @@
     <w:name w:val="heading 3"/>
     <w:basedOn w:val="a"/>
     <w:next w:val="a"/>
-    <w:link w:val="30"/>
+    <w:link w:val="3Char"/>
     <w:uiPriority w:val="9"/>
     <w:semiHidden/>
     <w:unhideWhenUsed/>
@@ -11803,8 +11872,8 @@
     <w:semiHidden/>
     <w:unhideWhenUsed/>
   </w:style>
-  <w:style w:type="character" w:customStyle="1" w:styleId="10">
-    <w:name w:val="标题 1 字符"/>
+  <w:style w:type="character" w:customStyle="1" w:styleId="1Char">
+    <w:name w:val="标题 1 Char"/>
     <w:basedOn w:val="a0"/>
     <w:link w:val="1"/>
     <w:rsid w:val="007736B0"/>
@@ -11815,8 +11884,8 @@
       <w:lang w:eastAsia="en-US"/>
     </w:rPr>
   </w:style>
-  <w:style w:type="character" w:customStyle="1" w:styleId="30">
-    <w:name w:val="标题 3 字符"/>
+  <w:style w:type="character" w:customStyle="1" w:styleId="3Char">
+    <w:name w:val="标题 3 Char"/>
     <w:basedOn w:val="a0"/>
     <w:link w:val="3"/>
     <w:uiPriority w:val="9"/>
@@ -11873,7 +11942,7 @@
   <w:style w:type="paragraph" w:styleId="a4">
     <w:name w:val="footer"/>
     <w:basedOn w:val="a"/>
-    <w:link w:val="a5"/>
+    <w:link w:val="Char"/>
     <w:uiPriority w:val="99"/>
     <w:rsid w:val="007736B0"/>
     <w:pPr>
@@ -11883,8 +11952,8 @@
       </w:tabs>
     </w:pPr>
   </w:style>
-  <w:style w:type="character" w:customStyle="1" w:styleId="a5">
-    <w:name w:val="页脚 字符"/>
+  <w:style w:type="character" w:customStyle="1" w:styleId="Char">
+    <w:name w:val="页脚 Char"/>
     <w:basedOn w:val="a0"/>
     <w:link w:val="a4"/>
     <w:uiPriority w:val="99"/>
@@ -11906,7 +11975,7 @@
       <w:jc w:val="both"/>
     </w:pPr>
   </w:style>
-  <w:style w:type="character" w:styleId="a6">
+  <w:style w:type="character" w:styleId="a5">
     <w:name w:val="Placeholder Text"/>
     <w:basedOn w:val="a0"/>
     <w:uiPriority w:val="99"/>
@@ -11916,10 +11985,10 @@
       <w:color w:val="808080"/>
     </w:rPr>
   </w:style>
-  <w:style w:type="paragraph" w:styleId="a7">
+  <w:style w:type="paragraph" w:styleId="a6">
     <w:name w:val="header"/>
     <w:basedOn w:val="a"/>
-    <w:link w:val="a8"/>
+    <w:link w:val="Char0"/>
     <w:uiPriority w:val="99"/>
     <w:unhideWhenUsed/>
     <w:rsid w:val="007736B0"/>
@@ -11930,10 +11999,10 @@
       </w:tabs>
     </w:pPr>
   </w:style>
-  <w:style w:type="character" w:customStyle="1" w:styleId="a8">
-    <w:name w:val="页眉 字符"/>
+  <w:style w:type="character" w:customStyle="1" w:styleId="Char0">
+    <w:name w:val="页眉 Char"/>
     <w:basedOn w:val="a0"/>
-    <w:link w:val="a7"/>
+    <w:link w:val="a6"/>
     <w:uiPriority w:val="99"/>
     <w:rsid w:val="007736B0"/>
     <w:rPr>
@@ -11943,7 +12012,7 @@
       <w:lang w:eastAsia="en-US"/>
     </w:rPr>
   </w:style>
-  <w:style w:type="paragraph" w:styleId="a9">
+  <w:style w:type="paragraph" w:styleId="a7">
     <w:name w:val="caption"/>
     <w:basedOn w:val="a"/>
     <w:next w:val="a"/>
@@ -11962,7 +12031,7 @@
       <w:szCs w:val="18"/>
     </w:rPr>
   </w:style>
-  <w:style w:type="table" w:styleId="aa">
+  <w:style w:type="table" w:styleId="a8">
     <w:name w:val="Table Grid"/>
     <w:basedOn w:val="a1"/>
     <w:uiPriority w:val="39"/>
@@ -11981,7 +12050,7 @@
       </w:tblBorders>
     </w:tblPr>
   </w:style>
-  <w:style w:type="character" w:styleId="ab">
+  <w:style w:type="character" w:styleId="a9">
     <w:name w:val="annotation reference"/>
     <w:basedOn w:val="a0"/>
     <w:uiPriority w:val="99"/>
@@ -11993,19 +12062,19 @@
       <w:szCs w:val="21"/>
     </w:rPr>
   </w:style>
-  <w:style w:type="paragraph" w:styleId="ac">
+  <w:style w:type="paragraph" w:styleId="aa">
     <w:name w:val="annotation text"/>
     <w:basedOn w:val="a"/>
-    <w:link w:val="ad"/>
+    <w:link w:val="Char1"/>
     <w:uiPriority w:val="99"/>
     <w:semiHidden/>
     <w:unhideWhenUsed/>
     <w:rsid w:val="00A72F6C"/>
   </w:style>
-  <w:style w:type="character" w:customStyle="1" w:styleId="ad">
-    <w:name w:val="批注文字 字符"/>
+  <w:style w:type="character" w:customStyle="1" w:styleId="Char1">
+    <w:name w:val="批注文字 Char"/>
     <w:basedOn w:val="a0"/>
-    <w:link w:val="ac"/>
+    <w:link w:val="aa"/>
     <w:uiPriority w:val="99"/>
     <w:semiHidden/>
     <w:rsid w:val="00A72F6C"/>
@@ -12016,11 +12085,11 @@
       <w:lang w:eastAsia="en-US"/>
     </w:rPr>
   </w:style>
-  <w:style w:type="paragraph" w:styleId="ae">
+  <w:style w:type="paragraph" w:styleId="ab">
     <w:name w:val="annotation subject"/>
-    <w:basedOn w:val="ac"/>
-    <w:next w:val="ac"/>
-    <w:link w:val="af"/>
+    <w:basedOn w:val="aa"/>
+    <w:next w:val="aa"/>
+    <w:link w:val="Char2"/>
     <w:uiPriority w:val="99"/>
     <w:semiHidden/>
     <w:unhideWhenUsed/>
@@ -12030,10 +12099,10 @@
       <w:bCs/>
     </w:rPr>
   </w:style>
-  <w:style w:type="character" w:customStyle="1" w:styleId="af">
-    <w:name w:val="批注主题 字符"/>
-    <w:basedOn w:val="ad"/>
-    <w:link w:val="ae"/>
+  <w:style w:type="character" w:customStyle="1" w:styleId="Char2">
+    <w:name w:val="批注主题 Char"/>
+    <w:basedOn w:val="Char1"/>
+    <w:link w:val="ab"/>
     <w:uiPriority w:val="99"/>
     <w:semiHidden/>
     <w:rsid w:val="00A72F6C"/>
@@ -12046,10 +12115,10 @@
       <w:lang w:eastAsia="en-US"/>
     </w:rPr>
   </w:style>
-  <w:style w:type="paragraph" w:styleId="af0">
+  <w:style w:type="paragraph" w:styleId="ac">
     <w:name w:val="Balloon Text"/>
     <w:basedOn w:val="a"/>
-    <w:link w:val="af1"/>
+    <w:link w:val="Char3"/>
     <w:uiPriority w:val="99"/>
     <w:semiHidden/>
     <w:unhideWhenUsed/>
@@ -12059,10 +12128,10 @@
       <w:szCs w:val="18"/>
     </w:rPr>
   </w:style>
-  <w:style w:type="character" w:customStyle="1" w:styleId="af1">
-    <w:name w:val="批注框文本 字符"/>
+  <w:style w:type="character" w:customStyle="1" w:styleId="Char3">
+    <w:name w:val="批注框文本 Char"/>
     <w:basedOn w:val="a0"/>
-    <w:link w:val="af0"/>
+    <w:link w:val="ac"/>
     <w:uiPriority w:val="99"/>
     <w:semiHidden/>
     <w:rsid w:val="00A72F6C"/>
@@ -12073,7 +12142,7 @@
       <w:lang w:eastAsia="en-US"/>
     </w:rPr>
   </w:style>
-  <w:style w:type="paragraph" w:styleId="af2">
+  <w:style w:type="paragraph" w:styleId="ad">
     <w:name w:val="List Paragraph"/>
     <w:basedOn w:val="a"/>
     <w:uiPriority w:val="34"/>
@@ -12387,7 +12456,7 @@
 </file>
 
 <file path=customXml/itemProps1.xml><?xml version="1.0" encoding="utf-8"?>
-<ds:datastoreItem xmlns:ds="http://schemas.openxmlformats.org/officeDocument/2006/customXml" ds:itemID="{CFCB871F-C8F0-4EE3-81BD-39D930792197}">
+<ds:datastoreItem xmlns:ds="http://schemas.openxmlformats.org/officeDocument/2006/customXml" ds:itemID="{2D4F9609-42DA-41E3-AE92-A493CB55E788}">
   <ds:schemaRefs>
     <ds:schemaRef ds:uri="http://schemas.openxmlformats.org/officeDocument/2006/bibliography"/>
   </ds:schemaRefs>

</xml_diff>